<commit_message>
Updated functionality, finished document
</commit_message>
<xml_diff>
--- a/Lab 1/Christopher-Jerrard-Dunne_C12449618_Lab1.docx
+++ b/Lab 1/Christopher-Jerrard-Dunne_C12449618_Lab1.docx
@@ -1,12 +1,13 @@
 
 <file path=word/document.xml><?xml version="1.0" encoding="utf-8"?>
-<w:document xmlns:wpc="http://schemas.microsoft.com/office/word/2010/wordprocessingCanvas" xmlns:mc="http://schemas.openxmlformats.org/markup-compatibility/2006" xmlns:o="urn:schemas-microsoft-com:office:office" xmlns:r="http://schemas.openxmlformats.org/officeDocument/2006/relationships" xmlns:m="http://schemas.openxmlformats.org/officeDocument/2006/math" xmlns:v="urn:schemas-microsoft-com:vml" xmlns:wp14="http://schemas.microsoft.com/office/word/2010/wordprocessingDrawing" xmlns:wp="http://schemas.openxmlformats.org/drawingml/2006/wordprocessingDrawing" xmlns:w10="urn:schemas-microsoft-com:office:word" xmlns:w="http://schemas.openxmlformats.org/wordprocessingml/2006/main" xmlns:w14="http://schemas.microsoft.com/office/word/2010/wordml" xmlns:wpg="http://schemas.microsoft.com/office/word/2010/wordprocessingGroup" xmlns:wpi="http://schemas.microsoft.com/office/word/2010/wordprocessingInk" xmlns:wne="http://schemas.microsoft.com/office/word/2006/wordml" xmlns:wps="http://schemas.microsoft.com/office/word/2010/wordprocessingShape" mc:Ignorable="w14 wp14">
+<w:document xmlns:wpc="http://schemas.microsoft.com/office/word/2010/wordprocessingCanvas" xmlns:mc="http://schemas.openxmlformats.org/markup-compatibility/2006" xmlns:o="urn:schemas-microsoft-com:office:office" xmlns:r="http://schemas.openxmlformats.org/officeDocument/2006/relationships" xmlns:m="http://schemas.openxmlformats.org/officeDocument/2006/math" xmlns:v="urn:schemas-microsoft-com:vml" xmlns:wp14="http://schemas.microsoft.com/office/word/2010/wordprocessingDrawing" xmlns:wp="http://schemas.openxmlformats.org/drawingml/2006/wordprocessingDrawing" xmlns:w10="urn:schemas-microsoft-com:office:word" xmlns:w="http://schemas.openxmlformats.org/wordprocessingml/2006/main" xmlns:w14="http://schemas.microsoft.com/office/word/2010/wordml" xmlns:w15="http://schemas.microsoft.com/office/word/2012/wordml" xmlns:wpg="http://schemas.microsoft.com/office/word/2010/wordprocessingGroup" xmlns:wpi="http://schemas.microsoft.com/office/word/2010/wordprocessingInk" xmlns:wne="http://schemas.microsoft.com/office/word/2006/wordml" xmlns:wps="http://schemas.microsoft.com/office/word/2010/wordprocessingShape" mc:Ignorable="w14 w15 wp14">
   <w:body>
     <w:sdt>
       <w:sdtPr>
         <w:rPr>
           <w:rFonts w:asciiTheme="majorHAnsi" w:eastAsiaTheme="majorEastAsia" w:hAnsiTheme="majorHAnsi" w:cstheme="majorBidi"/>
           <w:caps/>
+          <w:lang w:val="en-IE" w:eastAsia="en-US"/>
         </w:rPr>
         <w:id w:val="-1760056903"/>
         <w:docPartObj>
@@ -18,7 +19,6 @@
         <w:rPr>
           <w:rFonts w:asciiTheme="minorHAnsi" w:eastAsiaTheme="minorHAnsi" w:hAnsiTheme="minorHAnsi" w:cstheme="minorBidi"/>
           <w:caps w:val="0"/>
-          <w:lang w:val="en-IE" w:eastAsia="en-US"/>
         </w:rPr>
       </w:sdtEndPr>
       <w:sdtContent>
@@ -41,6 +41,7 @@
                 <w:rPr>
                   <w:rFonts w:asciiTheme="majorHAnsi" w:eastAsiaTheme="majorEastAsia" w:hAnsiTheme="majorHAnsi" w:cstheme="majorBidi"/>
                   <w:caps/>
+                  <w:lang w:val="en-IE" w:eastAsia="en-US"/>
                 </w:rPr>
                 <w:alias w:val="Company"/>
                 <w:id w:val="15524243"/>
@@ -50,6 +51,11 @@
                 <w:dataBinding w:prefixMappings="xmlns:ns0='http://schemas.openxmlformats.org/officeDocument/2006/extended-properties'" w:xpath="/ns0:Properties[1]/ns0:Company[1]" w:storeItemID="{6668398D-A668-4E3E-A5EB-62B293D839F1}"/>
                 <w:text/>
               </w:sdtPr>
+              <w:sdtEndPr>
+                <w:rPr>
+                  <w:lang w:val="en-US" w:eastAsia="ja-JP"/>
+                </w:rPr>
+              </w:sdtEndPr>
               <w:sdtContent>
                 <w:tc>
                   <w:tcPr>
@@ -96,6 +102,7 @@
                 <w:dataBinding w:prefixMappings="xmlns:ns0='http://schemas.openxmlformats.org/package/2006/metadata/core-properties' xmlns:ns1='http://purl.org/dc/elements/1.1/'" w:xpath="/ns0:coreProperties[1]/ns1:title[1]" w:storeItemID="{6C3C8BC8-F283-45AE-878A-BAB7291924A1}"/>
                 <w:text/>
               </w:sdtPr>
+              <w:sdtEndPr/>
               <w:sdtContent>
                 <w:tc>
                   <w:tcPr>
@@ -148,6 +155,7 @@
                 <w:dataBinding w:prefixMappings="xmlns:ns0='http://schemas.openxmlformats.org/package/2006/metadata/core-properties' xmlns:ns1='http://purl.org/dc/elements/1.1/'" w:xpath="/ns0:coreProperties[1]/ns1:subject[1]" w:storeItemID="{6C3C8BC8-F283-45AE-878A-BAB7291924A1}"/>
                 <w:text/>
               </w:sdtPr>
+              <w:sdtEndPr/>
               <w:sdtContent>
                 <w:tc>
                   <w:tcPr>
@@ -231,6 +239,7 @@
                     <w:dataBinding w:prefixMappings="xmlns:ns0='http://schemas.openxmlformats.org/package/2006/metadata/core-properties' xmlns:ns1='http://purl.org/dc/elements/1.1/'" w:xpath="/ns0:coreProperties[1]/ns1:creator[1]" w:storeItemID="{6C3C8BC8-F283-45AE-878A-BAB7291924A1}"/>
                     <w:text/>
                   </w:sdtPr>
+                  <w:sdtEndPr/>
                   <w:sdtContent>
                     <w:r>
                       <w:rPr>
@@ -238,25 +247,7 @@
                         <w:bCs/>
                         <w:lang w:val="en-IE"/>
                       </w:rPr>
-                      <w:t xml:space="preserve">Christopher </w:t>
-                    </w:r>
-                    <w:proofErr w:type="spellStart"/>
-                    <w:r>
-                      <w:rPr>
-                        <w:b/>
-                        <w:bCs/>
-                        <w:lang w:val="en-IE"/>
-                      </w:rPr>
-                      <w:t>Jerrard</w:t>
-                    </w:r>
-                    <w:proofErr w:type="spellEnd"/>
-                    <w:r>
-                      <w:rPr>
-                        <w:b/>
-                        <w:bCs/>
-                        <w:lang w:val="en-IE"/>
-                      </w:rPr>
-                      <w:t>-Dunne</w:t>
+                      <w:t>Christopher Jerrard-Dunne</w:t>
                     </w:r>
                   </w:sdtContent>
                 </w:sdt>
@@ -294,6 +285,7 @@
                   <w:calendar w:val="gregorian"/>
                 </w:date>
               </w:sdtPr>
+              <w:sdtEndPr/>
               <w:sdtContent>
                 <w:tc>
                   <w:tcPr>
@@ -338,12 +330,10 @@
               <w:sdtPr>
                 <w:alias w:val="Abstract"/>
                 <w:id w:val="8276291"/>
-                <w:placeholder>
-                  <w:docPart w:val="E2BDEBDEEF8C4787A74CE6F9A7F22DE3"/>
-                </w:placeholder>
                 <w:dataBinding w:prefixMappings="xmlns:ns0='http://schemas.microsoft.com/office/2006/coverPageProps'" w:xpath="/ns0:CoverPageProperties[1]/ns0:Abstract[1]" w:storeItemID="{55AF091B-3C7A-41E3-B477-F2FDAA23CFDA}"/>
                 <w:text/>
               </w:sdtPr>
+              <w:sdtEndPr/>
               <w:sdtContent>
                 <w:tc>
                   <w:tcPr>
@@ -443,7 +433,6 @@
         <w:t xml:space="preserve">) allows Firefox users to track the people tracking them, keeping track of all information and cookies stored on the computer and compile a list of all websites and services that interlink. </w:t>
       </w:r>
       <w:proofErr w:type="spellStart"/>
-      <w:proofErr w:type="gramStart"/>
       <w:r>
         <w:rPr>
           <w:sz w:val="24"/>
@@ -457,15 +446,7 @@
           <w:sz w:val="24"/>
           <w:szCs w:val="24"/>
         </w:rPr>
-        <w:t>,</w:t>
-      </w:r>
-      <w:proofErr w:type="gramEnd"/>
-      <w:r>
-        <w:rPr>
-          <w:sz w:val="24"/>
-          <w:szCs w:val="24"/>
-        </w:rPr>
-        <w:t xml:space="preserve"> offered by AVG Software (</w:t>
+        <w:t>, offered by AVG Software (</w:t>
       </w:r>
       <w:hyperlink r:id="rId8" w:history="1">
         <w:r>
@@ -498,6 +479,30 @@
           <w:sz w:val="24"/>
           <w:szCs w:val="24"/>
         </w:rPr>
+        <w:t xml:space="preserve"> (</w:t>
+      </w:r>
+      <w:hyperlink r:id="rId9" w:history="1">
+        <w:r>
+          <w:rPr>
+            <w:rStyle w:val="Hyperlink"/>
+            <w:sz w:val="24"/>
+            <w:szCs w:val="24"/>
+          </w:rPr>
+          <w:t>https://noscript.net/</w:t>
+        </w:r>
+      </w:hyperlink>
+      <w:r>
+        <w:rPr>
+          <w:sz w:val="24"/>
+          <w:szCs w:val="24"/>
+        </w:rPr>
+        <w:t>)</w:t>
+      </w:r>
+      <w:r>
+        <w:rPr>
+          <w:sz w:val="24"/>
+          <w:szCs w:val="24"/>
+        </w:rPr>
         <w:t xml:space="preserve"> also allows users to prevent external scripts from running through their browser without their permission.</w:t>
       </w:r>
       <w:r>
@@ -505,7 +510,38 @@
           <w:sz w:val="24"/>
           <w:szCs w:val="24"/>
         </w:rPr>
-        <w:t xml:space="preserve"> The Electronic Frontier Foundation (EFF) also advocates for the use of HTTPS, and has created an add-on called HTTPS Everywhere.</w:t>
+        <w:t xml:space="preserve"> The Electronic Frontier Foundation (EFF) also advocates for the use of HTTPS, and has created an add-on called HTTPS Everywhere</w:t>
+      </w:r>
+      <w:r>
+        <w:rPr>
+          <w:sz w:val="24"/>
+          <w:szCs w:val="24"/>
+        </w:rPr>
+        <w:t xml:space="preserve"> (</w:t>
+      </w:r>
+      <w:hyperlink r:id="rId10" w:history="1">
+        <w:r>
+          <w:rPr>
+            <w:rStyle w:val="Hyperlink"/>
+            <w:sz w:val="24"/>
+            <w:szCs w:val="24"/>
+          </w:rPr>
+          <w:t>https://www.eff.org/HTTPS-everywhere</w:t>
+        </w:r>
+      </w:hyperlink>
+      <w:r>
+        <w:rPr>
+          <w:sz w:val="24"/>
+          <w:szCs w:val="24"/>
+        </w:rPr>
+        <w:t>)</w:t>
+      </w:r>
+      <w:r>
+        <w:rPr>
+          <w:sz w:val="24"/>
+          <w:szCs w:val="24"/>
+        </w:rPr>
+        <w:t>.</w:t>
       </w:r>
     </w:p>
     <w:p>
@@ -593,12 +629,18 @@
         </w:rPr>
         <w:t>.  Websites that fall outside of this definition are known to form what is called ‘The Surface Web’, websites that are indexed and easily searchable using standard search engines. Similarly, the Deep Web is often confused with the Dark Web, which is a section of the Deep Web used almost exclusively for the acquisition of illegal goods and services.</w:t>
       </w:r>
+      <w:r>
+        <w:rPr>
+          <w:sz w:val="24"/>
+        </w:rPr>
+        <w:t xml:space="preserve"> [1]</w:t>
+      </w:r>
     </w:p>
     <w:p>
       <w:pPr>
         <w:spacing w:line="240" w:lineRule="auto"/>
         <w:rPr>
-          <w:sz w:val="28"/>
+          <w:sz w:val="24"/>
         </w:rPr>
       </w:pPr>
       <w:r>
@@ -606,9 +648,165 @@
           <w:sz w:val="24"/>
         </w:rPr>
         <w:tab/>
+      </w:r>
+      <w:r>
+        <w:rPr>
+          <w:sz w:val="24"/>
+        </w:rPr>
+        <w:t>The computer scientist Mike Bergman coined the term Deep Web in 2000 [2].</w:t>
+      </w:r>
+      <w:r>
+        <w:rPr>
+          <w:sz w:val="24"/>
+        </w:rPr>
+        <w:t xml:space="preserve"> He stated that “searching on the Internet today can be compared to dragging a net across the surface of the ocean. While a great deal may be caught in the net, there is still a wealth of information that is deep, and therefore, missed. The reason is simple: Most of the Web’s information is buried far down on dynamically generated sites, and standard search engines </w:t>
+      </w:r>
+      <w:r>
+        <w:rPr>
+          <w:sz w:val="24"/>
+        </w:rPr>
+        <w:lastRenderedPageBreak/>
+        <w:t>never find it.” It’s currently believed that the Surface web is approximately 0.03% of the total internet, which places the Deep Web at a magnitude of several thousand times bigger than the Surface web [4]. It’s difficult to fully ascertain how large the Deep Web is as typical search engines simply can’t find it.</w:t>
+      </w:r>
+    </w:p>
+    <w:p>
+      <w:pPr>
+        <w:spacing w:line="240" w:lineRule="auto"/>
+        <w:rPr>
+          <w:sz w:val="24"/>
+        </w:rPr>
+      </w:pPr>
+      <w:r>
+        <w:rPr>
+          <w:sz w:val="24"/>
+        </w:rPr>
+        <w:tab/>
+        <w:t xml:space="preserve">Tools exist that allow a person to reach the Deep Web. The Tor Browser project seeks to allow people to connect to websites that </w:t>
+      </w:r>
+      <w:r>
+        <w:rPr>
+          <w:sz w:val="24"/>
+        </w:rPr>
+        <w:t>normally reject access to non-secure web browsers. It is legal to access, however the content viewed and actions one can take may not be legal and as a result precautions must be taken to ensure your own actions are legal.</w:t>
       </w:r>
       <w:bookmarkStart w:id="0" w:name="_GoBack"/>
       <w:bookmarkEnd w:id="0"/>
+    </w:p>
+    <w:p>
+      <w:pPr>
+        <w:spacing w:line="240" w:lineRule="auto"/>
+        <w:rPr>
+          <w:sz w:val="24"/>
+        </w:rPr>
+      </w:pPr>
+    </w:p>
+    <w:p>
+      <w:pPr>
+        <w:pStyle w:val="Heading1"/>
+      </w:pPr>
+      <w:r>
+        <w:t>Bibliography</w:t>
+      </w:r>
+    </w:p>
+    <w:p/>
+    <w:p>
+      <w:pPr>
+        <w:pStyle w:val="ListParagraph"/>
+        <w:numPr>
+          <w:ilvl w:val="0"/>
+          <w:numId w:val="1"/>
+        </w:numPr>
+        <w:rPr>
+          <w:sz w:val="24"/>
+        </w:rPr>
+      </w:pPr>
+      <w:hyperlink r:id="rId11" w:history="1">
+        <w:r>
+          <w:rPr>
+            <w:rStyle w:val="Hyperlink"/>
+            <w:sz w:val="24"/>
+          </w:rPr>
+          <w:t>http://www.brightplanet.com/2014/03/clearing-confusion-deep-web-vs-dark-web/</w:t>
+        </w:r>
+      </w:hyperlink>
+    </w:p>
+    <w:p>
+      <w:pPr>
+        <w:pStyle w:val="ListParagraph"/>
+        <w:numPr>
+          <w:ilvl w:val="0"/>
+          <w:numId w:val="1"/>
+        </w:numPr>
+        <w:rPr>
+          <w:sz w:val="24"/>
+        </w:rPr>
+      </w:pPr>
+      <w:hyperlink r:id="rId12" w:history="1">
+        <w:r>
+          <w:rPr>
+            <w:rStyle w:val="Hyperlink"/>
+            <w:sz w:val="24"/>
+          </w:rPr>
+          <w:t>http://www.nytimes.com/2009/02/23/technology/internet/23search.html?th&amp;emc=th</w:t>
+        </w:r>
+      </w:hyperlink>
+    </w:p>
+    <w:p>
+      <w:pPr>
+        <w:pStyle w:val="ListParagraph"/>
+        <w:numPr>
+          <w:ilvl w:val="0"/>
+          <w:numId w:val="1"/>
+        </w:numPr>
+        <w:rPr>
+          <w:sz w:val="24"/>
+        </w:rPr>
+      </w:pPr>
+      <w:hyperlink r:id="rId13" w:history="1">
+        <w:r>
+          <w:rPr>
+            <w:rStyle w:val="Hyperlink"/>
+            <w:sz w:val="24"/>
+          </w:rPr>
+          <w:t>http://brightplanet.com/wp-content/uploads/2012/03/12550176481-deepwebwhitepaper1.pdf</w:t>
+        </w:r>
+      </w:hyperlink>
+    </w:p>
+    <w:p>
+      <w:pPr>
+        <w:pStyle w:val="ListParagraph"/>
+        <w:numPr>
+          <w:ilvl w:val="0"/>
+          <w:numId w:val="1"/>
+        </w:numPr>
+        <w:rPr>
+          <w:sz w:val="24"/>
+        </w:rPr>
+      </w:pPr>
+      <w:hyperlink r:id="rId14" w:history="1">
+        <w:r>
+          <w:rPr>
+            <w:rStyle w:val="Hyperlink"/>
+            <w:sz w:val="24"/>
+          </w:rPr>
+          <w:t>https://www.quora.com/How-big-is-the-deep-web</w:t>
+        </w:r>
+      </w:hyperlink>
+    </w:p>
+    <w:p>
+      <w:pPr>
+        <w:pStyle w:val="ListParagraph"/>
+        <w:rPr>
+          <w:sz w:val="24"/>
+        </w:rPr>
+      </w:pPr>
+    </w:p>
+    <w:p>
+      <w:pPr>
+        <w:rPr>
+          <w:sz w:val="24"/>
+        </w:rPr>
+      </w:pPr>
     </w:p>
     <w:sectPr>
       <w:pgSz w:w="11906" w:h="16838"/>
@@ -622,8 +820,105 @@
 </w:document>
 </file>
 
+<file path=word/numbering.xml><?xml version="1.0" encoding="utf-8"?>
+<w:numbering xmlns:wpc="http://schemas.microsoft.com/office/word/2010/wordprocessingCanvas" xmlns:mc="http://schemas.openxmlformats.org/markup-compatibility/2006" xmlns:o="urn:schemas-microsoft-com:office:office" xmlns:r="http://schemas.openxmlformats.org/officeDocument/2006/relationships" xmlns:m="http://schemas.openxmlformats.org/officeDocument/2006/math" xmlns:v="urn:schemas-microsoft-com:vml" xmlns:wp14="http://schemas.microsoft.com/office/word/2010/wordprocessingDrawing" xmlns:wp="http://schemas.openxmlformats.org/drawingml/2006/wordprocessingDrawing" xmlns:w10="urn:schemas-microsoft-com:office:word" xmlns:w="http://schemas.openxmlformats.org/wordprocessingml/2006/main" xmlns:w14="http://schemas.microsoft.com/office/word/2010/wordml" xmlns:w15="http://schemas.microsoft.com/office/word/2012/wordml" xmlns:wpg="http://schemas.microsoft.com/office/word/2010/wordprocessingGroup" xmlns:wpi="http://schemas.microsoft.com/office/word/2010/wordprocessingInk" xmlns:wne="http://schemas.microsoft.com/office/word/2006/wordml" xmlns:wps="http://schemas.microsoft.com/office/word/2010/wordprocessingShape" mc:Ignorable="w14 w15 wp14">
+  <w:abstractNum w:abstractNumId="0" w15:restartNumberingAfterBreak="0">
+    <w:nsid w:val="0C9A26EF"/>
+    <w:multiLevelType w:val="hybridMultilevel"/>
+    <w:tmpl w:val="B8DEB7D4"/>
+    <w:lvl w:ilvl="0" w:tplc="1809000F">
+      <w:start w:val="1"/>
+      <w:numFmt w:val="decimal"/>
+      <w:lvlText w:val="%1."/>
+      <w:lvlJc w:val="left"/>
+      <w:pPr>
+        <w:ind w:left="720" w:hanging="360"/>
+      </w:pPr>
+      <w:rPr>
+        <w:rFonts w:hint="default"/>
+      </w:rPr>
+    </w:lvl>
+    <w:lvl w:ilvl="1" w:tplc="18090019" w:tentative="1">
+      <w:start w:val="1"/>
+      <w:numFmt w:val="lowerLetter"/>
+      <w:lvlText w:val="%2."/>
+      <w:lvlJc w:val="left"/>
+      <w:pPr>
+        <w:ind w:left="1440" w:hanging="360"/>
+      </w:pPr>
+    </w:lvl>
+    <w:lvl w:ilvl="2" w:tplc="1809001B" w:tentative="1">
+      <w:start w:val="1"/>
+      <w:numFmt w:val="lowerRoman"/>
+      <w:lvlText w:val="%3."/>
+      <w:lvlJc w:val="right"/>
+      <w:pPr>
+        <w:ind w:left="2160" w:hanging="180"/>
+      </w:pPr>
+    </w:lvl>
+    <w:lvl w:ilvl="3" w:tplc="1809000F" w:tentative="1">
+      <w:start w:val="1"/>
+      <w:numFmt w:val="decimal"/>
+      <w:lvlText w:val="%4."/>
+      <w:lvlJc w:val="left"/>
+      <w:pPr>
+        <w:ind w:left="2880" w:hanging="360"/>
+      </w:pPr>
+    </w:lvl>
+    <w:lvl w:ilvl="4" w:tplc="18090019" w:tentative="1">
+      <w:start w:val="1"/>
+      <w:numFmt w:val="lowerLetter"/>
+      <w:lvlText w:val="%5."/>
+      <w:lvlJc w:val="left"/>
+      <w:pPr>
+        <w:ind w:left="3600" w:hanging="360"/>
+      </w:pPr>
+    </w:lvl>
+    <w:lvl w:ilvl="5" w:tplc="1809001B" w:tentative="1">
+      <w:start w:val="1"/>
+      <w:numFmt w:val="lowerRoman"/>
+      <w:lvlText w:val="%6."/>
+      <w:lvlJc w:val="right"/>
+      <w:pPr>
+        <w:ind w:left="4320" w:hanging="180"/>
+      </w:pPr>
+    </w:lvl>
+    <w:lvl w:ilvl="6" w:tplc="1809000F" w:tentative="1">
+      <w:start w:val="1"/>
+      <w:numFmt w:val="decimal"/>
+      <w:lvlText w:val="%7."/>
+      <w:lvlJc w:val="left"/>
+      <w:pPr>
+        <w:ind w:left="5040" w:hanging="360"/>
+      </w:pPr>
+    </w:lvl>
+    <w:lvl w:ilvl="7" w:tplc="18090019" w:tentative="1">
+      <w:start w:val="1"/>
+      <w:numFmt w:val="lowerLetter"/>
+      <w:lvlText w:val="%8."/>
+      <w:lvlJc w:val="left"/>
+      <w:pPr>
+        <w:ind w:left="5760" w:hanging="360"/>
+      </w:pPr>
+    </w:lvl>
+    <w:lvl w:ilvl="8" w:tplc="1809001B" w:tentative="1">
+      <w:start w:val="1"/>
+      <w:numFmt w:val="lowerRoman"/>
+      <w:lvlText w:val="%9."/>
+      <w:lvlJc w:val="right"/>
+      <w:pPr>
+        <w:ind w:left="6480" w:hanging="180"/>
+      </w:pPr>
+    </w:lvl>
+  </w:abstractNum>
+  <w:num w:numId="1">
+    <w:abstractNumId w:val="0"/>
+  </w:num>
+</w:numbering>
+</file>
+
 <file path=word/styles.xml><?xml version="1.0" encoding="utf-8"?>
-<w:styles xmlns:mc="http://schemas.openxmlformats.org/markup-compatibility/2006" xmlns:r="http://schemas.openxmlformats.org/officeDocument/2006/relationships" xmlns:w="http://schemas.openxmlformats.org/wordprocessingml/2006/main" xmlns:w14="http://schemas.microsoft.com/office/word/2010/wordml" mc:Ignorable="w14">
+<w:styles xmlns:mc="http://schemas.openxmlformats.org/markup-compatibility/2006" xmlns:r="http://schemas.openxmlformats.org/officeDocument/2006/relationships" xmlns:w="http://schemas.openxmlformats.org/wordprocessingml/2006/main" xmlns:w14="http://schemas.microsoft.com/office/word/2010/wordml" xmlns:w15="http://schemas.microsoft.com/office/word/2012/wordml" mc:Ignorable="w14 w15">
   <w:docDefaults>
     <w:rPrDefault>
       <w:rPr>
@@ -639,144 +934,378 @@
       </w:pPr>
     </w:pPrDefault>
   </w:docDefaults>
-  <w:latentStyles w:defLockedState="0" w:defUIPriority="99" w:defSemiHidden="1" w:defUnhideWhenUsed="1" w:defQFormat="0" w:count="267">
-    <w:lsdException w:name="Normal" w:semiHidden="0" w:uiPriority="0" w:unhideWhenUsed="0" w:qFormat="1"/>
-    <w:lsdException w:name="heading 1" w:semiHidden="0" w:uiPriority="9" w:unhideWhenUsed="0" w:qFormat="1"/>
-    <w:lsdException w:name="heading 2" w:uiPriority="9" w:qFormat="1"/>
-    <w:lsdException w:name="heading 3" w:uiPriority="9" w:qFormat="1"/>
-    <w:lsdException w:name="heading 4" w:uiPriority="9" w:qFormat="1"/>
-    <w:lsdException w:name="heading 5" w:uiPriority="9" w:qFormat="1"/>
-    <w:lsdException w:name="heading 6" w:uiPriority="9" w:qFormat="1"/>
-    <w:lsdException w:name="heading 7" w:uiPriority="9" w:qFormat="1"/>
-    <w:lsdException w:name="heading 8" w:uiPriority="9" w:qFormat="1"/>
-    <w:lsdException w:name="heading 9" w:uiPriority="9" w:qFormat="1"/>
-    <w:lsdException w:name="toc 1" w:uiPriority="39"/>
-    <w:lsdException w:name="toc 2" w:uiPriority="39"/>
-    <w:lsdException w:name="toc 3" w:uiPriority="39"/>
-    <w:lsdException w:name="toc 4" w:uiPriority="39"/>
-    <w:lsdException w:name="toc 5" w:uiPriority="39"/>
-    <w:lsdException w:name="toc 6" w:uiPriority="39"/>
-    <w:lsdException w:name="toc 7" w:uiPriority="39"/>
-    <w:lsdException w:name="toc 8" w:uiPriority="39"/>
-    <w:lsdException w:name="toc 9" w:uiPriority="39"/>
-    <w:lsdException w:name="caption" w:uiPriority="35" w:qFormat="1"/>
-    <w:lsdException w:name="Title" w:semiHidden="0" w:uiPriority="10" w:unhideWhenUsed="0" w:qFormat="1"/>
-    <w:lsdException w:name="Default Paragraph Font" w:uiPriority="1"/>
-    <w:lsdException w:name="Subtitle" w:semiHidden="0" w:uiPriority="11" w:unhideWhenUsed="0" w:qFormat="1"/>
-    <w:lsdException w:name="Strong" w:semiHidden="0" w:uiPriority="22" w:unhideWhenUsed="0" w:qFormat="1"/>
-    <w:lsdException w:name="Emphasis" w:semiHidden="0" w:uiPriority="20" w:unhideWhenUsed="0" w:qFormat="1"/>
-    <w:lsdException w:name="Table Grid" w:semiHidden="0" w:uiPriority="59" w:unhideWhenUsed="0"/>
-    <w:lsdException w:name="Placeholder Text" w:unhideWhenUsed="0"/>
-    <w:lsdException w:name="No Spacing" w:semiHidden="0" w:uiPriority="1" w:unhideWhenUsed="0" w:qFormat="1"/>
-    <w:lsdException w:name="Light Shading" w:semiHidden="0" w:uiPriority="60" w:unhideWhenUsed="0"/>
-    <w:lsdException w:name="Light List" w:semiHidden="0" w:uiPriority="61" w:unhideWhenUsed="0"/>
-    <w:lsdException w:name="Light Grid" w:semiHidden="0" w:uiPriority="62" w:unhideWhenUsed="0"/>
-    <w:lsdException w:name="Medium Shading 1" w:semiHidden="0" w:uiPriority="63" w:unhideWhenUsed="0"/>
-    <w:lsdException w:name="Medium Shading 2" w:semiHidden="0" w:uiPriority="64" w:unhideWhenUsed="0"/>
-    <w:lsdException w:name="Medium List 1" w:semiHidden="0" w:uiPriority="65" w:unhideWhenUsed="0"/>
-    <w:lsdException w:name="Medium List 2" w:semiHidden="0" w:uiPriority="66" w:unhideWhenUsed="0"/>
-    <w:lsdException w:name="Medium Grid 1" w:semiHidden="0" w:uiPriority="67" w:unhideWhenUsed="0"/>
-    <w:lsdException w:name="Medium Grid 2" w:semiHidden="0" w:uiPriority="68" w:unhideWhenUsed="0"/>
-    <w:lsdException w:name="Medium Grid 3" w:semiHidden="0" w:uiPriority="69" w:unhideWhenUsed="0"/>
-    <w:lsdException w:name="Dark List" w:semiHidden="0" w:uiPriority="70" w:unhideWhenUsed="0"/>
-    <w:lsdException w:name="Colorful Shading" w:semiHidden="0" w:uiPriority="71" w:unhideWhenUsed="0"/>
-    <w:lsdException w:name="Colorful List" w:semiHidden="0" w:uiPriority="72" w:unhideWhenUsed="0"/>
-    <w:lsdException w:name="Colorful Grid" w:semiHidden="0" w:uiPriority="73" w:unhideWhenUsed="0"/>
-    <w:lsdException w:name="Light Shading Accent 1" w:semiHidden="0" w:uiPriority="60" w:unhideWhenUsed="0"/>
-    <w:lsdException w:name="Light List Accent 1" w:semiHidden="0" w:uiPriority="61" w:unhideWhenUsed="0"/>
-    <w:lsdException w:name="Light Grid Accent 1" w:semiHidden="0" w:uiPriority="62" w:unhideWhenUsed="0"/>
-    <w:lsdException w:name="Medium Shading 1 Accent 1" w:semiHidden="0" w:uiPriority="63" w:unhideWhenUsed="0"/>
-    <w:lsdException w:name="Medium Shading 2 Accent 1" w:semiHidden="0" w:uiPriority="64" w:unhideWhenUsed="0"/>
-    <w:lsdException w:name="Medium List 1 Accent 1" w:semiHidden="0" w:uiPriority="65" w:unhideWhenUsed="0"/>
-    <w:lsdException w:name="Revision" w:unhideWhenUsed="0"/>
-    <w:lsdException w:name="List Paragraph" w:semiHidden="0" w:uiPriority="34" w:unhideWhenUsed="0" w:qFormat="1"/>
-    <w:lsdException w:name="Quote" w:semiHidden="0" w:uiPriority="29" w:unhideWhenUsed="0" w:qFormat="1"/>
-    <w:lsdException w:name="Intense Quote" w:semiHidden="0" w:uiPriority="30" w:unhideWhenUsed="0" w:qFormat="1"/>
-    <w:lsdException w:name="Medium List 2 Accent 1" w:semiHidden="0" w:uiPriority="66" w:unhideWhenUsed="0"/>
-    <w:lsdException w:name="Medium Grid 1 Accent 1" w:semiHidden="0" w:uiPriority="67" w:unhideWhenUsed="0"/>
-    <w:lsdException w:name="Medium Grid 2 Accent 1" w:semiHidden="0" w:uiPriority="68" w:unhideWhenUsed="0"/>
-    <w:lsdException w:name="Medium Grid 3 Accent 1" w:semiHidden="0" w:uiPriority="69" w:unhideWhenUsed="0"/>
-    <w:lsdException w:name="Dark List Accent 1" w:semiHidden="0" w:uiPriority="70" w:unhideWhenUsed="0"/>
-    <w:lsdException w:name="Colorful Shading Accent 1" w:semiHidden="0" w:uiPriority="71" w:unhideWhenUsed="0"/>
-    <w:lsdException w:name="Colorful List Accent 1" w:semiHidden="0" w:uiPriority="72" w:unhideWhenUsed="0"/>
-    <w:lsdException w:name="Colorful Grid Accent 1" w:semiHidden="0" w:uiPriority="73" w:unhideWhenUsed="0"/>
-    <w:lsdException w:name="Light Shading Accent 2" w:semiHidden="0" w:uiPriority="60" w:unhideWhenUsed="0"/>
-    <w:lsdException w:name="Light List Accent 2" w:semiHidden="0" w:uiPriority="61" w:unhideWhenUsed="0"/>
-    <w:lsdException w:name="Light Grid Accent 2" w:semiHidden="0" w:uiPriority="62" w:unhideWhenUsed="0"/>
-    <w:lsdException w:name="Medium Shading 1 Accent 2" w:semiHidden="0" w:uiPriority="63" w:unhideWhenUsed="0"/>
-    <w:lsdException w:name="Medium Shading 2 Accent 2" w:semiHidden="0" w:uiPriority="64" w:unhideWhenUsed="0"/>
-    <w:lsdException w:name="Medium List 1 Accent 2" w:semiHidden="0" w:uiPriority="65" w:unhideWhenUsed="0"/>
-    <w:lsdException w:name="Medium List 2 Accent 2" w:semiHidden="0" w:uiPriority="66" w:unhideWhenUsed="0"/>
-    <w:lsdException w:name="Medium Grid 1 Accent 2" w:semiHidden="0" w:uiPriority="67" w:unhideWhenUsed="0"/>
-    <w:lsdException w:name="Medium Grid 2 Accent 2" w:semiHidden="0" w:uiPriority="68" w:unhideWhenUsed="0"/>
-    <w:lsdException w:name="Medium Grid 3 Accent 2" w:semiHidden="0" w:uiPriority="69" w:unhideWhenUsed="0"/>
-    <w:lsdException w:name="Dark List Accent 2" w:semiHidden="0" w:uiPriority="70" w:unhideWhenUsed="0"/>
-    <w:lsdException w:name="Colorful Shading Accent 2" w:semiHidden="0" w:uiPriority="71" w:unhideWhenUsed="0"/>
-    <w:lsdException w:name="Colorful List Accent 2" w:semiHidden="0" w:uiPriority="72" w:unhideWhenUsed="0"/>
-    <w:lsdException w:name="Colorful Grid Accent 2" w:semiHidden="0" w:uiPriority="73" w:unhideWhenUsed="0"/>
-    <w:lsdException w:name="Light Shading Accent 3" w:semiHidden="0" w:uiPriority="60" w:unhideWhenUsed="0"/>
-    <w:lsdException w:name="Light List Accent 3" w:semiHidden="0" w:uiPriority="61" w:unhideWhenUsed="0"/>
-    <w:lsdException w:name="Light Grid Accent 3" w:semiHidden="0" w:uiPriority="62" w:unhideWhenUsed="0"/>
-    <w:lsdException w:name="Medium Shading 1 Accent 3" w:semiHidden="0" w:uiPriority="63" w:unhideWhenUsed="0"/>
-    <w:lsdException w:name="Medium Shading 2 Accent 3" w:semiHidden="0" w:uiPriority="64" w:unhideWhenUsed="0"/>
-    <w:lsdException w:name="Medium List 1 Accent 3" w:semiHidden="0" w:uiPriority="65" w:unhideWhenUsed="0"/>
-    <w:lsdException w:name="Medium List 2 Accent 3" w:semiHidden="0" w:uiPriority="66" w:unhideWhenUsed="0"/>
-    <w:lsdException w:name="Medium Grid 1 Accent 3" w:semiHidden="0" w:uiPriority="67" w:unhideWhenUsed="0"/>
-    <w:lsdException w:name="Medium Grid 2 Accent 3" w:semiHidden="0" w:uiPriority="68" w:unhideWhenUsed="0"/>
-    <w:lsdException w:name="Medium Grid 3 Accent 3" w:semiHidden="0" w:uiPriority="69" w:unhideWhenUsed="0"/>
-    <w:lsdException w:name="Dark List Accent 3" w:semiHidden="0" w:uiPriority="70" w:unhideWhenUsed="0"/>
-    <w:lsdException w:name="Colorful Shading Accent 3" w:semiHidden="0" w:uiPriority="71" w:unhideWhenUsed="0"/>
-    <w:lsdException w:name="Colorful List Accent 3" w:semiHidden="0" w:uiPriority="72" w:unhideWhenUsed="0"/>
-    <w:lsdException w:name="Colorful Grid Accent 3" w:semiHidden="0" w:uiPriority="73" w:unhideWhenUsed="0"/>
-    <w:lsdException w:name="Light Shading Accent 4" w:semiHidden="0" w:uiPriority="60" w:unhideWhenUsed="0"/>
-    <w:lsdException w:name="Light List Accent 4" w:semiHidden="0" w:uiPriority="61" w:unhideWhenUsed="0"/>
-    <w:lsdException w:name="Light Grid Accent 4" w:semiHidden="0" w:uiPriority="62" w:unhideWhenUsed="0"/>
-    <w:lsdException w:name="Medium Shading 1 Accent 4" w:semiHidden="0" w:uiPriority="63" w:unhideWhenUsed="0"/>
-    <w:lsdException w:name="Medium Shading 2 Accent 4" w:semiHidden="0" w:uiPriority="64" w:unhideWhenUsed="0"/>
-    <w:lsdException w:name="Medium List 1 Accent 4" w:semiHidden="0" w:uiPriority="65" w:unhideWhenUsed="0"/>
-    <w:lsdException w:name="Medium List 2 Accent 4" w:semiHidden="0" w:uiPriority="66" w:unhideWhenUsed="0"/>
-    <w:lsdException w:name="Medium Grid 1 Accent 4" w:semiHidden="0" w:uiPriority="67" w:unhideWhenUsed="0"/>
-    <w:lsdException w:name="Medium Grid 2 Accent 4" w:semiHidden="0" w:uiPriority="68" w:unhideWhenUsed="0"/>
-    <w:lsdException w:name="Medium Grid 3 Accent 4" w:semiHidden="0" w:uiPriority="69" w:unhideWhenUsed="0"/>
-    <w:lsdException w:name="Dark List Accent 4" w:semiHidden="0" w:uiPriority="70" w:unhideWhenUsed="0"/>
-    <w:lsdException w:name="Colorful Shading Accent 4" w:semiHidden="0" w:uiPriority="71" w:unhideWhenUsed="0"/>
-    <w:lsdException w:name="Colorful List Accent 4" w:semiHidden="0" w:uiPriority="72" w:unhideWhenUsed="0"/>
-    <w:lsdException w:name="Colorful Grid Accent 4" w:semiHidden="0" w:uiPriority="73" w:unhideWhenUsed="0"/>
-    <w:lsdException w:name="Light Shading Accent 5" w:semiHidden="0" w:uiPriority="60" w:unhideWhenUsed="0"/>
-    <w:lsdException w:name="Light List Accent 5" w:semiHidden="0" w:uiPriority="61" w:unhideWhenUsed="0"/>
-    <w:lsdException w:name="Light Grid Accent 5" w:semiHidden="0" w:uiPriority="62" w:unhideWhenUsed="0"/>
-    <w:lsdException w:name="Medium Shading 1 Accent 5" w:semiHidden="0" w:uiPriority="63" w:unhideWhenUsed="0"/>
-    <w:lsdException w:name="Medium Shading 2 Accent 5" w:semiHidden="0" w:uiPriority="64" w:unhideWhenUsed="0"/>
-    <w:lsdException w:name="Medium List 1 Accent 5" w:semiHidden="0" w:uiPriority="65" w:unhideWhenUsed="0"/>
-    <w:lsdException w:name="Medium List 2 Accent 5" w:semiHidden="0" w:uiPriority="66" w:unhideWhenUsed="0"/>
-    <w:lsdException w:name="Medium Grid 1 Accent 5" w:semiHidden="0" w:uiPriority="67" w:unhideWhenUsed="0"/>
-    <w:lsdException w:name="Medium Grid 2 Accent 5" w:semiHidden="0" w:uiPriority="68" w:unhideWhenUsed="0"/>
-    <w:lsdException w:name="Medium Grid 3 Accent 5" w:semiHidden="0" w:uiPriority="69" w:unhideWhenUsed="0"/>
-    <w:lsdException w:name="Dark List Accent 5" w:semiHidden="0" w:uiPriority="70" w:unhideWhenUsed="0"/>
-    <w:lsdException w:name="Colorful Shading Accent 5" w:semiHidden="0" w:uiPriority="71" w:unhideWhenUsed="0"/>
-    <w:lsdException w:name="Colorful List Accent 5" w:semiHidden="0" w:uiPriority="72" w:unhideWhenUsed="0"/>
-    <w:lsdException w:name="Colorful Grid Accent 5" w:semiHidden="0" w:uiPriority="73" w:unhideWhenUsed="0"/>
-    <w:lsdException w:name="Light Shading Accent 6" w:semiHidden="0" w:uiPriority="60" w:unhideWhenUsed="0"/>
-    <w:lsdException w:name="Light List Accent 6" w:semiHidden="0" w:uiPriority="61" w:unhideWhenUsed="0"/>
-    <w:lsdException w:name="Light Grid Accent 6" w:semiHidden="0" w:uiPriority="62" w:unhideWhenUsed="0"/>
-    <w:lsdException w:name="Medium Shading 1 Accent 6" w:semiHidden="0" w:uiPriority="63" w:unhideWhenUsed="0"/>
-    <w:lsdException w:name="Medium Shading 2 Accent 6" w:semiHidden="0" w:uiPriority="64" w:unhideWhenUsed="0"/>
-    <w:lsdException w:name="Medium List 1 Accent 6" w:semiHidden="0" w:uiPriority="65" w:unhideWhenUsed="0"/>
-    <w:lsdException w:name="Medium List 2 Accent 6" w:semiHidden="0" w:uiPriority="66" w:unhideWhenUsed="0"/>
-    <w:lsdException w:name="Medium Grid 1 Accent 6" w:semiHidden="0" w:uiPriority="67" w:unhideWhenUsed="0"/>
-    <w:lsdException w:name="Medium Grid 2 Accent 6" w:semiHidden="0" w:uiPriority="68" w:unhideWhenUsed="0"/>
-    <w:lsdException w:name="Medium Grid 3 Accent 6" w:semiHidden="0" w:uiPriority="69" w:unhideWhenUsed="0"/>
-    <w:lsdException w:name="Dark List Accent 6" w:semiHidden="0" w:uiPriority="70" w:unhideWhenUsed="0"/>
-    <w:lsdException w:name="Colorful Shading Accent 6" w:semiHidden="0" w:uiPriority="71" w:unhideWhenUsed="0"/>
-    <w:lsdException w:name="Colorful List Accent 6" w:semiHidden="0" w:uiPriority="72" w:unhideWhenUsed="0"/>
-    <w:lsdException w:name="Colorful Grid Accent 6" w:semiHidden="0" w:uiPriority="73" w:unhideWhenUsed="0"/>
-    <w:lsdException w:name="Subtle Emphasis" w:semiHidden="0" w:uiPriority="19" w:unhideWhenUsed="0" w:qFormat="1"/>
-    <w:lsdException w:name="Intense Emphasis" w:semiHidden="0" w:uiPriority="21" w:unhideWhenUsed="0" w:qFormat="1"/>
-    <w:lsdException w:name="Subtle Reference" w:semiHidden="0" w:uiPriority="31" w:unhideWhenUsed="0" w:qFormat="1"/>
-    <w:lsdException w:name="Intense Reference" w:semiHidden="0" w:uiPriority="32" w:unhideWhenUsed="0" w:qFormat="1"/>
-    <w:lsdException w:name="Book Title" w:semiHidden="0" w:uiPriority="33" w:unhideWhenUsed="0" w:qFormat="1"/>
-    <w:lsdException w:name="Bibliography" w:uiPriority="37"/>
-    <w:lsdException w:name="TOC Heading" w:uiPriority="39" w:qFormat="1"/>
+  <w:latentStyles w:defLockedState="0" w:defUIPriority="99" w:defSemiHidden="0" w:defUnhideWhenUsed="0" w:defQFormat="0" w:count="371">
+    <w:lsdException w:name="Normal" w:uiPriority="0" w:qFormat="1"/>
+    <w:lsdException w:name="heading 1" w:uiPriority="9" w:qFormat="1"/>
+    <w:lsdException w:name="heading 2" w:semiHidden="1" w:uiPriority="9" w:unhideWhenUsed="1" w:qFormat="1"/>
+    <w:lsdException w:name="heading 3" w:semiHidden="1" w:uiPriority="9" w:unhideWhenUsed="1" w:qFormat="1"/>
+    <w:lsdException w:name="heading 4" w:semiHidden="1" w:uiPriority="9" w:unhideWhenUsed="1" w:qFormat="1"/>
+    <w:lsdException w:name="heading 5" w:semiHidden="1" w:uiPriority="9" w:unhideWhenUsed="1" w:qFormat="1"/>
+    <w:lsdException w:name="heading 6" w:semiHidden="1" w:uiPriority="9" w:unhideWhenUsed="1" w:qFormat="1"/>
+    <w:lsdException w:name="heading 7" w:semiHidden="1" w:uiPriority="9" w:unhideWhenUsed="1" w:qFormat="1"/>
+    <w:lsdException w:name="heading 8" w:semiHidden="1" w:uiPriority="9" w:unhideWhenUsed="1" w:qFormat="1"/>
+    <w:lsdException w:name="heading 9" w:semiHidden="1" w:uiPriority="9" w:unhideWhenUsed="1" w:qFormat="1"/>
+    <w:lsdException w:name="index 1" w:semiHidden="1" w:unhideWhenUsed="1"/>
+    <w:lsdException w:name="index 2" w:semiHidden="1" w:unhideWhenUsed="1"/>
+    <w:lsdException w:name="index 3" w:semiHidden="1" w:unhideWhenUsed="1"/>
+    <w:lsdException w:name="index 4" w:semiHidden="1" w:unhideWhenUsed="1"/>
+    <w:lsdException w:name="index 5" w:semiHidden="1" w:unhideWhenUsed="1"/>
+    <w:lsdException w:name="index 6" w:semiHidden="1" w:unhideWhenUsed="1"/>
+    <w:lsdException w:name="index 7" w:semiHidden="1" w:unhideWhenUsed="1"/>
+    <w:lsdException w:name="index 8" w:semiHidden="1" w:unhideWhenUsed="1"/>
+    <w:lsdException w:name="index 9" w:semiHidden="1" w:unhideWhenUsed="1"/>
+    <w:lsdException w:name="toc 1" w:semiHidden="1" w:uiPriority="39" w:unhideWhenUsed="1"/>
+    <w:lsdException w:name="toc 2" w:semiHidden="1" w:uiPriority="39" w:unhideWhenUsed="1"/>
+    <w:lsdException w:name="toc 3" w:semiHidden="1" w:uiPriority="39" w:unhideWhenUsed="1"/>
+    <w:lsdException w:name="toc 4" w:semiHidden="1" w:uiPriority="39" w:unhideWhenUsed="1"/>
+    <w:lsdException w:name="toc 5" w:semiHidden="1" w:uiPriority="39" w:unhideWhenUsed="1"/>
+    <w:lsdException w:name="toc 6" w:semiHidden="1" w:uiPriority="39" w:unhideWhenUsed="1"/>
+    <w:lsdException w:name="toc 7" w:semiHidden="1" w:uiPriority="39" w:unhideWhenUsed="1"/>
+    <w:lsdException w:name="toc 8" w:semiHidden="1" w:uiPriority="39" w:unhideWhenUsed="1"/>
+    <w:lsdException w:name="toc 9" w:semiHidden="1" w:uiPriority="39" w:unhideWhenUsed="1"/>
+    <w:lsdException w:name="Normal Indent" w:semiHidden="1" w:unhideWhenUsed="1"/>
+    <w:lsdException w:name="footnote text" w:semiHidden="1" w:unhideWhenUsed="1"/>
+    <w:lsdException w:name="annotation text" w:semiHidden="1" w:unhideWhenUsed="1"/>
+    <w:lsdException w:name="header" w:semiHidden="1" w:unhideWhenUsed="1"/>
+    <w:lsdException w:name="footer" w:semiHidden="1" w:unhideWhenUsed="1"/>
+    <w:lsdException w:name="index heading" w:semiHidden="1" w:unhideWhenUsed="1"/>
+    <w:lsdException w:name="caption" w:semiHidden="1" w:uiPriority="35" w:unhideWhenUsed="1" w:qFormat="1"/>
+    <w:lsdException w:name="table of figures" w:semiHidden="1" w:unhideWhenUsed="1"/>
+    <w:lsdException w:name="envelope address" w:semiHidden="1" w:unhideWhenUsed="1"/>
+    <w:lsdException w:name="envelope return" w:semiHidden="1" w:unhideWhenUsed="1"/>
+    <w:lsdException w:name="footnote reference" w:semiHidden="1" w:unhideWhenUsed="1"/>
+    <w:lsdException w:name="annotation reference" w:semiHidden="1" w:unhideWhenUsed="1"/>
+    <w:lsdException w:name="line number" w:semiHidden="1" w:unhideWhenUsed="1"/>
+    <w:lsdException w:name="page number" w:semiHidden="1" w:unhideWhenUsed="1"/>
+    <w:lsdException w:name="endnote reference" w:semiHidden="1" w:unhideWhenUsed="1"/>
+    <w:lsdException w:name="endnote text" w:semiHidden="1" w:unhideWhenUsed="1"/>
+    <w:lsdException w:name="table of authorities" w:semiHidden="1" w:unhideWhenUsed="1"/>
+    <w:lsdException w:name="macro" w:semiHidden="1" w:unhideWhenUsed="1"/>
+    <w:lsdException w:name="toa heading" w:semiHidden="1" w:unhideWhenUsed="1"/>
+    <w:lsdException w:name="List" w:semiHidden="1" w:unhideWhenUsed="1"/>
+    <w:lsdException w:name="List Bullet" w:semiHidden="1" w:unhideWhenUsed="1"/>
+    <w:lsdException w:name="List Number" w:semiHidden="1" w:unhideWhenUsed="1"/>
+    <w:lsdException w:name="List 2" w:semiHidden="1" w:unhideWhenUsed="1"/>
+    <w:lsdException w:name="List 3" w:semiHidden="1" w:unhideWhenUsed="1"/>
+    <w:lsdException w:name="List 4" w:semiHidden="1" w:unhideWhenUsed="1"/>
+    <w:lsdException w:name="List 5" w:semiHidden="1" w:unhideWhenUsed="1"/>
+    <w:lsdException w:name="List Bullet 2" w:semiHidden="1" w:unhideWhenUsed="1"/>
+    <w:lsdException w:name="List Bullet 3" w:semiHidden="1" w:unhideWhenUsed="1"/>
+    <w:lsdException w:name="List Bullet 4" w:semiHidden="1" w:unhideWhenUsed="1"/>
+    <w:lsdException w:name="List Bullet 5" w:semiHidden="1" w:unhideWhenUsed="1"/>
+    <w:lsdException w:name="List Number 2" w:semiHidden="1" w:unhideWhenUsed="1"/>
+    <w:lsdException w:name="List Number 3" w:semiHidden="1" w:unhideWhenUsed="1"/>
+    <w:lsdException w:name="List Number 4" w:semiHidden="1" w:unhideWhenUsed="1"/>
+    <w:lsdException w:name="List Number 5" w:semiHidden="1" w:unhideWhenUsed="1"/>
+    <w:lsdException w:name="Title" w:uiPriority="10" w:qFormat="1"/>
+    <w:lsdException w:name="Closing" w:semiHidden="1" w:unhideWhenUsed="1"/>
+    <w:lsdException w:name="Signature" w:semiHidden="1" w:unhideWhenUsed="1"/>
+    <w:lsdException w:name="Default Paragraph Font" w:semiHidden="1" w:uiPriority="1" w:unhideWhenUsed="1"/>
+    <w:lsdException w:name="Body Text" w:semiHidden="1" w:unhideWhenUsed="1"/>
+    <w:lsdException w:name="Body Text Indent" w:semiHidden="1" w:unhideWhenUsed="1"/>
+    <w:lsdException w:name="List Continue" w:semiHidden="1" w:unhideWhenUsed="1"/>
+    <w:lsdException w:name="List Continue 2" w:semiHidden="1" w:unhideWhenUsed="1"/>
+    <w:lsdException w:name="List Continue 3" w:semiHidden="1" w:unhideWhenUsed="1"/>
+    <w:lsdException w:name="List Continue 4" w:semiHidden="1" w:unhideWhenUsed="1"/>
+    <w:lsdException w:name="List Continue 5" w:semiHidden="1" w:unhideWhenUsed="1"/>
+    <w:lsdException w:name="Message Header" w:semiHidden="1" w:unhideWhenUsed="1"/>
+    <w:lsdException w:name="Subtitle" w:uiPriority="11" w:qFormat="1"/>
+    <w:lsdException w:name="Salutation" w:semiHidden="1" w:unhideWhenUsed="1"/>
+    <w:lsdException w:name="Date" w:semiHidden="1" w:unhideWhenUsed="1"/>
+    <w:lsdException w:name="Body Text First Indent" w:semiHidden="1" w:unhideWhenUsed="1"/>
+    <w:lsdException w:name="Body Text First Indent 2" w:semiHidden="1" w:unhideWhenUsed="1"/>
+    <w:lsdException w:name="Note Heading" w:semiHidden="1" w:unhideWhenUsed="1"/>
+    <w:lsdException w:name="Body Text 2" w:semiHidden="1" w:unhideWhenUsed="1"/>
+    <w:lsdException w:name="Body Text 3" w:semiHidden="1" w:unhideWhenUsed="1"/>
+    <w:lsdException w:name="Body Text Indent 2" w:semiHidden="1" w:unhideWhenUsed="1"/>
+    <w:lsdException w:name="Body Text Indent 3" w:semiHidden="1" w:unhideWhenUsed="1"/>
+    <w:lsdException w:name="Block Text" w:semiHidden="1" w:unhideWhenUsed="1"/>
+    <w:lsdException w:name="Hyperlink" w:semiHidden="1" w:unhideWhenUsed="1"/>
+    <w:lsdException w:name="FollowedHyperlink" w:semiHidden="1" w:unhideWhenUsed="1"/>
+    <w:lsdException w:name="Strong" w:uiPriority="22" w:qFormat="1"/>
+    <w:lsdException w:name="Emphasis" w:uiPriority="20" w:qFormat="1"/>
+    <w:lsdException w:name="Document Map" w:semiHidden="1" w:unhideWhenUsed="1"/>
+    <w:lsdException w:name="Plain Text" w:semiHidden="1" w:unhideWhenUsed="1"/>
+    <w:lsdException w:name="E-mail Signature" w:semiHidden="1" w:unhideWhenUsed="1"/>
+    <w:lsdException w:name="HTML Top of Form" w:semiHidden="1" w:unhideWhenUsed="1"/>
+    <w:lsdException w:name="HTML Bottom of Form" w:semiHidden="1" w:unhideWhenUsed="1"/>
+    <w:lsdException w:name="Normal (Web)" w:semiHidden="1" w:unhideWhenUsed="1"/>
+    <w:lsdException w:name="HTML Acronym" w:semiHidden="1" w:unhideWhenUsed="1"/>
+    <w:lsdException w:name="HTML Address" w:semiHidden="1" w:unhideWhenUsed="1"/>
+    <w:lsdException w:name="HTML Cite" w:semiHidden="1" w:unhideWhenUsed="1"/>
+    <w:lsdException w:name="HTML Code" w:semiHidden="1" w:unhideWhenUsed="1"/>
+    <w:lsdException w:name="HTML Definition" w:semiHidden="1" w:unhideWhenUsed="1"/>
+    <w:lsdException w:name="HTML Keyboard" w:semiHidden="1" w:unhideWhenUsed="1"/>
+    <w:lsdException w:name="HTML Preformatted" w:semiHidden="1" w:unhideWhenUsed="1"/>
+    <w:lsdException w:name="HTML Sample" w:semiHidden="1" w:unhideWhenUsed="1"/>
+    <w:lsdException w:name="HTML Typewriter" w:semiHidden="1" w:unhideWhenUsed="1"/>
+    <w:lsdException w:name="HTML Variable" w:semiHidden="1" w:unhideWhenUsed="1"/>
+    <w:lsdException w:name="Normal Table" w:semiHidden="1" w:unhideWhenUsed="1"/>
+    <w:lsdException w:name="annotation subject" w:semiHidden="1" w:unhideWhenUsed="1"/>
+    <w:lsdException w:name="No List" w:semiHidden="1" w:unhideWhenUsed="1"/>
+    <w:lsdException w:name="Outline List 1" w:semiHidden="1" w:unhideWhenUsed="1"/>
+    <w:lsdException w:name="Outline List 2" w:semiHidden="1" w:unhideWhenUsed="1"/>
+    <w:lsdException w:name="Outline List 3" w:semiHidden="1" w:unhideWhenUsed="1"/>
+    <w:lsdException w:name="Table Simple 1" w:semiHidden="1" w:unhideWhenUsed="1"/>
+    <w:lsdException w:name="Table Simple 2" w:semiHidden="1" w:unhideWhenUsed="1"/>
+    <w:lsdException w:name="Table Simple 3" w:semiHidden="1" w:unhideWhenUsed="1"/>
+    <w:lsdException w:name="Table Classic 1" w:semiHidden="1" w:unhideWhenUsed="1"/>
+    <w:lsdException w:name="Table Classic 2" w:semiHidden="1" w:unhideWhenUsed="1"/>
+    <w:lsdException w:name="Table Classic 3" w:semiHidden="1" w:unhideWhenUsed="1"/>
+    <w:lsdException w:name="Table Classic 4" w:semiHidden="1" w:unhideWhenUsed="1"/>
+    <w:lsdException w:name="Table Colorful 1" w:semiHidden="1" w:unhideWhenUsed="1"/>
+    <w:lsdException w:name="Table Colorful 2" w:semiHidden="1" w:unhideWhenUsed="1"/>
+    <w:lsdException w:name="Table Colorful 3" w:semiHidden="1" w:unhideWhenUsed="1"/>
+    <w:lsdException w:name="Table Columns 1" w:semiHidden="1" w:unhideWhenUsed="1"/>
+    <w:lsdException w:name="Table Columns 2" w:semiHidden="1" w:unhideWhenUsed="1"/>
+    <w:lsdException w:name="Table Columns 3" w:semiHidden="1" w:unhideWhenUsed="1"/>
+    <w:lsdException w:name="Table Columns 4" w:semiHidden="1" w:unhideWhenUsed="1"/>
+    <w:lsdException w:name="Table Columns 5" w:semiHidden="1" w:unhideWhenUsed="1"/>
+    <w:lsdException w:name="Table Grid 1" w:semiHidden="1" w:unhideWhenUsed="1"/>
+    <w:lsdException w:name="Table Grid 2" w:semiHidden="1" w:unhideWhenUsed="1"/>
+    <w:lsdException w:name="Table Grid 3" w:semiHidden="1" w:unhideWhenUsed="1"/>
+    <w:lsdException w:name="Table Grid 4" w:semiHidden="1" w:unhideWhenUsed="1"/>
+    <w:lsdException w:name="Table Grid 5" w:semiHidden="1" w:unhideWhenUsed="1"/>
+    <w:lsdException w:name="Table Grid 6" w:semiHidden="1" w:unhideWhenUsed="1"/>
+    <w:lsdException w:name="Table Grid 7" w:semiHidden="1" w:unhideWhenUsed="1"/>
+    <w:lsdException w:name="Table Grid 8" w:semiHidden="1" w:unhideWhenUsed="1"/>
+    <w:lsdException w:name="Table List 1" w:semiHidden="1" w:unhideWhenUsed="1"/>
+    <w:lsdException w:name="Table List 2" w:semiHidden="1" w:unhideWhenUsed="1"/>
+    <w:lsdException w:name="Table List 3" w:semiHidden="1" w:unhideWhenUsed="1"/>
+    <w:lsdException w:name="Table List 4" w:semiHidden="1" w:unhideWhenUsed="1"/>
+    <w:lsdException w:name="Table List 5" w:semiHidden="1" w:unhideWhenUsed="1"/>
+    <w:lsdException w:name="Table List 6" w:semiHidden="1" w:unhideWhenUsed="1"/>
+    <w:lsdException w:name="Table List 7" w:semiHidden="1" w:unhideWhenUsed="1"/>
+    <w:lsdException w:name="Table List 8" w:semiHidden="1" w:unhideWhenUsed="1"/>
+    <w:lsdException w:name="Table 3D effects 1" w:semiHidden="1" w:unhideWhenUsed="1"/>
+    <w:lsdException w:name="Table 3D effects 2" w:semiHidden="1" w:unhideWhenUsed="1"/>
+    <w:lsdException w:name="Table 3D effects 3" w:semiHidden="1" w:unhideWhenUsed="1"/>
+    <w:lsdException w:name="Table Contemporary" w:semiHidden="1" w:unhideWhenUsed="1"/>
+    <w:lsdException w:name="Table Elegant" w:semiHidden="1" w:unhideWhenUsed="1"/>
+    <w:lsdException w:name="Table Professional" w:semiHidden="1" w:unhideWhenUsed="1"/>
+    <w:lsdException w:name="Table Subtle 1" w:semiHidden="1" w:unhideWhenUsed="1"/>
+    <w:lsdException w:name="Table Subtle 2" w:semiHidden="1" w:unhideWhenUsed="1"/>
+    <w:lsdException w:name="Table Web 1" w:semiHidden="1" w:unhideWhenUsed="1"/>
+    <w:lsdException w:name="Table Web 2" w:semiHidden="1" w:unhideWhenUsed="1"/>
+    <w:lsdException w:name="Table Web 3" w:semiHidden="1" w:unhideWhenUsed="1"/>
+    <w:lsdException w:name="Balloon Text" w:semiHidden="1" w:unhideWhenUsed="1"/>
+    <w:lsdException w:name="Table Grid" w:uiPriority="59"/>
+    <w:lsdException w:name="Table Theme" w:semiHidden="1" w:unhideWhenUsed="1"/>
+    <w:lsdException w:name="Placeholder Text" w:semiHidden="1"/>
+    <w:lsdException w:name="No Spacing" w:uiPriority="1" w:qFormat="1"/>
+    <w:lsdException w:name="Light Shading" w:uiPriority="60"/>
+    <w:lsdException w:name="Light List" w:uiPriority="61"/>
+    <w:lsdException w:name="Light Grid" w:uiPriority="62"/>
+    <w:lsdException w:name="Medium Shading 1" w:uiPriority="63"/>
+    <w:lsdException w:name="Medium Shading 2" w:uiPriority="64"/>
+    <w:lsdException w:name="Medium List 1" w:uiPriority="65"/>
+    <w:lsdException w:name="Medium List 2" w:uiPriority="66"/>
+    <w:lsdException w:name="Medium Grid 1" w:uiPriority="67"/>
+    <w:lsdException w:name="Medium Grid 2" w:uiPriority="68"/>
+    <w:lsdException w:name="Medium Grid 3" w:uiPriority="69"/>
+    <w:lsdException w:name="Dark List" w:uiPriority="70"/>
+    <w:lsdException w:name="Colorful Shading" w:uiPriority="71"/>
+    <w:lsdException w:name="Colorful List" w:uiPriority="72"/>
+    <w:lsdException w:name="Colorful Grid" w:uiPriority="73"/>
+    <w:lsdException w:name="Light Shading Accent 1" w:uiPriority="60"/>
+    <w:lsdException w:name="Light List Accent 1" w:uiPriority="61"/>
+    <w:lsdException w:name="Light Grid Accent 1" w:uiPriority="62"/>
+    <w:lsdException w:name="Medium Shading 1 Accent 1" w:uiPriority="63"/>
+    <w:lsdException w:name="Medium Shading 2 Accent 1" w:uiPriority="64"/>
+    <w:lsdException w:name="Medium List 1 Accent 1" w:uiPriority="65"/>
+    <w:lsdException w:name="Revision" w:semiHidden="1"/>
+    <w:lsdException w:name="List Paragraph" w:uiPriority="34" w:qFormat="1"/>
+    <w:lsdException w:name="Quote" w:uiPriority="29" w:qFormat="1"/>
+    <w:lsdException w:name="Intense Quote" w:uiPriority="30" w:qFormat="1"/>
+    <w:lsdException w:name="Medium List 2 Accent 1" w:uiPriority="66"/>
+    <w:lsdException w:name="Medium Grid 1 Accent 1" w:uiPriority="67"/>
+    <w:lsdException w:name="Medium Grid 2 Accent 1" w:uiPriority="68"/>
+    <w:lsdException w:name="Medium Grid 3 Accent 1" w:uiPriority="69"/>
+    <w:lsdException w:name="Dark List Accent 1" w:uiPriority="70"/>
+    <w:lsdException w:name="Colorful Shading Accent 1" w:uiPriority="71"/>
+    <w:lsdException w:name="Colorful List Accent 1" w:uiPriority="72"/>
+    <w:lsdException w:name="Colorful Grid Accent 1" w:uiPriority="73"/>
+    <w:lsdException w:name="Light Shading Accent 2" w:uiPriority="60"/>
+    <w:lsdException w:name="Light List Accent 2" w:uiPriority="61"/>
+    <w:lsdException w:name="Light Grid Accent 2" w:uiPriority="62"/>
+    <w:lsdException w:name="Medium Shading 1 Accent 2" w:uiPriority="63"/>
+    <w:lsdException w:name="Medium Shading 2 Accent 2" w:uiPriority="64"/>
+    <w:lsdException w:name="Medium List 1 Accent 2" w:uiPriority="65"/>
+    <w:lsdException w:name="Medium List 2 Accent 2" w:uiPriority="66"/>
+    <w:lsdException w:name="Medium Grid 1 Accent 2" w:uiPriority="67"/>
+    <w:lsdException w:name="Medium Grid 2 Accent 2" w:uiPriority="68"/>
+    <w:lsdException w:name="Medium Grid 3 Accent 2" w:uiPriority="69"/>
+    <w:lsdException w:name="Dark List Accent 2" w:uiPriority="70"/>
+    <w:lsdException w:name="Colorful Shading Accent 2" w:uiPriority="71"/>
+    <w:lsdException w:name="Colorful List Accent 2" w:uiPriority="72"/>
+    <w:lsdException w:name="Colorful Grid Accent 2" w:uiPriority="73"/>
+    <w:lsdException w:name="Light Shading Accent 3" w:uiPriority="60"/>
+    <w:lsdException w:name="Light List Accent 3" w:uiPriority="61"/>
+    <w:lsdException w:name="Light Grid Accent 3" w:uiPriority="62"/>
+    <w:lsdException w:name="Medium Shading 1 Accent 3" w:uiPriority="63"/>
+    <w:lsdException w:name="Medium Shading 2 Accent 3" w:uiPriority="64"/>
+    <w:lsdException w:name="Medium List 1 Accent 3" w:uiPriority="65"/>
+    <w:lsdException w:name="Medium List 2 Accent 3" w:uiPriority="66"/>
+    <w:lsdException w:name="Medium Grid 1 Accent 3" w:uiPriority="67"/>
+    <w:lsdException w:name="Medium Grid 2 Accent 3" w:uiPriority="68"/>
+    <w:lsdException w:name="Medium Grid 3 Accent 3" w:uiPriority="69"/>
+    <w:lsdException w:name="Dark List Accent 3" w:uiPriority="70"/>
+    <w:lsdException w:name="Colorful Shading Accent 3" w:uiPriority="71"/>
+    <w:lsdException w:name="Colorful List Accent 3" w:uiPriority="72"/>
+    <w:lsdException w:name="Colorful Grid Accent 3" w:uiPriority="73"/>
+    <w:lsdException w:name="Light Shading Accent 4" w:uiPriority="60"/>
+    <w:lsdException w:name="Light List Accent 4" w:uiPriority="61"/>
+    <w:lsdException w:name="Light Grid Accent 4" w:uiPriority="62"/>
+    <w:lsdException w:name="Medium Shading 1 Accent 4" w:uiPriority="63"/>
+    <w:lsdException w:name="Medium Shading 2 Accent 4" w:uiPriority="64"/>
+    <w:lsdException w:name="Medium List 1 Accent 4" w:uiPriority="65"/>
+    <w:lsdException w:name="Medium List 2 Accent 4" w:uiPriority="66"/>
+    <w:lsdException w:name="Medium Grid 1 Accent 4" w:uiPriority="67"/>
+    <w:lsdException w:name="Medium Grid 2 Accent 4" w:uiPriority="68"/>
+    <w:lsdException w:name="Medium Grid 3 Accent 4" w:uiPriority="69"/>
+    <w:lsdException w:name="Dark List Accent 4" w:uiPriority="70"/>
+    <w:lsdException w:name="Colorful Shading Accent 4" w:uiPriority="71"/>
+    <w:lsdException w:name="Colorful List Accent 4" w:uiPriority="72"/>
+    <w:lsdException w:name="Colorful Grid Accent 4" w:uiPriority="73"/>
+    <w:lsdException w:name="Light Shading Accent 5" w:uiPriority="60"/>
+    <w:lsdException w:name="Light List Accent 5" w:uiPriority="61"/>
+    <w:lsdException w:name="Light Grid Accent 5" w:uiPriority="62"/>
+    <w:lsdException w:name="Medium Shading 1 Accent 5" w:uiPriority="63"/>
+    <w:lsdException w:name="Medium Shading 2 Accent 5" w:uiPriority="64"/>
+    <w:lsdException w:name="Medium List 1 Accent 5" w:uiPriority="65"/>
+    <w:lsdException w:name="Medium List 2 Accent 5" w:uiPriority="66"/>
+    <w:lsdException w:name="Medium Grid 1 Accent 5" w:uiPriority="67"/>
+    <w:lsdException w:name="Medium Grid 2 Accent 5" w:uiPriority="68"/>
+    <w:lsdException w:name="Medium Grid 3 Accent 5" w:uiPriority="69"/>
+    <w:lsdException w:name="Dark List Accent 5" w:uiPriority="70"/>
+    <w:lsdException w:name="Colorful Shading Accent 5" w:uiPriority="71"/>
+    <w:lsdException w:name="Colorful List Accent 5" w:uiPriority="72"/>
+    <w:lsdException w:name="Colorful Grid Accent 5" w:uiPriority="73"/>
+    <w:lsdException w:name="Light Shading Accent 6" w:uiPriority="60"/>
+    <w:lsdException w:name="Light List Accent 6" w:uiPriority="61"/>
+    <w:lsdException w:name="Light Grid Accent 6" w:uiPriority="62"/>
+    <w:lsdException w:name="Medium Shading 1 Accent 6" w:uiPriority="63"/>
+    <w:lsdException w:name="Medium Shading 2 Accent 6" w:uiPriority="64"/>
+    <w:lsdException w:name="Medium List 1 Accent 6" w:uiPriority="65"/>
+    <w:lsdException w:name="Medium List 2 Accent 6" w:uiPriority="66"/>
+    <w:lsdException w:name="Medium Grid 1 Accent 6" w:uiPriority="67"/>
+    <w:lsdException w:name="Medium Grid 2 Accent 6" w:uiPriority="68"/>
+    <w:lsdException w:name="Medium Grid 3 Accent 6" w:uiPriority="69"/>
+    <w:lsdException w:name="Dark List Accent 6" w:uiPriority="70"/>
+    <w:lsdException w:name="Colorful Shading Accent 6" w:uiPriority="71"/>
+    <w:lsdException w:name="Colorful List Accent 6" w:uiPriority="72"/>
+    <w:lsdException w:name="Colorful Grid Accent 6" w:uiPriority="73"/>
+    <w:lsdException w:name="Subtle Emphasis" w:uiPriority="19" w:qFormat="1"/>
+    <w:lsdException w:name="Intense Emphasis" w:uiPriority="21" w:qFormat="1"/>
+    <w:lsdException w:name="Subtle Reference" w:uiPriority="31" w:qFormat="1"/>
+    <w:lsdException w:name="Intense Reference" w:uiPriority="32" w:qFormat="1"/>
+    <w:lsdException w:name="Book Title" w:uiPriority="33" w:qFormat="1"/>
+    <w:lsdException w:name="Bibliography" w:semiHidden="1" w:uiPriority="37" w:unhideWhenUsed="1"/>
+    <w:lsdException w:name="TOC Heading" w:semiHidden="1" w:uiPriority="39" w:unhideWhenUsed="1" w:qFormat="1"/>
+    <w:lsdException w:name="Plain Table 1" w:uiPriority="41"/>
+    <w:lsdException w:name="Plain Table 2" w:uiPriority="42"/>
+    <w:lsdException w:name="Plain Table 3" w:uiPriority="43"/>
+    <w:lsdException w:name="Plain Table 4" w:uiPriority="44"/>
+    <w:lsdException w:name="Plain Table 5" w:uiPriority="45"/>
+    <w:lsdException w:name="Grid Table Light" w:uiPriority="40"/>
+    <w:lsdException w:name="Grid Table 1 Light" w:uiPriority="46"/>
+    <w:lsdException w:name="Grid Table 2" w:uiPriority="47"/>
+    <w:lsdException w:name="Grid Table 3" w:uiPriority="48"/>
+    <w:lsdException w:name="Grid Table 4" w:uiPriority="49"/>
+    <w:lsdException w:name="Grid Table 5 Dark" w:uiPriority="50"/>
+    <w:lsdException w:name="Grid Table 6 Colorful" w:uiPriority="51"/>
+    <w:lsdException w:name="Grid Table 7 Colorful" w:uiPriority="52"/>
+    <w:lsdException w:name="Grid Table 1 Light Accent 1" w:uiPriority="46"/>
+    <w:lsdException w:name="Grid Table 2 Accent 1" w:uiPriority="47"/>
+    <w:lsdException w:name="Grid Table 3 Accent 1" w:uiPriority="48"/>
+    <w:lsdException w:name="Grid Table 4 Accent 1" w:uiPriority="49"/>
+    <w:lsdException w:name="Grid Table 5 Dark Accent 1" w:uiPriority="50"/>
+    <w:lsdException w:name="Grid Table 6 Colorful Accent 1" w:uiPriority="51"/>
+    <w:lsdException w:name="Grid Table 7 Colorful Accent 1" w:uiPriority="52"/>
+    <w:lsdException w:name="Grid Table 1 Light Accent 2" w:uiPriority="46"/>
+    <w:lsdException w:name="Grid Table 2 Accent 2" w:uiPriority="47"/>
+    <w:lsdException w:name="Grid Table 3 Accent 2" w:uiPriority="48"/>
+    <w:lsdException w:name="Grid Table 4 Accent 2" w:uiPriority="49"/>
+    <w:lsdException w:name="Grid Table 5 Dark Accent 2" w:uiPriority="50"/>
+    <w:lsdException w:name="Grid Table 6 Colorful Accent 2" w:uiPriority="51"/>
+    <w:lsdException w:name="Grid Table 7 Colorful Accent 2" w:uiPriority="52"/>
+    <w:lsdException w:name="Grid Table 1 Light Accent 3" w:uiPriority="46"/>
+    <w:lsdException w:name="Grid Table 2 Accent 3" w:uiPriority="47"/>
+    <w:lsdException w:name="Grid Table 3 Accent 3" w:uiPriority="48"/>
+    <w:lsdException w:name="Grid Table 4 Accent 3" w:uiPriority="49"/>
+    <w:lsdException w:name="Grid Table 5 Dark Accent 3" w:uiPriority="50"/>
+    <w:lsdException w:name="Grid Table 6 Colorful Accent 3" w:uiPriority="51"/>
+    <w:lsdException w:name="Grid Table 7 Colorful Accent 3" w:uiPriority="52"/>
+    <w:lsdException w:name="Grid Table 1 Light Accent 4" w:uiPriority="46"/>
+    <w:lsdException w:name="Grid Table 2 Accent 4" w:uiPriority="47"/>
+    <w:lsdException w:name="Grid Table 3 Accent 4" w:uiPriority="48"/>
+    <w:lsdException w:name="Grid Table 4 Accent 4" w:uiPriority="49"/>
+    <w:lsdException w:name="Grid Table 5 Dark Accent 4" w:uiPriority="50"/>
+    <w:lsdException w:name="Grid Table 6 Colorful Accent 4" w:uiPriority="51"/>
+    <w:lsdException w:name="Grid Table 7 Colorful Accent 4" w:uiPriority="52"/>
+    <w:lsdException w:name="Grid Table 1 Light Accent 5" w:uiPriority="46"/>
+    <w:lsdException w:name="Grid Table 2 Accent 5" w:uiPriority="47"/>
+    <w:lsdException w:name="Grid Table 3 Accent 5" w:uiPriority="48"/>
+    <w:lsdException w:name="Grid Table 4 Accent 5" w:uiPriority="49"/>
+    <w:lsdException w:name="Grid Table 5 Dark Accent 5" w:uiPriority="50"/>
+    <w:lsdException w:name="Grid Table 6 Colorful Accent 5" w:uiPriority="51"/>
+    <w:lsdException w:name="Grid Table 7 Colorful Accent 5" w:uiPriority="52"/>
+    <w:lsdException w:name="Grid Table 1 Light Accent 6" w:uiPriority="46"/>
+    <w:lsdException w:name="Grid Table 2 Accent 6" w:uiPriority="47"/>
+    <w:lsdException w:name="Grid Table 3 Accent 6" w:uiPriority="48"/>
+    <w:lsdException w:name="Grid Table 4 Accent 6" w:uiPriority="49"/>
+    <w:lsdException w:name="Grid Table 5 Dark Accent 6" w:uiPriority="50"/>
+    <w:lsdException w:name="Grid Table 6 Colorful Accent 6" w:uiPriority="51"/>
+    <w:lsdException w:name="Grid Table 7 Colorful Accent 6" w:uiPriority="52"/>
+    <w:lsdException w:name="List Table 1 Light" w:uiPriority="46"/>
+    <w:lsdException w:name="List Table 2" w:uiPriority="47"/>
+    <w:lsdException w:name="List Table 3" w:uiPriority="48"/>
+    <w:lsdException w:name="List Table 4" w:uiPriority="49"/>
+    <w:lsdException w:name="List Table 5 Dark" w:uiPriority="50"/>
+    <w:lsdException w:name="List Table 6 Colorful" w:uiPriority="51"/>
+    <w:lsdException w:name="List Table 7 Colorful" w:uiPriority="52"/>
+    <w:lsdException w:name="List Table 1 Light Accent 1" w:uiPriority="46"/>
+    <w:lsdException w:name="List Table 2 Accent 1" w:uiPriority="47"/>
+    <w:lsdException w:name="List Table 3 Accent 1" w:uiPriority="48"/>
+    <w:lsdException w:name="List Table 4 Accent 1" w:uiPriority="49"/>
+    <w:lsdException w:name="List Table 5 Dark Accent 1" w:uiPriority="50"/>
+    <w:lsdException w:name="List Table 6 Colorful Accent 1" w:uiPriority="51"/>
+    <w:lsdException w:name="List Table 7 Colorful Accent 1" w:uiPriority="52"/>
+    <w:lsdException w:name="List Table 1 Light Accent 2" w:uiPriority="46"/>
+    <w:lsdException w:name="List Table 2 Accent 2" w:uiPriority="47"/>
+    <w:lsdException w:name="List Table 3 Accent 2" w:uiPriority="48"/>
+    <w:lsdException w:name="List Table 4 Accent 2" w:uiPriority="49"/>
+    <w:lsdException w:name="List Table 5 Dark Accent 2" w:uiPriority="50"/>
+    <w:lsdException w:name="List Table 6 Colorful Accent 2" w:uiPriority="51"/>
+    <w:lsdException w:name="List Table 7 Colorful Accent 2" w:uiPriority="52"/>
+    <w:lsdException w:name="List Table 1 Light Accent 3" w:uiPriority="46"/>
+    <w:lsdException w:name="List Table 2 Accent 3" w:uiPriority="47"/>
+    <w:lsdException w:name="List Table 3 Accent 3" w:uiPriority="48"/>
+    <w:lsdException w:name="List Table 4 Accent 3" w:uiPriority="49"/>
+    <w:lsdException w:name="List Table 5 Dark Accent 3" w:uiPriority="50"/>
+    <w:lsdException w:name="List Table 6 Colorful Accent 3" w:uiPriority="51"/>
+    <w:lsdException w:name="List Table 7 Colorful Accent 3" w:uiPriority="52"/>
+    <w:lsdException w:name="List Table 1 Light Accent 4" w:uiPriority="46"/>
+    <w:lsdException w:name="List Table 2 Accent 4" w:uiPriority="47"/>
+    <w:lsdException w:name="List Table 3 Accent 4" w:uiPriority="48"/>
+    <w:lsdException w:name="List Table 4 Accent 4" w:uiPriority="49"/>
+    <w:lsdException w:name="List Table 5 Dark Accent 4" w:uiPriority="50"/>
+    <w:lsdException w:name="List Table 6 Colorful Accent 4" w:uiPriority="51"/>
+    <w:lsdException w:name="List Table 7 Colorful Accent 4" w:uiPriority="52"/>
+    <w:lsdException w:name="List Table 1 Light Accent 5" w:uiPriority="46"/>
+    <w:lsdException w:name="List Table 2 Accent 5" w:uiPriority="47"/>
+    <w:lsdException w:name="List Table 3 Accent 5" w:uiPriority="48"/>
+    <w:lsdException w:name="List Table 4 Accent 5" w:uiPriority="49"/>
+    <w:lsdException w:name="List Table 5 Dark Accent 5" w:uiPriority="50"/>
+    <w:lsdException w:name="List Table 6 Colorful Accent 5" w:uiPriority="51"/>
+    <w:lsdException w:name="List Table 7 Colorful Accent 5" w:uiPriority="52"/>
+    <w:lsdException w:name="List Table 1 Light Accent 6" w:uiPriority="46"/>
+    <w:lsdException w:name="List Table 2 Accent 6" w:uiPriority="47"/>
+    <w:lsdException w:name="List Table 3 Accent 6" w:uiPriority="48"/>
+    <w:lsdException w:name="List Table 4 Accent 6" w:uiPriority="49"/>
+    <w:lsdException w:name="List Table 5 Dark Accent 6" w:uiPriority="50"/>
+    <w:lsdException w:name="List Table 6 Colorful Accent 6" w:uiPriority="51"/>
+    <w:lsdException w:name="List Table 7 Colorful Accent 6" w:uiPriority="52"/>
   </w:latentStyles>
   <w:style w:type="paragraph" w:default="1" w:styleId="Normal">
     <w:name w:val="Normal"/>
@@ -913,305 +1442,22 @@
       <w:u w:val="single"/>
     </w:rPr>
   </w:style>
-</w:styles>
-</file>
-
-<file path=word/stylesWithEffects.xml><?xml version="1.0" encoding="utf-8"?>
-<w:styles xmlns:wpc="http://schemas.microsoft.com/office/word/2010/wordprocessingCanvas" xmlns:mc="http://schemas.openxmlformats.org/markup-compatibility/2006" xmlns:o="urn:schemas-microsoft-com:office:office" xmlns:r="http://schemas.openxmlformats.org/officeDocument/2006/relationships" xmlns:m="http://schemas.openxmlformats.org/officeDocument/2006/math" xmlns:v="urn:schemas-microsoft-com:vml" xmlns:wp14="http://schemas.microsoft.com/office/word/2010/wordprocessingDrawing" xmlns:wp="http://schemas.openxmlformats.org/drawingml/2006/wordprocessingDrawing" xmlns:w10="urn:schemas-microsoft-com:office:word" xmlns:w="http://schemas.openxmlformats.org/wordprocessingml/2006/main" xmlns:w14="http://schemas.microsoft.com/office/word/2010/wordml" xmlns:wpg="http://schemas.microsoft.com/office/word/2010/wordprocessingGroup" xmlns:wpi="http://schemas.microsoft.com/office/word/2010/wordprocessingInk" xmlns:wne="http://schemas.microsoft.com/office/word/2006/wordml" xmlns:wps="http://schemas.microsoft.com/office/word/2010/wordprocessingShape" mc:Ignorable="w14 wp14">
-  <w:docDefaults>
-    <w:rPrDefault>
-      <w:rPr>
-        <w:rFonts w:asciiTheme="minorHAnsi" w:eastAsiaTheme="minorHAnsi" w:hAnsiTheme="minorHAnsi" w:cstheme="minorBidi"/>
-        <w:sz w:val="22"/>
-        <w:szCs w:val="22"/>
-        <w:lang w:val="en-IE" w:eastAsia="en-US" w:bidi="ar-SA"/>
-      </w:rPr>
-    </w:rPrDefault>
-    <w:pPrDefault>
-      <w:pPr>
-        <w:spacing w:after="200" w:line="276" w:lineRule="auto"/>
-      </w:pPr>
-    </w:pPrDefault>
-  </w:docDefaults>
-  <w:latentStyles w:defLockedState="0" w:defUIPriority="99" w:defSemiHidden="1" w:defUnhideWhenUsed="1" w:defQFormat="0" w:count="267">
-    <w:lsdException w:name="Normal" w:semiHidden="0" w:uiPriority="0" w:unhideWhenUsed="0" w:qFormat="1"/>
-    <w:lsdException w:name="heading 1" w:semiHidden="0" w:uiPriority="9" w:unhideWhenUsed="0" w:qFormat="1"/>
-    <w:lsdException w:name="heading 2" w:uiPriority="9" w:qFormat="1"/>
-    <w:lsdException w:name="heading 3" w:uiPriority="9" w:qFormat="1"/>
-    <w:lsdException w:name="heading 4" w:uiPriority="9" w:qFormat="1"/>
-    <w:lsdException w:name="heading 5" w:uiPriority="9" w:qFormat="1"/>
-    <w:lsdException w:name="heading 6" w:uiPriority="9" w:qFormat="1"/>
-    <w:lsdException w:name="heading 7" w:uiPriority="9" w:qFormat="1"/>
-    <w:lsdException w:name="heading 8" w:uiPriority="9" w:qFormat="1"/>
-    <w:lsdException w:name="heading 9" w:uiPriority="9" w:qFormat="1"/>
-    <w:lsdException w:name="toc 1" w:uiPriority="39"/>
-    <w:lsdException w:name="toc 2" w:uiPriority="39"/>
-    <w:lsdException w:name="toc 3" w:uiPriority="39"/>
-    <w:lsdException w:name="toc 4" w:uiPriority="39"/>
-    <w:lsdException w:name="toc 5" w:uiPriority="39"/>
-    <w:lsdException w:name="toc 6" w:uiPriority="39"/>
-    <w:lsdException w:name="toc 7" w:uiPriority="39"/>
-    <w:lsdException w:name="toc 8" w:uiPriority="39"/>
-    <w:lsdException w:name="toc 9" w:uiPriority="39"/>
-    <w:lsdException w:name="caption" w:uiPriority="35" w:qFormat="1"/>
-    <w:lsdException w:name="Title" w:semiHidden="0" w:uiPriority="10" w:unhideWhenUsed="0" w:qFormat="1"/>
-    <w:lsdException w:name="Default Paragraph Font" w:uiPriority="1"/>
-    <w:lsdException w:name="Subtitle" w:semiHidden="0" w:uiPriority="11" w:unhideWhenUsed="0" w:qFormat="1"/>
-    <w:lsdException w:name="Strong" w:semiHidden="0" w:uiPriority="22" w:unhideWhenUsed="0" w:qFormat="1"/>
-    <w:lsdException w:name="Emphasis" w:semiHidden="0" w:uiPriority="20" w:unhideWhenUsed="0" w:qFormat="1"/>
-    <w:lsdException w:name="Table Grid" w:semiHidden="0" w:uiPriority="59" w:unhideWhenUsed="0"/>
-    <w:lsdException w:name="Placeholder Text" w:unhideWhenUsed="0"/>
-    <w:lsdException w:name="No Spacing" w:semiHidden="0" w:uiPriority="1" w:unhideWhenUsed="0" w:qFormat="1"/>
-    <w:lsdException w:name="Light Shading" w:semiHidden="0" w:uiPriority="60" w:unhideWhenUsed="0"/>
-    <w:lsdException w:name="Light List" w:semiHidden="0" w:uiPriority="61" w:unhideWhenUsed="0"/>
-    <w:lsdException w:name="Light Grid" w:semiHidden="0" w:uiPriority="62" w:unhideWhenUsed="0"/>
-    <w:lsdException w:name="Medium Shading 1" w:semiHidden="0" w:uiPriority="63" w:unhideWhenUsed="0"/>
-    <w:lsdException w:name="Medium Shading 2" w:semiHidden="0" w:uiPriority="64" w:unhideWhenUsed="0"/>
-    <w:lsdException w:name="Medium List 1" w:semiHidden="0" w:uiPriority="65" w:unhideWhenUsed="0"/>
-    <w:lsdException w:name="Medium List 2" w:semiHidden="0" w:uiPriority="66" w:unhideWhenUsed="0"/>
-    <w:lsdException w:name="Medium Grid 1" w:semiHidden="0" w:uiPriority="67" w:unhideWhenUsed="0"/>
-    <w:lsdException w:name="Medium Grid 2" w:semiHidden="0" w:uiPriority="68" w:unhideWhenUsed="0"/>
-    <w:lsdException w:name="Medium Grid 3" w:semiHidden="0" w:uiPriority="69" w:unhideWhenUsed="0"/>
-    <w:lsdException w:name="Dark List" w:semiHidden="0" w:uiPriority="70" w:unhideWhenUsed="0"/>
-    <w:lsdException w:name="Colorful Shading" w:semiHidden="0" w:uiPriority="71" w:unhideWhenUsed="0"/>
-    <w:lsdException w:name="Colorful List" w:semiHidden="0" w:uiPriority="72" w:unhideWhenUsed="0"/>
-    <w:lsdException w:name="Colorful Grid" w:semiHidden="0" w:uiPriority="73" w:unhideWhenUsed="0"/>
-    <w:lsdException w:name="Light Shading Accent 1" w:semiHidden="0" w:uiPriority="60" w:unhideWhenUsed="0"/>
-    <w:lsdException w:name="Light List Accent 1" w:semiHidden="0" w:uiPriority="61" w:unhideWhenUsed="0"/>
-    <w:lsdException w:name="Light Grid Accent 1" w:semiHidden="0" w:uiPriority="62" w:unhideWhenUsed="0"/>
-    <w:lsdException w:name="Medium Shading 1 Accent 1" w:semiHidden="0" w:uiPriority="63" w:unhideWhenUsed="0"/>
-    <w:lsdException w:name="Medium Shading 2 Accent 1" w:semiHidden="0" w:uiPriority="64" w:unhideWhenUsed="0"/>
-    <w:lsdException w:name="Medium List 1 Accent 1" w:semiHidden="0" w:uiPriority="65" w:unhideWhenUsed="0"/>
-    <w:lsdException w:name="Revision" w:unhideWhenUsed="0"/>
-    <w:lsdException w:name="List Paragraph" w:semiHidden="0" w:uiPriority="34" w:unhideWhenUsed="0" w:qFormat="1"/>
-    <w:lsdException w:name="Quote" w:semiHidden="0" w:uiPriority="29" w:unhideWhenUsed="0" w:qFormat="1"/>
-    <w:lsdException w:name="Intense Quote" w:semiHidden="0" w:uiPriority="30" w:unhideWhenUsed="0" w:qFormat="1"/>
-    <w:lsdException w:name="Medium List 2 Accent 1" w:semiHidden="0" w:uiPriority="66" w:unhideWhenUsed="0"/>
-    <w:lsdException w:name="Medium Grid 1 Accent 1" w:semiHidden="0" w:uiPriority="67" w:unhideWhenUsed="0"/>
-    <w:lsdException w:name="Medium Grid 2 Accent 1" w:semiHidden="0" w:uiPriority="68" w:unhideWhenUsed="0"/>
-    <w:lsdException w:name="Medium Grid 3 Accent 1" w:semiHidden="0" w:uiPriority="69" w:unhideWhenUsed="0"/>
-    <w:lsdException w:name="Dark List Accent 1" w:semiHidden="0" w:uiPriority="70" w:unhideWhenUsed="0"/>
-    <w:lsdException w:name="Colorful Shading Accent 1" w:semiHidden="0" w:uiPriority="71" w:unhideWhenUsed="0"/>
-    <w:lsdException w:name="Colorful List Accent 1" w:semiHidden="0" w:uiPriority="72" w:unhideWhenUsed="0"/>
-    <w:lsdException w:name="Colorful Grid Accent 1" w:semiHidden="0" w:uiPriority="73" w:unhideWhenUsed="0"/>
-    <w:lsdException w:name="Light Shading Accent 2" w:semiHidden="0" w:uiPriority="60" w:unhideWhenUsed="0"/>
-    <w:lsdException w:name="Light List Accent 2" w:semiHidden="0" w:uiPriority="61" w:unhideWhenUsed="0"/>
-    <w:lsdException w:name="Light Grid Accent 2" w:semiHidden="0" w:uiPriority="62" w:unhideWhenUsed="0"/>
-    <w:lsdException w:name="Medium Shading 1 Accent 2" w:semiHidden="0" w:uiPriority="63" w:unhideWhenUsed="0"/>
-    <w:lsdException w:name="Medium Shading 2 Accent 2" w:semiHidden="0" w:uiPriority="64" w:unhideWhenUsed="0"/>
-    <w:lsdException w:name="Medium List 1 Accent 2" w:semiHidden="0" w:uiPriority="65" w:unhideWhenUsed="0"/>
-    <w:lsdException w:name="Medium List 2 Accent 2" w:semiHidden="0" w:uiPriority="66" w:unhideWhenUsed="0"/>
-    <w:lsdException w:name="Medium Grid 1 Accent 2" w:semiHidden="0" w:uiPriority="67" w:unhideWhenUsed="0"/>
-    <w:lsdException w:name="Medium Grid 2 Accent 2" w:semiHidden="0" w:uiPriority="68" w:unhideWhenUsed="0"/>
-    <w:lsdException w:name="Medium Grid 3 Accent 2" w:semiHidden="0" w:uiPriority="69" w:unhideWhenUsed="0"/>
-    <w:lsdException w:name="Dark List Accent 2" w:semiHidden="0" w:uiPriority="70" w:unhideWhenUsed="0"/>
-    <w:lsdException w:name="Colorful Shading Accent 2" w:semiHidden="0" w:uiPriority="71" w:unhideWhenUsed="0"/>
-    <w:lsdException w:name="Colorful List Accent 2" w:semiHidden="0" w:uiPriority="72" w:unhideWhenUsed="0"/>
-    <w:lsdException w:name="Colorful Grid Accent 2" w:semiHidden="0" w:uiPriority="73" w:unhideWhenUsed="0"/>
-    <w:lsdException w:name="Light Shading Accent 3" w:semiHidden="0" w:uiPriority="60" w:unhideWhenUsed="0"/>
-    <w:lsdException w:name="Light List Accent 3" w:semiHidden="0" w:uiPriority="61" w:unhideWhenUsed="0"/>
-    <w:lsdException w:name="Light Grid Accent 3" w:semiHidden="0" w:uiPriority="62" w:unhideWhenUsed="0"/>
-    <w:lsdException w:name="Medium Shading 1 Accent 3" w:semiHidden="0" w:uiPriority="63" w:unhideWhenUsed="0"/>
-    <w:lsdException w:name="Medium Shading 2 Accent 3" w:semiHidden="0" w:uiPriority="64" w:unhideWhenUsed="0"/>
-    <w:lsdException w:name="Medium List 1 Accent 3" w:semiHidden="0" w:uiPriority="65" w:unhideWhenUsed="0"/>
-    <w:lsdException w:name="Medium List 2 Accent 3" w:semiHidden="0" w:uiPriority="66" w:unhideWhenUsed="0"/>
-    <w:lsdException w:name="Medium Grid 1 Accent 3" w:semiHidden="0" w:uiPriority="67" w:unhideWhenUsed="0"/>
-    <w:lsdException w:name="Medium Grid 2 Accent 3" w:semiHidden="0" w:uiPriority="68" w:unhideWhenUsed="0"/>
-    <w:lsdException w:name="Medium Grid 3 Accent 3" w:semiHidden="0" w:uiPriority="69" w:unhideWhenUsed="0"/>
-    <w:lsdException w:name="Dark List Accent 3" w:semiHidden="0" w:uiPriority="70" w:unhideWhenUsed="0"/>
-    <w:lsdException w:name="Colorful Shading Accent 3" w:semiHidden="0" w:uiPriority="71" w:unhideWhenUsed="0"/>
-    <w:lsdException w:name="Colorful List Accent 3" w:semiHidden="0" w:uiPriority="72" w:unhideWhenUsed="0"/>
-    <w:lsdException w:name="Colorful Grid Accent 3" w:semiHidden="0" w:uiPriority="73" w:unhideWhenUsed="0"/>
-    <w:lsdException w:name="Light Shading Accent 4" w:semiHidden="0" w:uiPriority="60" w:unhideWhenUsed="0"/>
-    <w:lsdException w:name="Light List Accent 4" w:semiHidden="0" w:uiPriority="61" w:unhideWhenUsed="0"/>
-    <w:lsdException w:name="Light Grid Accent 4" w:semiHidden="0" w:uiPriority="62" w:unhideWhenUsed="0"/>
-    <w:lsdException w:name="Medium Shading 1 Accent 4" w:semiHidden="0" w:uiPriority="63" w:unhideWhenUsed="0"/>
-    <w:lsdException w:name="Medium Shading 2 Accent 4" w:semiHidden="0" w:uiPriority="64" w:unhideWhenUsed="0"/>
-    <w:lsdException w:name="Medium List 1 Accent 4" w:semiHidden="0" w:uiPriority="65" w:unhideWhenUsed="0"/>
-    <w:lsdException w:name="Medium List 2 Accent 4" w:semiHidden="0" w:uiPriority="66" w:unhideWhenUsed="0"/>
-    <w:lsdException w:name="Medium Grid 1 Accent 4" w:semiHidden="0" w:uiPriority="67" w:unhideWhenUsed="0"/>
-    <w:lsdException w:name="Medium Grid 2 Accent 4" w:semiHidden="0" w:uiPriority="68" w:unhideWhenUsed="0"/>
-    <w:lsdException w:name="Medium Grid 3 Accent 4" w:semiHidden="0" w:uiPriority="69" w:unhideWhenUsed="0"/>
-    <w:lsdException w:name="Dark List Accent 4" w:semiHidden="0" w:uiPriority="70" w:unhideWhenUsed="0"/>
-    <w:lsdException w:name="Colorful Shading Accent 4" w:semiHidden="0" w:uiPriority="71" w:unhideWhenUsed="0"/>
-    <w:lsdException w:name="Colorful List Accent 4" w:semiHidden="0" w:uiPriority="72" w:unhideWhenUsed="0"/>
-    <w:lsdException w:name="Colorful Grid Accent 4" w:semiHidden="0" w:uiPriority="73" w:unhideWhenUsed="0"/>
-    <w:lsdException w:name="Light Shading Accent 5" w:semiHidden="0" w:uiPriority="60" w:unhideWhenUsed="0"/>
-    <w:lsdException w:name="Light List Accent 5" w:semiHidden="0" w:uiPriority="61" w:unhideWhenUsed="0"/>
-    <w:lsdException w:name="Light Grid Accent 5" w:semiHidden="0" w:uiPriority="62" w:unhideWhenUsed="0"/>
-    <w:lsdException w:name="Medium Shading 1 Accent 5" w:semiHidden="0" w:uiPriority="63" w:unhideWhenUsed="0"/>
-    <w:lsdException w:name="Medium Shading 2 Accent 5" w:semiHidden="0" w:uiPriority="64" w:unhideWhenUsed="0"/>
-    <w:lsdException w:name="Medium List 1 Accent 5" w:semiHidden="0" w:uiPriority="65" w:unhideWhenUsed="0"/>
-    <w:lsdException w:name="Medium List 2 Accent 5" w:semiHidden="0" w:uiPriority="66" w:unhideWhenUsed="0"/>
-    <w:lsdException w:name="Medium Grid 1 Accent 5" w:semiHidden="0" w:uiPriority="67" w:unhideWhenUsed="0"/>
-    <w:lsdException w:name="Medium Grid 2 Accent 5" w:semiHidden="0" w:uiPriority="68" w:unhideWhenUsed="0"/>
-    <w:lsdException w:name="Medium Grid 3 Accent 5" w:semiHidden="0" w:uiPriority="69" w:unhideWhenUsed="0"/>
-    <w:lsdException w:name="Dark List Accent 5" w:semiHidden="0" w:uiPriority="70" w:unhideWhenUsed="0"/>
-    <w:lsdException w:name="Colorful Shading Accent 5" w:semiHidden="0" w:uiPriority="71" w:unhideWhenUsed="0"/>
-    <w:lsdException w:name="Colorful List Accent 5" w:semiHidden="0" w:uiPriority="72" w:unhideWhenUsed="0"/>
-    <w:lsdException w:name="Colorful Grid Accent 5" w:semiHidden="0" w:uiPriority="73" w:unhideWhenUsed="0"/>
-    <w:lsdException w:name="Light Shading Accent 6" w:semiHidden="0" w:uiPriority="60" w:unhideWhenUsed="0"/>
-    <w:lsdException w:name="Light List Accent 6" w:semiHidden="0" w:uiPriority="61" w:unhideWhenUsed="0"/>
-    <w:lsdException w:name="Light Grid Accent 6" w:semiHidden="0" w:uiPriority="62" w:unhideWhenUsed="0"/>
-    <w:lsdException w:name="Medium Shading 1 Accent 6" w:semiHidden="0" w:uiPriority="63" w:unhideWhenUsed="0"/>
-    <w:lsdException w:name="Medium Shading 2 Accent 6" w:semiHidden="0" w:uiPriority="64" w:unhideWhenUsed="0"/>
-    <w:lsdException w:name="Medium List 1 Accent 6" w:semiHidden="0" w:uiPriority="65" w:unhideWhenUsed="0"/>
-    <w:lsdException w:name="Medium List 2 Accent 6" w:semiHidden="0" w:uiPriority="66" w:unhideWhenUsed="0"/>
-    <w:lsdException w:name="Medium Grid 1 Accent 6" w:semiHidden="0" w:uiPriority="67" w:unhideWhenUsed="0"/>
-    <w:lsdException w:name="Medium Grid 2 Accent 6" w:semiHidden="0" w:uiPriority="68" w:unhideWhenUsed="0"/>
-    <w:lsdException w:name="Medium Grid 3 Accent 6" w:semiHidden="0" w:uiPriority="69" w:unhideWhenUsed="0"/>
-    <w:lsdException w:name="Dark List Accent 6" w:semiHidden="0" w:uiPriority="70" w:unhideWhenUsed="0"/>
-    <w:lsdException w:name="Colorful Shading Accent 6" w:semiHidden="0" w:uiPriority="71" w:unhideWhenUsed="0"/>
-    <w:lsdException w:name="Colorful List Accent 6" w:semiHidden="0" w:uiPriority="72" w:unhideWhenUsed="0"/>
-    <w:lsdException w:name="Colorful Grid Accent 6" w:semiHidden="0" w:uiPriority="73" w:unhideWhenUsed="0"/>
-    <w:lsdException w:name="Subtle Emphasis" w:semiHidden="0" w:uiPriority="19" w:unhideWhenUsed="0" w:qFormat="1"/>
-    <w:lsdException w:name="Intense Emphasis" w:semiHidden="0" w:uiPriority="21" w:unhideWhenUsed="0" w:qFormat="1"/>
-    <w:lsdException w:name="Subtle Reference" w:semiHidden="0" w:uiPriority="31" w:unhideWhenUsed="0" w:qFormat="1"/>
-    <w:lsdException w:name="Intense Reference" w:semiHidden="0" w:uiPriority="32" w:unhideWhenUsed="0" w:qFormat="1"/>
-    <w:lsdException w:name="Book Title" w:semiHidden="0" w:uiPriority="33" w:unhideWhenUsed="0" w:qFormat="1"/>
-    <w:lsdException w:name="Bibliography" w:uiPriority="37"/>
-    <w:lsdException w:name="TOC Heading" w:uiPriority="39" w:qFormat="1"/>
-  </w:latentStyles>
-  <w:style w:type="paragraph" w:default="1" w:styleId="Normal">
-    <w:name w:val="Normal"/>
+  <w:style w:type="paragraph" w:styleId="ListParagraph">
+    <w:name w:val="List Paragraph"/>
+    <w:basedOn w:val="Normal"/>
+    <w:uiPriority w:val="34"/>
     <w:qFormat/>
-  </w:style>
-  <w:style w:type="paragraph" w:styleId="Heading1">
-    <w:name w:val="heading 1"/>
-    <w:basedOn w:val="Normal"/>
-    <w:next w:val="Normal"/>
-    <w:link w:val="Heading1Char"/>
-    <w:uiPriority w:val="9"/>
-    <w:qFormat/>
-    <w:rsid w:val="001847A6"/>
+    <w:rsid w:val="00AE0E7B"/>
     <w:pPr>
-      <w:keepNext/>
-      <w:keepLines/>
-      <w:spacing w:before="480" w:after="0"/>
-      <w:outlineLvl w:val="0"/>
+      <w:ind w:left="720"/>
+      <w:contextualSpacing/>
     </w:pPr>
-    <w:rPr>
-      <w:rFonts w:asciiTheme="majorHAnsi" w:eastAsiaTheme="majorEastAsia" w:hAnsiTheme="majorHAnsi" w:cstheme="majorBidi"/>
-      <w:b/>
-      <w:bCs/>
-      <w:color w:val="365F91" w:themeColor="accent1" w:themeShade="BF"/>
-      <w:sz w:val="28"/>
-      <w:szCs w:val="28"/>
-    </w:rPr>
-  </w:style>
-  <w:style w:type="character" w:default="1" w:styleId="DefaultParagraphFont">
-    <w:name w:val="Default Paragraph Font"/>
-    <w:uiPriority w:val="1"/>
-    <w:semiHidden/>
-    <w:unhideWhenUsed/>
-  </w:style>
-  <w:style w:type="table" w:default="1" w:styleId="TableNormal">
-    <w:name w:val="Normal Table"/>
-    <w:uiPriority w:val="99"/>
-    <w:semiHidden/>
-    <w:unhideWhenUsed/>
-    <w:tblPr>
-      <w:tblInd w:w="0" w:type="dxa"/>
-      <w:tblCellMar>
-        <w:top w:w="0" w:type="dxa"/>
-        <w:left w:w="108" w:type="dxa"/>
-        <w:bottom w:w="0" w:type="dxa"/>
-        <w:right w:w="108" w:type="dxa"/>
-      </w:tblCellMar>
-    </w:tblPr>
-  </w:style>
-  <w:style w:type="numbering" w:default="1" w:styleId="NoList">
-    <w:name w:val="No List"/>
-    <w:uiPriority w:val="99"/>
-    <w:semiHidden/>
-    <w:unhideWhenUsed/>
-  </w:style>
-  <w:style w:type="paragraph" w:styleId="NoSpacing">
-    <w:name w:val="No Spacing"/>
-    <w:link w:val="NoSpacingChar"/>
-    <w:uiPriority w:val="1"/>
-    <w:qFormat/>
-    <w:rsid w:val="001B66DF"/>
-    <w:pPr>
-      <w:spacing w:after="0" w:line="240" w:lineRule="auto"/>
-    </w:pPr>
-    <w:rPr>
-      <w:rFonts w:eastAsiaTheme="minorEastAsia"/>
-      <w:lang w:val="en-US" w:eastAsia="ja-JP"/>
-    </w:rPr>
-  </w:style>
-  <w:style w:type="character" w:customStyle="1" w:styleId="NoSpacingChar">
-    <w:name w:val="No Spacing Char"/>
-    <w:basedOn w:val="DefaultParagraphFont"/>
-    <w:link w:val="NoSpacing"/>
-    <w:uiPriority w:val="1"/>
-    <w:rsid w:val="001B66DF"/>
-    <w:rPr>
-      <w:rFonts w:eastAsiaTheme="minorEastAsia"/>
-      <w:lang w:val="en-US" w:eastAsia="ja-JP"/>
-    </w:rPr>
-  </w:style>
-  <w:style w:type="paragraph" w:styleId="BalloonText">
-    <w:name w:val="Balloon Text"/>
-    <w:basedOn w:val="Normal"/>
-    <w:link w:val="BalloonTextChar"/>
-    <w:uiPriority w:val="99"/>
-    <w:semiHidden/>
-    <w:unhideWhenUsed/>
-    <w:rsid w:val="001B66DF"/>
-    <w:pPr>
-      <w:spacing w:after="0" w:line="240" w:lineRule="auto"/>
-    </w:pPr>
-    <w:rPr>
-      <w:rFonts w:ascii="Tahoma" w:hAnsi="Tahoma" w:cs="Tahoma"/>
-      <w:sz w:val="16"/>
-      <w:szCs w:val="16"/>
-    </w:rPr>
-  </w:style>
-  <w:style w:type="character" w:customStyle="1" w:styleId="BalloonTextChar">
-    <w:name w:val="Balloon Text Char"/>
-    <w:basedOn w:val="DefaultParagraphFont"/>
-    <w:link w:val="BalloonText"/>
-    <w:uiPriority w:val="99"/>
-    <w:semiHidden/>
-    <w:rsid w:val="001B66DF"/>
-    <w:rPr>
-      <w:rFonts w:ascii="Tahoma" w:hAnsi="Tahoma" w:cs="Tahoma"/>
-      <w:sz w:val="16"/>
-      <w:szCs w:val="16"/>
-    </w:rPr>
-  </w:style>
-  <w:style w:type="character" w:customStyle="1" w:styleId="Heading1Char">
-    <w:name w:val="Heading 1 Char"/>
-    <w:basedOn w:val="DefaultParagraphFont"/>
-    <w:link w:val="Heading1"/>
-    <w:uiPriority w:val="9"/>
-    <w:rsid w:val="001847A6"/>
-    <w:rPr>
-      <w:rFonts w:asciiTheme="majorHAnsi" w:eastAsiaTheme="majorEastAsia" w:hAnsiTheme="majorHAnsi" w:cstheme="majorBidi"/>
-      <w:b/>
-      <w:bCs/>
-      <w:color w:val="365F91" w:themeColor="accent1" w:themeShade="BF"/>
-      <w:sz w:val="28"/>
-      <w:szCs w:val="28"/>
-    </w:rPr>
-  </w:style>
-  <w:style w:type="character" w:styleId="Hyperlink">
-    <w:name w:val="Hyperlink"/>
-    <w:basedOn w:val="DefaultParagraphFont"/>
-    <w:uiPriority w:val="99"/>
-    <w:unhideWhenUsed/>
-    <w:rsid w:val="00637260"/>
-    <w:rPr>
-      <w:color w:val="0000FF" w:themeColor="hyperlink"/>
-      <w:u w:val="single"/>
-    </w:rPr>
   </w:style>
 </w:styles>
 </file>
 
 <file path=word/glossary/document.xml><?xml version="1.0" encoding="utf-8"?>
-<w:glossaryDocument xmlns:wpc="http://schemas.microsoft.com/office/word/2010/wordprocessingCanvas" xmlns:mc="http://schemas.openxmlformats.org/markup-compatibility/2006" xmlns:o="urn:schemas-microsoft-com:office:office" xmlns:r="http://schemas.openxmlformats.org/officeDocument/2006/relationships" xmlns:m="http://schemas.openxmlformats.org/officeDocument/2006/math" xmlns:v="urn:schemas-microsoft-com:vml" xmlns:wp14="http://schemas.microsoft.com/office/word/2010/wordprocessingDrawing" xmlns:wp="http://schemas.openxmlformats.org/drawingml/2006/wordprocessingDrawing" xmlns:w10="urn:schemas-microsoft-com:office:word" xmlns:w="http://schemas.openxmlformats.org/wordprocessingml/2006/main" xmlns:w14="http://schemas.microsoft.com/office/word/2010/wordml" xmlns:wpg="http://schemas.microsoft.com/office/word/2010/wordprocessingGroup" xmlns:wpi="http://schemas.microsoft.com/office/word/2010/wordprocessingInk" xmlns:wne="http://schemas.microsoft.com/office/word/2006/wordml" xmlns:wps="http://schemas.microsoft.com/office/word/2010/wordprocessingShape" mc:Ignorable="w14 wp14">
+<w:glossaryDocument xmlns:wpc="http://schemas.microsoft.com/office/word/2010/wordprocessingCanvas" xmlns:mc="http://schemas.openxmlformats.org/markup-compatibility/2006" xmlns:o="urn:schemas-microsoft-com:office:office" xmlns:r="http://schemas.openxmlformats.org/officeDocument/2006/relationships" xmlns:m="http://schemas.openxmlformats.org/officeDocument/2006/math" xmlns:v="urn:schemas-microsoft-com:vml" xmlns:wp14="http://schemas.microsoft.com/office/word/2010/wordprocessingDrawing" xmlns:wp="http://schemas.openxmlformats.org/drawingml/2006/wordprocessingDrawing" xmlns:w10="urn:schemas-microsoft-com:office:word" xmlns:w="http://schemas.openxmlformats.org/wordprocessingml/2006/main" xmlns:w14="http://schemas.microsoft.com/office/word/2010/wordml" xmlns:w15="http://schemas.microsoft.com/office/word/2012/wordml" xmlns:wpg="http://schemas.microsoft.com/office/word/2010/wordprocessingGroup" xmlns:wpi="http://schemas.microsoft.com/office/word/2010/wordprocessingInk" xmlns:wne="http://schemas.microsoft.com/office/word/2006/wordml" xmlns:wps="http://schemas.microsoft.com/office/word/2010/wordprocessingShape" mc:Ignorable="w14 w15 wp14">
   <w:docParts>
     <w:docPart>
       <w:docPartPr>
@@ -1370,20 +1616,20 @@
 </file>
 
 <file path=word/glossary/fontTable.xml><?xml version="1.0" encoding="utf-8"?>
-<w:fonts xmlns:mc="http://schemas.openxmlformats.org/markup-compatibility/2006" xmlns:r="http://schemas.openxmlformats.org/officeDocument/2006/relationships" xmlns:w="http://schemas.openxmlformats.org/wordprocessingml/2006/main" xmlns:w14="http://schemas.microsoft.com/office/word/2010/wordml" mc:Ignorable="w14">
+<w:fonts xmlns:mc="http://schemas.openxmlformats.org/markup-compatibility/2006" xmlns:r="http://schemas.openxmlformats.org/officeDocument/2006/relationships" xmlns:w="http://schemas.openxmlformats.org/wordprocessingml/2006/main" xmlns:w14="http://schemas.microsoft.com/office/word/2010/wordml" xmlns:w15="http://schemas.microsoft.com/office/word/2012/wordml" mc:Ignorable="w14 w15">
+  <w:font w:name="Times New Roman">
+    <w:panose1 w:val="02020603050405020304"/>
+    <w:charset w:val="00"/>
+    <w:family w:val="roman"/>
+    <w:pitch w:val="variable"/>
+    <w:sig w:usb0="E0002AFF" w:usb1="C0007841" w:usb2="00000009" w:usb3="00000000" w:csb0="000001FF" w:csb1="00000000"/>
+  </w:font>
   <w:font w:name="Calibri">
     <w:panose1 w:val="020F0502020204030204"/>
     <w:charset w:val="00"/>
     <w:family w:val="swiss"/>
     <w:pitch w:val="variable"/>
     <w:sig w:usb0="E00002FF" w:usb1="4000ACFF" w:usb2="00000001" w:usb3="00000000" w:csb0="0000019F" w:csb1="00000000"/>
-  </w:font>
-  <w:font w:name="Times New Roman">
-    <w:panose1 w:val="02020603050405020304"/>
-    <w:charset w:val="00"/>
-    <w:family w:val="roman"/>
-    <w:pitch w:val="variable"/>
-    <w:sig w:usb0="E0002AFF" w:usb1="C0007841" w:usb2="00000009" w:usb3="00000000" w:csb0="000001FF" w:csb1="00000000"/>
   </w:font>
   <w:font w:name="Cambria">
     <w:panose1 w:val="02040503050406030204"/>
@@ -1399,11 +1645,18 @@
     <w:pitch w:val="variable"/>
     <w:sig w:usb0="E1002EFF" w:usb1="C000605B" w:usb2="00000029" w:usb3="00000000" w:csb0="000101FF" w:csb1="00000000"/>
   </w:font>
+  <w:font w:name="Calibri Light">
+    <w:panose1 w:val="020F0302020204030204"/>
+    <w:charset w:val="00"/>
+    <w:family w:val="swiss"/>
+    <w:pitch w:val="variable"/>
+    <w:sig w:usb0="A00002EF" w:usb1="4000207B" w:usb2="00000000" w:usb3="00000000" w:csb0="0000019F" w:csb1="00000000"/>
+  </w:font>
 </w:fonts>
 </file>
 
 <file path=word/glossary/settings.xml><?xml version="1.0" encoding="utf-8"?>
-<w:settings xmlns:mc="http://schemas.openxmlformats.org/markup-compatibility/2006" xmlns:o="urn:schemas-microsoft-com:office:office" xmlns:r="http://schemas.openxmlformats.org/officeDocument/2006/relationships" xmlns:m="http://schemas.openxmlformats.org/officeDocument/2006/math" xmlns:v="urn:schemas-microsoft-com:vml" xmlns:w10="urn:schemas-microsoft-com:office:word" xmlns:w="http://schemas.openxmlformats.org/wordprocessingml/2006/main" xmlns:w14="http://schemas.microsoft.com/office/word/2010/wordml" xmlns:sl="http://schemas.openxmlformats.org/schemaLibrary/2006/main" mc:Ignorable="w14">
+<w:settings xmlns:mc="http://schemas.openxmlformats.org/markup-compatibility/2006" xmlns:o="urn:schemas-microsoft-com:office:office" xmlns:r="http://schemas.openxmlformats.org/officeDocument/2006/relationships" xmlns:m="http://schemas.openxmlformats.org/officeDocument/2006/math" xmlns:v="urn:schemas-microsoft-com:vml" xmlns:w10="urn:schemas-microsoft-com:office:word" xmlns:w="http://schemas.openxmlformats.org/wordprocessingml/2006/main" xmlns:w14="http://schemas.microsoft.com/office/word/2010/wordml" xmlns:w15="http://schemas.microsoft.com/office/word/2012/wordml" xmlns:sl="http://schemas.openxmlformats.org/schemaLibrary/2006/main" mc:Ignorable="w14 w15">
   <w:view w:val="normal"/>
   <w:defaultTabStop w:val="720"/>
   <w:characterSpacingControl w:val="doNotCompress"/>
@@ -1416,7 +1669,9 @@
   </w:compat>
   <w:rsids>
     <w:rsidRoot w:val="009D3E56"/>
+    <w:rsid w:val="0093290B"/>
     <w:rsid w:val="009D3E56"/>
+    <w:rsid w:val="00A14CF7"/>
     <w:rsid w:val="00CD7B57"/>
   </w:rsids>
   <m:mathPr>
@@ -1440,7 +1695,7 @@
 </file>
 
 <file path=word/glossary/styles.xml><?xml version="1.0" encoding="utf-8"?>
-<w:styles xmlns:mc="http://schemas.openxmlformats.org/markup-compatibility/2006" xmlns:r="http://schemas.openxmlformats.org/officeDocument/2006/relationships" xmlns:w="http://schemas.openxmlformats.org/wordprocessingml/2006/main" xmlns:w14="http://schemas.microsoft.com/office/word/2010/wordml" mc:Ignorable="w14">
+<w:styles xmlns:mc="http://schemas.openxmlformats.org/markup-compatibility/2006" xmlns:r="http://schemas.openxmlformats.org/officeDocument/2006/relationships" xmlns:w="http://schemas.openxmlformats.org/wordprocessingml/2006/main" xmlns:w14="http://schemas.microsoft.com/office/word/2010/wordml" xmlns:w15="http://schemas.microsoft.com/office/word/2012/wordml" mc:Ignorable="w14 w15">
   <w:docDefaults>
     <w:rPrDefault>
       <w:rPr>
@@ -1456,358 +1711,378 @@
       </w:pPr>
     </w:pPrDefault>
   </w:docDefaults>
-  <w:latentStyles w:defLockedState="0" w:defUIPriority="99" w:defSemiHidden="1" w:defUnhideWhenUsed="1" w:defQFormat="0" w:count="267">
-    <w:lsdException w:name="Normal" w:semiHidden="0" w:uiPriority="0" w:unhideWhenUsed="0" w:qFormat="1"/>
-    <w:lsdException w:name="heading 1" w:semiHidden="0" w:uiPriority="9" w:unhideWhenUsed="0" w:qFormat="1"/>
-    <w:lsdException w:name="heading 2" w:uiPriority="9" w:qFormat="1"/>
-    <w:lsdException w:name="heading 3" w:uiPriority="9" w:qFormat="1"/>
-    <w:lsdException w:name="heading 4" w:uiPriority="9" w:qFormat="1"/>
-    <w:lsdException w:name="heading 5" w:uiPriority="9" w:qFormat="1"/>
-    <w:lsdException w:name="heading 6" w:uiPriority="9" w:qFormat="1"/>
-    <w:lsdException w:name="heading 7" w:uiPriority="9" w:qFormat="1"/>
-    <w:lsdException w:name="heading 8" w:uiPriority="9" w:qFormat="1"/>
-    <w:lsdException w:name="heading 9" w:uiPriority="9" w:qFormat="1"/>
-    <w:lsdException w:name="toc 1" w:uiPriority="39"/>
-    <w:lsdException w:name="toc 2" w:uiPriority="39"/>
-    <w:lsdException w:name="toc 3" w:uiPriority="39"/>
-    <w:lsdException w:name="toc 4" w:uiPriority="39"/>
-    <w:lsdException w:name="toc 5" w:uiPriority="39"/>
-    <w:lsdException w:name="toc 6" w:uiPriority="39"/>
-    <w:lsdException w:name="toc 7" w:uiPriority="39"/>
-    <w:lsdException w:name="toc 8" w:uiPriority="39"/>
-    <w:lsdException w:name="toc 9" w:uiPriority="39"/>
-    <w:lsdException w:name="caption" w:uiPriority="35" w:qFormat="1"/>
-    <w:lsdException w:name="Title" w:semiHidden="0" w:uiPriority="10" w:unhideWhenUsed="0" w:qFormat="1"/>
-    <w:lsdException w:name="Default Paragraph Font" w:uiPriority="1"/>
-    <w:lsdException w:name="Subtitle" w:semiHidden="0" w:uiPriority="11" w:unhideWhenUsed="0" w:qFormat="1"/>
-    <w:lsdException w:name="Strong" w:semiHidden="0" w:uiPriority="22" w:unhideWhenUsed="0" w:qFormat="1"/>
-    <w:lsdException w:name="Emphasis" w:semiHidden="0" w:uiPriority="20" w:unhideWhenUsed="0" w:qFormat="1"/>
-    <w:lsdException w:name="Table Grid" w:semiHidden="0" w:uiPriority="59" w:unhideWhenUsed="0"/>
-    <w:lsdException w:name="Placeholder Text" w:unhideWhenUsed="0"/>
-    <w:lsdException w:name="No Spacing" w:semiHidden="0" w:uiPriority="1" w:unhideWhenUsed="0" w:qFormat="1"/>
-    <w:lsdException w:name="Light Shading" w:semiHidden="0" w:uiPriority="60" w:unhideWhenUsed="0"/>
-    <w:lsdException w:name="Light List" w:semiHidden="0" w:uiPriority="61" w:unhideWhenUsed="0"/>
-    <w:lsdException w:name="Light Grid" w:semiHidden="0" w:uiPriority="62" w:unhideWhenUsed="0"/>
-    <w:lsdException w:name="Medium Shading 1" w:semiHidden="0" w:uiPriority="63" w:unhideWhenUsed="0"/>
-    <w:lsdException w:name="Medium Shading 2" w:semiHidden="0" w:uiPriority="64" w:unhideWhenUsed="0"/>
-    <w:lsdException w:name="Medium List 1" w:semiHidden="0" w:uiPriority="65" w:unhideWhenUsed="0"/>
-    <w:lsdException w:name="Medium List 2" w:semiHidden="0" w:uiPriority="66" w:unhideWhenUsed="0"/>
-    <w:lsdException w:name="Medium Grid 1" w:semiHidden="0" w:uiPriority="67" w:unhideWhenUsed="0"/>
-    <w:lsdException w:name="Medium Grid 2" w:semiHidden="0" w:uiPriority="68" w:unhideWhenUsed="0"/>
-    <w:lsdException w:name="Medium Grid 3" w:semiHidden="0" w:uiPriority="69" w:unhideWhenUsed="0"/>
-    <w:lsdException w:name="Dark List" w:semiHidden="0" w:uiPriority="70" w:unhideWhenUsed="0"/>
-    <w:lsdException w:name="Colorful Shading" w:semiHidden="0" w:uiPriority="71" w:unhideWhenUsed="0"/>
-    <w:lsdException w:name="Colorful List" w:semiHidden="0" w:uiPriority="72" w:unhideWhenUsed="0"/>
-    <w:lsdException w:name="Colorful Grid" w:semiHidden="0" w:uiPriority="73" w:unhideWhenUsed="0"/>
-    <w:lsdException w:name="Light Shading Accent 1" w:semiHidden="0" w:uiPriority="60" w:unhideWhenUsed="0"/>
-    <w:lsdException w:name="Light List Accent 1" w:semiHidden="0" w:uiPriority="61" w:unhideWhenUsed="0"/>
-    <w:lsdException w:name="Light Grid Accent 1" w:semiHidden="0" w:uiPriority="62" w:unhideWhenUsed="0"/>
-    <w:lsdException w:name="Medium Shading 1 Accent 1" w:semiHidden="0" w:uiPriority="63" w:unhideWhenUsed="0"/>
-    <w:lsdException w:name="Medium Shading 2 Accent 1" w:semiHidden="0" w:uiPriority="64" w:unhideWhenUsed="0"/>
-    <w:lsdException w:name="Medium List 1 Accent 1" w:semiHidden="0" w:uiPriority="65" w:unhideWhenUsed="0"/>
-    <w:lsdException w:name="Revision" w:unhideWhenUsed="0"/>
-    <w:lsdException w:name="List Paragraph" w:semiHidden="0" w:uiPriority="34" w:unhideWhenUsed="0" w:qFormat="1"/>
-    <w:lsdException w:name="Quote" w:semiHidden="0" w:uiPriority="29" w:unhideWhenUsed="0" w:qFormat="1"/>
-    <w:lsdException w:name="Intense Quote" w:semiHidden="0" w:uiPriority="30" w:unhideWhenUsed="0" w:qFormat="1"/>
-    <w:lsdException w:name="Medium List 2 Accent 1" w:semiHidden="0" w:uiPriority="66" w:unhideWhenUsed="0"/>
-    <w:lsdException w:name="Medium Grid 1 Accent 1" w:semiHidden="0" w:uiPriority="67" w:unhideWhenUsed="0"/>
-    <w:lsdException w:name="Medium Grid 2 Accent 1" w:semiHidden="0" w:uiPriority="68" w:unhideWhenUsed="0"/>
-    <w:lsdException w:name="Medium Grid 3 Accent 1" w:semiHidden="0" w:uiPriority="69" w:unhideWhenUsed="0"/>
-    <w:lsdException w:name="Dark List Accent 1" w:semiHidden="0" w:uiPriority="70" w:unhideWhenUsed="0"/>
-    <w:lsdException w:name="Colorful Shading Accent 1" w:semiHidden="0" w:uiPriority="71" w:unhideWhenUsed="0"/>
-    <w:lsdException w:name="Colorful List Accent 1" w:semiHidden="0" w:uiPriority="72" w:unhideWhenUsed="0"/>
-    <w:lsdException w:name="Colorful Grid Accent 1" w:semiHidden="0" w:uiPriority="73" w:unhideWhenUsed="0"/>
-    <w:lsdException w:name="Light Shading Accent 2" w:semiHidden="0" w:uiPriority="60" w:unhideWhenUsed="0"/>
-    <w:lsdException w:name="Light List Accent 2" w:semiHidden="0" w:uiPriority="61" w:unhideWhenUsed="0"/>
-    <w:lsdException w:name="Light Grid Accent 2" w:semiHidden="0" w:uiPriority="62" w:unhideWhenUsed="0"/>
-    <w:lsdException w:name="Medium Shading 1 Accent 2" w:semiHidden="0" w:uiPriority="63" w:unhideWhenUsed="0"/>
-    <w:lsdException w:name="Medium Shading 2 Accent 2" w:semiHidden="0" w:uiPriority="64" w:unhideWhenUsed="0"/>
-    <w:lsdException w:name="Medium List 1 Accent 2" w:semiHidden="0" w:uiPriority="65" w:unhideWhenUsed="0"/>
-    <w:lsdException w:name="Medium List 2 Accent 2" w:semiHidden="0" w:uiPriority="66" w:unhideWhenUsed="0"/>
-    <w:lsdException w:name="Medium Grid 1 Accent 2" w:semiHidden="0" w:uiPriority="67" w:unhideWhenUsed="0"/>
-    <w:lsdException w:name="Medium Grid 2 Accent 2" w:semiHidden="0" w:uiPriority="68" w:unhideWhenUsed="0"/>
-    <w:lsdException w:name="Medium Grid 3 Accent 2" w:semiHidden="0" w:uiPriority="69" w:unhideWhenUsed="0"/>
-    <w:lsdException w:name="Dark List Accent 2" w:semiHidden="0" w:uiPriority="70" w:unhideWhenUsed="0"/>
-    <w:lsdException w:name="Colorful Shading Accent 2" w:semiHidden="0" w:uiPriority="71" w:unhideWhenUsed="0"/>
-    <w:lsdException w:name="Colorful List Accent 2" w:semiHidden="0" w:uiPriority="72" w:unhideWhenUsed="0"/>
-    <w:lsdException w:name="Colorful Grid Accent 2" w:semiHidden="0" w:uiPriority="73" w:unhideWhenUsed="0"/>
-    <w:lsdException w:name="Light Shading Accent 3" w:semiHidden="0" w:uiPriority="60" w:unhideWhenUsed="0"/>
-    <w:lsdException w:name="Light List Accent 3" w:semiHidden="0" w:uiPriority="61" w:unhideWhenUsed="0"/>
-    <w:lsdException w:name="Light Grid Accent 3" w:semiHidden="0" w:uiPriority="62" w:unhideWhenUsed="0"/>
-    <w:lsdException w:name="Medium Shading 1 Accent 3" w:semiHidden="0" w:uiPriority="63" w:unhideWhenUsed="0"/>
-    <w:lsdException w:name="Medium Shading 2 Accent 3" w:semiHidden="0" w:uiPriority="64" w:unhideWhenUsed="0"/>
-    <w:lsdException w:name="Medium List 1 Accent 3" w:semiHidden="0" w:uiPriority="65" w:unhideWhenUsed="0"/>
-    <w:lsdException w:name="Medium List 2 Accent 3" w:semiHidden="0" w:uiPriority="66" w:unhideWhenUsed="0"/>
-    <w:lsdException w:name="Medium Grid 1 Accent 3" w:semiHidden="0" w:uiPriority="67" w:unhideWhenUsed="0"/>
-    <w:lsdException w:name="Medium Grid 2 Accent 3" w:semiHidden="0" w:uiPriority="68" w:unhideWhenUsed="0"/>
-    <w:lsdException w:name="Medium Grid 3 Accent 3" w:semiHidden="0" w:uiPriority="69" w:unhideWhenUsed="0"/>
-    <w:lsdException w:name="Dark List Accent 3" w:semiHidden="0" w:uiPriority="70" w:unhideWhenUsed="0"/>
-    <w:lsdException w:name="Colorful Shading Accent 3" w:semiHidden="0" w:uiPriority="71" w:unhideWhenUsed="0"/>
-    <w:lsdException w:name="Colorful List Accent 3" w:semiHidden="0" w:uiPriority="72" w:unhideWhenUsed="0"/>
-    <w:lsdException w:name="Colorful Grid Accent 3" w:semiHidden="0" w:uiPriority="73" w:unhideWhenUsed="0"/>
-    <w:lsdException w:name="Light Shading Accent 4" w:semiHidden="0" w:uiPriority="60" w:unhideWhenUsed="0"/>
-    <w:lsdException w:name="Light List Accent 4" w:semiHidden="0" w:uiPriority="61" w:unhideWhenUsed="0"/>
-    <w:lsdException w:name="Light Grid Accent 4" w:semiHidden="0" w:uiPriority="62" w:unhideWhenUsed="0"/>
-    <w:lsdException w:name="Medium Shading 1 Accent 4" w:semiHidden="0" w:uiPriority="63" w:unhideWhenUsed="0"/>
-    <w:lsdException w:name="Medium Shading 2 Accent 4" w:semiHidden="0" w:uiPriority="64" w:unhideWhenUsed="0"/>
-    <w:lsdException w:name="Medium List 1 Accent 4" w:semiHidden="0" w:uiPriority="65" w:unhideWhenUsed="0"/>
-    <w:lsdException w:name="Medium List 2 Accent 4" w:semiHidden="0" w:uiPriority="66" w:unhideWhenUsed="0"/>
-    <w:lsdException w:name="Medium Grid 1 Accent 4" w:semiHidden="0" w:uiPriority="67" w:unhideWhenUsed="0"/>
-    <w:lsdException w:name="Medium Grid 2 Accent 4" w:semiHidden="0" w:uiPriority="68" w:unhideWhenUsed="0"/>
-    <w:lsdException w:name="Medium Grid 3 Accent 4" w:semiHidden="0" w:uiPriority="69" w:unhideWhenUsed="0"/>
-    <w:lsdException w:name="Dark List Accent 4" w:semiHidden="0" w:uiPriority="70" w:unhideWhenUsed="0"/>
-    <w:lsdException w:name="Colorful Shading Accent 4" w:semiHidden="0" w:uiPriority="71" w:unhideWhenUsed="0"/>
-    <w:lsdException w:name="Colorful List Accent 4" w:semiHidden="0" w:uiPriority="72" w:unhideWhenUsed="0"/>
-    <w:lsdException w:name="Colorful Grid Accent 4" w:semiHidden="0" w:uiPriority="73" w:unhideWhenUsed="0"/>
-    <w:lsdException w:name="Light Shading Accent 5" w:semiHidden="0" w:uiPriority="60" w:unhideWhenUsed="0"/>
-    <w:lsdException w:name="Light List Accent 5" w:semiHidden="0" w:uiPriority="61" w:unhideWhenUsed="0"/>
-    <w:lsdException w:name="Light Grid Accent 5" w:semiHidden="0" w:uiPriority="62" w:unhideWhenUsed="0"/>
-    <w:lsdException w:name="Medium Shading 1 Accent 5" w:semiHidden="0" w:uiPriority="63" w:unhideWhenUsed="0"/>
-    <w:lsdException w:name="Medium Shading 2 Accent 5" w:semiHidden="0" w:uiPriority="64" w:unhideWhenUsed="0"/>
-    <w:lsdException w:name="Medium List 1 Accent 5" w:semiHidden="0" w:uiPriority="65" w:unhideWhenUsed="0"/>
-    <w:lsdException w:name="Medium List 2 Accent 5" w:semiHidden="0" w:uiPriority="66" w:unhideWhenUsed="0"/>
-    <w:lsdException w:name="Medium Grid 1 Accent 5" w:semiHidden="0" w:uiPriority="67" w:unhideWhenUsed="0"/>
-    <w:lsdException w:name="Medium Grid 2 Accent 5" w:semiHidden="0" w:uiPriority="68" w:unhideWhenUsed="0"/>
-    <w:lsdException w:name="Medium Grid 3 Accent 5" w:semiHidden="0" w:uiPriority="69" w:unhideWhenUsed="0"/>
-    <w:lsdException w:name="Dark List Accent 5" w:semiHidden="0" w:uiPriority="70" w:unhideWhenUsed="0"/>
-    <w:lsdException w:name="Colorful Shading Accent 5" w:semiHidden="0" w:uiPriority="71" w:unhideWhenUsed="0"/>
-    <w:lsdException w:name="Colorful List Accent 5" w:semiHidden="0" w:uiPriority="72" w:unhideWhenUsed="0"/>
-    <w:lsdException w:name="Colorful Grid Accent 5" w:semiHidden="0" w:uiPriority="73" w:unhideWhenUsed="0"/>
-    <w:lsdException w:name="Light Shading Accent 6" w:semiHidden="0" w:uiPriority="60" w:unhideWhenUsed="0"/>
-    <w:lsdException w:name="Light List Accent 6" w:semiHidden="0" w:uiPriority="61" w:unhideWhenUsed="0"/>
-    <w:lsdException w:name="Light Grid Accent 6" w:semiHidden="0" w:uiPriority="62" w:unhideWhenUsed="0"/>
-    <w:lsdException w:name="Medium Shading 1 Accent 6" w:semiHidden="0" w:uiPriority="63" w:unhideWhenUsed="0"/>
-    <w:lsdException w:name="Medium Shading 2 Accent 6" w:semiHidden="0" w:uiPriority="64" w:unhideWhenUsed="0"/>
-    <w:lsdException w:name="Medium List 1 Accent 6" w:semiHidden="0" w:uiPriority="65" w:unhideWhenUsed="0"/>
-    <w:lsdException w:name="Medium List 2 Accent 6" w:semiHidden="0" w:uiPriority="66" w:unhideWhenUsed="0"/>
-    <w:lsdException w:name="Medium Grid 1 Accent 6" w:semiHidden="0" w:uiPriority="67" w:unhideWhenUsed="0"/>
-    <w:lsdException w:name="Medium Grid 2 Accent 6" w:semiHidden="0" w:uiPriority="68" w:unhideWhenUsed="0"/>
-    <w:lsdException w:name="Medium Grid 3 Accent 6" w:semiHidden="0" w:uiPriority="69" w:unhideWhenUsed="0"/>
-    <w:lsdException w:name="Dark List Accent 6" w:semiHidden="0" w:uiPriority="70" w:unhideWhenUsed="0"/>
-    <w:lsdException w:name="Colorful Shading Accent 6" w:semiHidden="0" w:uiPriority="71" w:unhideWhenUsed="0"/>
-    <w:lsdException w:name="Colorful List Accent 6" w:semiHidden="0" w:uiPriority="72" w:unhideWhenUsed="0"/>
-    <w:lsdException w:name="Colorful Grid Accent 6" w:semiHidden="0" w:uiPriority="73" w:unhideWhenUsed="0"/>
-    <w:lsdException w:name="Subtle Emphasis" w:semiHidden="0" w:uiPriority="19" w:unhideWhenUsed="0" w:qFormat="1"/>
-    <w:lsdException w:name="Intense Emphasis" w:semiHidden="0" w:uiPriority="21" w:unhideWhenUsed="0" w:qFormat="1"/>
-    <w:lsdException w:name="Subtle Reference" w:semiHidden="0" w:uiPriority="31" w:unhideWhenUsed="0" w:qFormat="1"/>
-    <w:lsdException w:name="Intense Reference" w:semiHidden="0" w:uiPriority="32" w:unhideWhenUsed="0" w:qFormat="1"/>
-    <w:lsdException w:name="Book Title" w:semiHidden="0" w:uiPriority="33" w:unhideWhenUsed="0" w:qFormat="1"/>
-    <w:lsdException w:name="Bibliography" w:uiPriority="37"/>
-    <w:lsdException w:name="TOC Heading" w:uiPriority="39" w:qFormat="1"/>
-  </w:latentStyles>
-  <w:style w:type="paragraph" w:default="1" w:styleId="Normal">
-    <w:name w:val="Normal"/>
-    <w:qFormat/>
-  </w:style>
-  <w:style w:type="character" w:default="1" w:styleId="DefaultParagraphFont">
-    <w:name w:val="Default Paragraph Font"/>
-    <w:uiPriority w:val="1"/>
-    <w:semiHidden/>
-    <w:unhideWhenUsed/>
-  </w:style>
-  <w:style w:type="table" w:default="1" w:styleId="TableNormal">
-    <w:name w:val="Normal Table"/>
-    <w:uiPriority w:val="99"/>
-    <w:semiHidden/>
-    <w:unhideWhenUsed/>
-    <w:tblPr>
-      <w:tblInd w:w="0" w:type="dxa"/>
-      <w:tblCellMar>
-        <w:top w:w="0" w:type="dxa"/>
-        <w:left w:w="108" w:type="dxa"/>
-        <w:bottom w:w="0" w:type="dxa"/>
-        <w:right w:w="108" w:type="dxa"/>
-      </w:tblCellMar>
-    </w:tblPr>
-  </w:style>
-  <w:style w:type="numbering" w:default="1" w:styleId="NoList">
-    <w:name w:val="No List"/>
-    <w:uiPriority w:val="99"/>
-    <w:semiHidden/>
-    <w:unhideWhenUsed/>
-  </w:style>
-  <w:style w:type="paragraph" w:customStyle="1" w:styleId="F73894CE6EBE4F51951F5A8B8392A27C">
-    <w:name w:val="F73894CE6EBE4F51951F5A8B8392A27C"/>
-    <w:rsid w:val="009D3E56"/>
-  </w:style>
-  <w:style w:type="paragraph" w:customStyle="1" w:styleId="7A3C2EE5B19947D182906FD1D996FD3C">
-    <w:name w:val="7A3C2EE5B19947D182906FD1D996FD3C"/>
-    <w:rsid w:val="009D3E56"/>
-  </w:style>
-  <w:style w:type="paragraph" w:customStyle="1" w:styleId="F06552FC245D41689EA4CDED80ECAF42">
-    <w:name w:val="F06552FC245D41689EA4CDED80ECAF42"/>
-    <w:rsid w:val="009D3E56"/>
-  </w:style>
-  <w:style w:type="paragraph" w:customStyle="1" w:styleId="3679D62D7C4043F9A4F68F86FEA75282">
-    <w:name w:val="3679D62D7C4043F9A4F68F86FEA75282"/>
-    <w:rsid w:val="009D3E56"/>
-  </w:style>
-  <w:style w:type="paragraph" w:customStyle="1" w:styleId="2463EBEBE19844F5AAB89B8B5AEA0A7B">
-    <w:name w:val="2463EBEBE19844F5AAB89B8B5AEA0A7B"/>
-    <w:rsid w:val="009D3E56"/>
-  </w:style>
-  <w:style w:type="paragraph" w:customStyle="1" w:styleId="E2BDEBDEEF8C4787A74CE6F9A7F22DE3">
-    <w:name w:val="E2BDEBDEEF8C4787A74CE6F9A7F22DE3"/>
-    <w:rsid w:val="009D3E56"/>
-  </w:style>
-</w:styles>
-</file>
-
-<file path=word/glossary/stylesWithEffects.xml><?xml version="1.0" encoding="utf-8"?>
-<w:styles xmlns:wpc="http://schemas.microsoft.com/office/word/2010/wordprocessingCanvas" xmlns:mc="http://schemas.openxmlformats.org/markup-compatibility/2006" xmlns:o="urn:schemas-microsoft-com:office:office" xmlns:r="http://schemas.openxmlformats.org/officeDocument/2006/relationships" xmlns:m="http://schemas.openxmlformats.org/officeDocument/2006/math" xmlns:v="urn:schemas-microsoft-com:vml" xmlns:wp14="http://schemas.microsoft.com/office/word/2010/wordprocessingDrawing" xmlns:wp="http://schemas.openxmlformats.org/drawingml/2006/wordprocessingDrawing" xmlns:w10="urn:schemas-microsoft-com:office:word" xmlns:w="http://schemas.openxmlformats.org/wordprocessingml/2006/main" xmlns:w14="http://schemas.microsoft.com/office/word/2010/wordml" xmlns:wpg="http://schemas.microsoft.com/office/word/2010/wordprocessingGroup" xmlns:wpi="http://schemas.microsoft.com/office/word/2010/wordprocessingInk" xmlns:wne="http://schemas.microsoft.com/office/word/2006/wordml" xmlns:wps="http://schemas.microsoft.com/office/word/2010/wordprocessingShape" mc:Ignorable="w14 wp14">
-  <w:docDefaults>
-    <w:rPrDefault>
-      <w:rPr>
-        <w:rFonts w:asciiTheme="minorHAnsi" w:eastAsiaTheme="minorEastAsia" w:hAnsiTheme="minorHAnsi" w:cstheme="minorBidi"/>
-        <w:sz w:val="22"/>
-        <w:szCs w:val="22"/>
-        <w:lang w:val="en-IE" w:eastAsia="en-IE" w:bidi="ar-SA"/>
-      </w:rPr>
-    </w:rPrDefault>
-    <w:pPrDefault>
-      <w:pPr>
-        <w:spacing w:after="200" w:line="276" w:lineRule="auto"/>
-      </w:pPr>
-    </w:pPrDefault>
-  </w:docDefaults>
-  <w:latentStyles w:defLockedState="0" w:defUIPriority="99" w:defSemiHidden="1" w:defUnhideWhenUsed="1" w:defQFormat="0" w:count="267">
-    <w:lsdException w:name="Normal" w:semiHidden="0" w:uiPriority="0" w:unhideWhenUsed="0" w:qFormat="1"/>
-    <w:lsdException w:name="heading 1" w:semiHidden="0" w:uiPriority="9" w:unhideWhenUsed="0" w:qFormat="1"/>
-    <w:lsdException w:name="heading 2" w:uiPriority="9" w:qFormat="1"/>
-    <w:lsdException w:name="heading 3" w:uiPriority="9" w:qFormat="1"/>
-    <w:lsdException w:name="heading 4" w:uiPriority="9" w:qFormat="1"/>
-    <w:lsdException w:name="heading 5" w:uiPriority="9" w:qFormat="1"/>
-    <w:lsdException w:name="heading 6" w:uiPriority="9" w:qFormat="1"/>
-    <w:lsdException w:name="heading 7" w:uiPriority="9" w:qFormat="1"/>
-    <w:lsdException w:name="heading 8" w:uiPriority="9" w:qFormat="1"/>
-    <w:lsdException w:name="heading 9" w:uiPriority="9" w:qFormat="1"/>
-    <w:lsdException w:name="toc 1" w:uiPriority="39"/>
-    <w:lsdException w:name="toc 2" w:uiPriority="39"/>
-    <w:lsdException w:name="toc 3" w:uiPriority="39"/>
-    <w:lsdException w:name="toc 4" w:uiPriority="39"/>
-    <w:lsdException w:name="toc 5" w:uiPriority="39"/>
-    <w:lsdException w:name="toc 6" w:uiPriority="39"/>
-    <w:lsdException w:name="toc 7" w:uiPriority="39"/>
-    <w:lsdException w:name="toc 8" w:uiPriority="39"/>
-    <w:lsdException w:name="toc 9" w:uiPriority="39"/>
-    <w:lsdException w:name="caption" w:uiPriority="35" w:qFormat="1"/>
-    <w:lsdException w:name="Title" w:semiHidden="0" w:uiPriority="10" w:unhideWhenUsed="0" w:qFormat="1"/>
-    <w:lsdException w:name="Default Paragraph Font" w:uiPriority="1"/>
-    <w:lsdException w:name="Subtitle" w:semiHidden="0" w:uiPriority="11" w:unhideWhenUsed="0" w:qFormat="1"/>
-    <w:lsdException w:name="Strong" w:semiHidden="0" w:uiPriority="22" w:unhideWhenUsed="0" w:qFormat="1"/>
-    <w:lsdException w:name="Emphasis" w:semiHidden="0" w:uiPriority="20" w:unhideWhenUsed="0" w:qFormat="1"/>
-    <w:lsdException w:name="Table Grid" w:semiHidden="0" w:uiPriority="59" w:unhideWhenUsed="0"/>
-    <w:lsdException w:name="Placeholder Text" w:unhideWhenUsed="0"/>
-    <w:lsdException w:name="No Spacing" w:semiHidden="0" w:uiPriority="1" w:unhideWhenUsed="0" w:qFormat="1"/>
-    <w:lsdException w:name="Light Shading" w:semiHidden="0" w:uiPriority="60" w:unhideWhenUsed="0"/>
-    <w:lsdException w:name="Light List" w:semiHidden="0" w:uiPriority="61" w:unhideWhenUsed="0"/>
-    <w:lsdException w:name="Light Grid" w:semiHidden="0" w:uiPriority="62" w:unhideWhenUsed="0"/>
-    <w:lsdException w:name="Medium Shading 1" w:semiHidden="0" w:uiPriority="63" w:unhideWhenUsed="0"/>
-    <w:lsdException w:name="Medium Shading 2" w:semiHidden="0" w:uiPriority="64" w:unhideWhenUsed="0"/>
-    <w:lsdException w:name="Medium List 1" w:semiHidden="0" w:uiPriority="65" w:unhideWhenUsed="0"/>
-    <w:lsdException w:name="Medium List 2" w:semiHidden="0" w:uiPriority="66" w:unhideWhenUsed="0"/>
-    <w:lsdException w:name="Medium Grid 1" w:semiHidden="0" w:uiPriority="67" w:unhideWhenUsed="0"/>
-    <w:lsdException w:name="Medium Grid 2" w:semiHidden="0" w:uiPriority="68" w:unhideWhenUsed="0"/>
-    <w:lsdException w:name="Medium Grid 3" w:semiHidden="0" w:uiPriority="69" w:unhideWhenUsed="0"/>
-    <w:lsdException w:name="Dark List" w:semiHidden="0" w:uiPriority="70" w:unhideWhenUsed="0"/>
-    <w:lsdException w:name="Colorful Shading" w:semiHidden="0" w:uiPriority="71" w:unhideWhenUsed="0"/>
-    <w:lsdException w:name="Colorful List" w:semiHidden="0" w:uiPriority="72" w:unhideWhenUsed="0"/>
-    <w:lsdException w:name="Colorful Grid" w:semiHidden="0" w:uiPriority="73" w:unhideWhenUsed="0"/>
-    <w:lsdException w:name="Light Shading Accent 1" w:semiHidden="0" w:uiPriority="60" w:unhideWhenUsed="0"/>
-    <w:lsdException w:name="Light List Accent 1" w:semiHidden="0" w:uiPriority="61" w:unhideWhenUsed="0"/>
-    <w:lsdException w:name="Light Grid Accent 1" w:semiHidden="0" w:uiPriority="62" w:unhideWhenUsed="0"/>
-    <w:lsdException w:name="Medium Shading 1 Accent 1" w:semiHidden="0" w:uiPriority="63" w:unhideWhenUsed="0"/>
-    <w:lsdException w:name="Medium Shading 2 Accent 1" w:semiHidden="0" w:uiPriority="64" w:unhideWhenUsed="0"/>
-    <w:lsdException w:name="Medium List 1 Accent 1" w:semiHidden="0" w:uiPriority="65" w:unhideWhenUsed="0"/>
-    <w:lsdException w:name="Revision" w:unhideWhenUsed="0"/>
-    <w:lsdException w:name="List Paragraph" w:semiHidden="0" w:uiPriority="34" w:unhideWhenUsed="0" w:qFormat="1"/>
-    <w:lsdException w:name="Quote" w:semiHidden="0" w:uiPriority="29" w:unhideWhenUsed="0" w:qFormat="1"/>
-    <w:lsdException w:name="Intense Quote" w:semiHidden="0" w:uiPriority="30" w:unhideWhenUsed="0" w:qFormat="1"/>
-    <w:lsdException w:name="Medium List 2 Accent 1" w:semiHidden="0" w:uiPriority="66" w:unhideWhenUsed="0"/>
-    <w:lsdException w:name="Medium Grid 1 Accent 1" w:semiHidden="0" w:uiPriority="67" w:unhideWhenUsed="0"/>
-    <w:lsdException w:name="Medium Grid 2 Accent 1" w:semiHidden="0" w:uiPriority="68" w:unhideWhenUsed="0"/>
-    <w:lsdException w:name="Medium Grid 3 Accent 1" w:semiHidden="0" w:uiPriority="69" w:unhideWhenUsed="0"/>
-    <w:lsdException w:name="Dark List Accent 1" w:semiHidden="0" w:uiPriority="70" w:unhideWhenUsed="0"/>
-    <w:lsdException w:name="Colorful Shading Accent 1" w:semiHidden="0" w:uiPriority="71" w:unhideWhenUsed="0"/>
-    <w:lsdException w:name="Colorful List Accent 1" w:semiHidden="0" w:uiPriority="72" w:unhideWhenUsed="0"/>
-    <w:lsdException w:name="Colorful Grid Accent 1" w:semiHidden="0" w:uiPriority="73" w:unhideWhenUsed="0"/>
-    <w:lsdException w:name="Light Shading Accent 2" w:semiHidden="0" w:uiPriority="60" w:unhideWhenUsed="0"/>
-    <w:lsdException w:name="Light List Accent 2" w:semiHidden="0" w:uiPriority="61" w:unhideWhenUsed="0"/>
-    <w:lsdException w:name="Light Grid Accent 2" w:semiHidden="0" w:uiPriority="62" w:unhideWhenUsed="0"/>
-    <w:lsdException w:name="Medium Shading 1 Accent 2" w:semiHidden="0" w:uiPriority="63" w:unhideWhenUsed="0"/>
-    <w:lsdException w:name="Medium Shading 2 Accent 2" w:semiHidden="0" w:uiPriority="64" w:unhideWhenUsed="0"/>
-    <w:lsdException w:name="Medium List 1 Accent 2" w:semiHidden="0" w:uiPriority="65" w:unhideWhenUsed="0"/>
-    <w:lsdException w:name="Medium List 2 Accent 2" w:semiHidden="0" w:uiPriority="66" w:unhideWhenUsed="0"/>
-    <w:lsdException w:name="Medium Grid 1 Accent 2" w:semiHidden="0" w:uiPriority="67" w:unhideWhenUsed="0"/>
-    <w:lsdException w:name="Medium Grid 2 Accent 2" w:semiHidden="0" w:uiPriority="68" w:unhideWhenUsed="0"/>
-    <w:lsdException w:name="Medium Grid 3 Accent 2" w:semiHidden="0" w:uiPriority="69" w:unhideWhenUsed="0"/>
-    <w:lsdException w:name="Dark List Accent 2" w:semiHidden="0" w:uiPriority="70" w:unhideWhenUsed="0"/>
-    <w:lsdException w:name="Colorful Shading Accent 2" w:semiHidden="0" w:uiPriority="71" w:unhideWhenUsed="0"/>
-    <w:lsdException w:name="Colorful List Accent 2" w:semiHidden="0" w:uiPriority="72" w:unhideWhenUsed="0"/>
-    <w:lsdException w:name="Colorful Grid Accent 2" w:semiHidden="0" w:uiPriority="73" w:unhideWhenUsed="0"/>
-    <w:lsdException w:name="Light Shading Accent 3" w:semiHidden="0" w:uiPriority="60" w:unhideWhenUsed="0"/>
-    <w:lsdException w:name="Light List Accent 3" w:semiHidden="0" w:uiPriority="61" w:unhideWhenUsed="0"/>
-    <w:lsdException w:name="Light Grid Accent 3" w:semiHidden="0" w:uiPriority="62" w:unhideWhenUsed="0"/>
-    <w:lsdException w:name="Medium Shading 1 Accent 3" w:semiHidden="0" w:uiPriority="63" w:unhideWhenUsed="0"/>
-    <w:lsdException w:name="Medium Shading 2 Accent 3" w:semiHidden="0" w:uiPriority="64" w:unhideWhenUsed="0"/>
-    <w:lsdException w:name="Medium List 1 Accent 3" w:semiHidden="0" w:uiPriority="65" w:unhideWhenUsed="0"/>
-    <w:lsdException w:name="Medium List 2 Accent 3" w:semiHidden="0" w:uiPriority="66" w:unhideWhenUsed="0"/>
-    <w:lsdException w:name="Medium Grid 1 Accent 3" w:semiHidden="0" w:uiPriority="67" w:unhideWhenUsed="0"/>
-    <w:lsdException w:name="Medium Grid 2 Accent 3" w:semiHidden="0" w:uiPriority="68" w:unhideWhenUsed="0"/>
-    <w:lsdException w:name="Medium Grid 3 Accent 3" w:semiHidden="0" w:uiPriority="69" w:unhideWhenUsed="0"/>
-    <w:lsdException w:name="Dark List Accent 3" w:semiHidden="0" w:uiPriority="70" w:unhideWhenUsed="0"/>
-    <w:lsdException w:name="Colorful Shading Accent 3" w:semiHidden="0" w:uiPriority="71" w:unhideWhenUsed="0"/>
-    <w:lsdException w:name="Colorful List Accent 3" w:semiHidden="0" w:uiPriority="72" w:unhideWhenUsed="0"/>
-    <w:lsdException w:name="Colorful Grid Accent 3" w:semiHidden="0" w:uiPriority="73" w:unhideWhenUsed="0"/>
-    <w:lsdException w:name="Light Shading Accent 4" w:semiHidden="0" w:uiPriority="60" w:unhideWhenUsed="0"/>
-    <w:lsdException w:name="Light List Accent 4" w:semiHidden="0" w:uiPriority="61" w:unhideWhenUsed="0"/>
-    <w:lsdException w:name="Light Grid Accent 4" w:semiHidden="0" w:uiPriority="62" w:unhideWhenUsed="0"/>
-    <w:lsdException w:name="Medium Shading 1 Accent 4" w:semiHidden="0" w:uiPriority="63" w:unhideWhenUsed="0"/>
-    <w:lsdException w:name="Medium Shading 2 Accent 4" w:semiHidden="0" w:uiPriority="64" w:unhideWhenUsed="0"/>
-    <w:lsdException w:name="Medium List 1 Accent 4" w:semiHidden="0" w:uiPriority="65" w:unhideWhenUsed="0"/>
-    <w:lsdException w:name="Medium List 2 Accent 4" w:semiHidden="0" w:uiPriority="66" w:unhideWhenUsed="0"/>
-    <w:lsdException w:name="Medium Grid 1 Accent 4" w:semiHidden="0" w:uiPriority="67" w:unhideWhenUsed="0"/>
-    <w:lsdException w:name="Medium Grid 2 Accent 4" w:semiHidden="0" w:uiPriority="68" w:unhideWhenUsed="0"/>
-    <w:lsdException w:name="Medium Grid 3 Accent 4" w:semiHidden="0" w:uiPriority="69" w:unhideWhenUsed="0"/>
-    <w:lsdException w:name="Dark List Accent 4" w:semiHidden="0" w:uiPriority="70" w:unhideWhenUsed="0"/>
-    <w:lsdException w:name="Colorful Shading Accent 4" w:semiHidden="0" w:uiPriority="71" w:unhideWhenUsed="0"/>
-    <w:lsdException w:name="Colorful List Accent 4" w:semiHidden="0" w:uiPriority="72" w:unhideWhenUsed="0"/>
-    <w:lsdException w:name="Colorful Grid Accent 4" w:semiHidden="0" w:uiPriority="73" w:unhideWhenUsed="0"/>
-    <w:lsdException w:name="Light Shading Accent 5" w:semiHidden="0" w:uiPriority="60" w:unhideWhenUsed="0"/>
-    <w:lsdException w:name="Light List Accent 5" w:semiHidden="0" w:uiPriority="61" w:unhideWhenUsed="0"/>
-    <w:lsdException w:name="Light Grid Accent 5" w:semiHidden="0" w:uiPriority="62" w:unhideWhenUsed="0"/>
-    <w:lsdException w:name="Medium Shading 1 Accent 5" w:semiHidden="0" w:uiPriority="63" w:unhideWhenUsed="0"/>
-    <w:lsdException w:name="Medium Shading 2 Accent 5" w:semiHidden="0" w:uiPriority="64" w:unhideWhenUsed="0"/>
-    <w:lsdException w:name="Medium List 1 Accent 5" w:semiHidden="0" w:uiPriority="65" w:unhideWhenUsed="0"/>
-    <w:lsdException w:name="Medium List 2 Accent 5" w:semiHidden="0" w:uiPriority="66" w:unhideWhenUsed="0"/>
-    <w:lsdException w:name="Medium Grid 1 Accent 5" w:semiHidden="0" w:uiPriority="67" w:unhideWhenUsed="0"/>
-    <w:lsdException w:name="Medium Grid 2 Accent 5" w:semiHidden="0" w:uiPriority="68" w:unhideWhenUsed="0"/>
-    <w:lsdException w:name="Medium Grid 3 Accent 5" w:semiHidden="0" w:uiPriority="69" w:unhideWhenUsed="0"/>
-    <w:lsdException w:name="Dark List Accent 5" w:semiHidden="0" w:uiPriority="70" w:unhideWhenUsed="0"/>
-    <w:lsdException w:name="Colorful Shading Accent 5" w:semiHidden="0" w:uiPriority="71" w:unhideWhenUsed="0"/>
-    <w:lsdException w:name="Colorful List Accent 5" w:semiHidden="0" w:uiPriority="72" w:unhideWhenUsed="0"/>
-    <w:lsdException w:name="Colorful Grid Accent 5" w:semiHidden="0" w:uiPriority="73" w:unhideWhenUsed="0"/>
-    <w:lsdException w:name="Light Shading Accent 6" w:semiHidden="0" w:uiPriority="60" w:unhideWhenUsed="0"/>
-    <w:lsdException w:name="Light List Accent 6" w:semiHidden="0" w:uiPriority="61" w:unhideWhenUsed="0"/>
-    <w:lsdException w:name="Light Grid Accent 6" w:semiHidden="0" w:uiPriority="62" w:unhideWhenUsed="0"/>
-    <w:lsdException w:name="Medium Shading 1 Accent 6" w:semiHidden="0" w:uiPriority="63" w:unhideWhenUsed="0"/>
-    <w:lsdException w:name="Medium Shading 2 Accent 6" w:semiHidden="0" w:uiPriority="64" w:unhideWhenUsed="0"/>
-    <w:lsdException w:name="Medium List 1 Accent 6" w:semiHidden="0" w:uiPriority="65" w:unhideWhenUsed="0"/>
-    <w:lsdException w:name="Medium List 2 Accent 6" w:semiHidden="0" w:uiPriority="66" w:unhideWhenUsed="0"/>
-    <w:lsdException w:name="Medium Grid 1 Accent 6" w:semiHidden="0" w:uiPriority="67" w:unhideWhenUsed="0"/>
-    <w:lsdException w:name="Medium Grid 2 Accent 6" w:semiHidden="0" w:uiPriority="68" w:unhideWhenUsed="0"/>
-    <w:lsdException w:name="Medium Grid 3 Accent 6" w:semiHidden="0" w:uiPriority="69" w:unhideWhenUsed="0"/>
-    <w:lsdException w:name="Dark List Accent 6" w:semiHidden="0" w:uiPriority="70" w:unhideWhenUsed="0"/>
-    <w:lsdException w:name="Colorful Shading Accent 6" w:semiHidden="0" w:uiPriority="71" w:unhideWhenUsed="0"/>
-    <w:lsdException w:name="Colorful List Accent 6" w:semiHidden="0" w:uiPriority="72" w:unhideWhenUsed="0"/>
-    <w:lsdException w:name="Colorful Grid Accent 6" w:semiHidden="0" w:uiPriority="73" w:unhideWhenUsed="0"/>
-    <w:lsdException w:name="Subtle Emphasis" w:semiHidden="0" w:uiPriority="19" w:unhideWhenUsed="0" w:qFormat="1"/>
-    <w:lsdException w:name="Intense Emphasis" w:semiHidden="0" w:uiPriority="21" w:unhideWhenUsed="0" w:qFormat="1"/>
-    <w:lsdException w:name="Subtle Reference" w:semiHidden="0" w:uiPriority="31" w:unhideWhenUsed="0" w:qFormat="1"/>
-    <w:lsdException w:name="Intense Reference" w:semiHidden="0" w:uiPriority="32" w:unhideWhenUsed="0" w:qFormat="1"/>
-    <w:lsdException w:name="Book Title" w:semiHidden="0" w:uiPriority="33" w:unhideWhenUsed="0" w:qFormat="1"/>
-    <w:lsdException w:name="Bibliography" w:uiPriority="37"/>
-    <w:lsdException w:name="TOC Heading" w:uiPriority="39" w:qFormat="1"/>
+  <w:latentStyles w:defLockedState="0" w:defUIPriority="99" w:defSemiHidden="0" w:defUnhideWhenUsed="0" w:defQFormat="0" w:count="371">
+    <w:lsdException w:name="Normal" w:uiPriority="0" w:qFormat="1"/>
+    <w:lsdException w:name="heading 1" w:uiPriority="9" w:qFormat="1"/>
+    <w:lsdException w:name="heading 2" w:semiHidden="1" w:uiPriority="9" w:unhideWhenUsed="1" w:qFormat="1"/>
+    <w:lsdException w:name="heading 3" w:semiHidden="1" w:uiPriority="9" w:unhideWhenUsed="1" w:qFormat="1"/>
+    <w:lsdException w:name="heading 4" w:semiHidden="1" w:uiPriority="9" w:unhideWhenUsed="1" w:qFormat="1"/>
+    <w:lsdException w:name="heading 5" w:semiHidden="1" w:uiPriority="9" w:unhideWhenUsed="1" w:qFormat="1"/>
+    <w:lsdException w:name="heading 6" w:semiHidden="1" w:uiPriority="9" w:unhideWhenUsed="1" w:qFormat="1"/>
+    <w:lsdException w:name="heading 7" w:semiHidden="1" w:uiPriority="9" w:unhideWhenUsed="1" w:qFormat="1"/>
+    <w:lsdException w:name="heading 8" w:semiHidden="1" w:uiPriority="9" w:unhideWhenUsed="1" w:qFormat="1"/>
+    <w:lsdException w:name="heading 9" w:semiHidden="1" w:uiPriority="9" w:unhideWhenUsed="1" w:qFormat="1"/>
+    <w:lsdException w:name="index 1" w:semiHidden="1" w:unhideWhenUsed="1"/>
+    <w:lsdException w:name="index 2" w:semiHidden="1" w:unhideWhenUsed="1"/>
+    <w:lsdException w:name="index 3" w:semiHidden="1" w:unhideWhenUsed="1"/>
+    <w:lsdException w:name="index 4" w:semiHidden="1" w:unhideWhenUsed="1"/>
+    <w:lsdException w:name="index 5" w:semiHidden="1" w:unhideWhenUsed="1"/>
+    <w:lsdException w:name="index 6" w:semiHidden="1" w:unhideWhenUsed="1"/>
+    <w:lsdException w:name="index 7" w:semiHidden="1" w:unhideWhenUsed="1"/>
+    <w:lsdException w:name="index 8" w:semiHidden="1" w:unhideWhenUsed="1"/>
+    <w:lsdException w:name="index 9" w:semiHidden="1" w:unhideWhenUsed="1"/>
+    <w:lsdException w:name="toc 1" w:semiHidden="1" w:uiPriority="39" w:unhideWhenUsed="1"/>
+    <w:lsdException w:name="toc 2" w:semiHidden="1" w:uiPriority="39" w:unhideWhenUsed="1"/>
+    <w:lsdException w:name="toc 3" w:semiHidden="1" w:uiPriority="39" w:unhideWhenUsed="1"/>
+    <w:lsdException w:name="toc 4" w:semiHidden="1" w:uiPriority="39" w:unhideWhenUsed="1"/>
+    <w:lsdException w:name="toc 5" w:semiHidden="1" w:uiPriority="39" w:unhideWhenUsed="1"/>
+    <w:lsdException w:name="toc 6" w:semiHidden="1" w:uiPriority="39" w:unhideWhenUsed="1"/>
+    <w:lsdException w:name="toc 7" w:semiHidden="1" w:uiPriority="39" w:unhideWhenUsed="1"/>
+    <w:lsdException w:name="toc 8" w:semiHidden="1" w:uiPriority="39" w:unhideWhenUsed="1"/>
+    <w:lsdException w:name="toc 9" w:semiHidden="1" w:uiPriority="39" w:unhideWhenUsed="1"/>
+    <w:lsdException w:name="Normal Indent" w:semiHidden="1" w:unhideWhenUsed="1"/>
+    <w:lsdException w:name="footnote text" w:semiHidden="1" w:unhideWhenUsed="1"/>
+    <w:lsdException w:name="annotation text" w:semiHidden="1" w:unhideWhenUsed="1"/>
+    <w:lsdException w:name="header" w:semiHidden="1" w:unhideWhenUsed="1"/>
+    <w:lsdException w:name="footer" w:semiHidden="1" w:unhideWhenUsed="1"/>
+    <w:lsdException w:name="index heading" w:semiHidden="1" w:unhideWhenUsed="1"/>
+    <w:lsdException w:name="caption" w:semiHidden="1" w:uiPriority="35" w:unhideWhenUsed="1" w:qFormat="1"/>
+    <w:lsdException w:name="table of figures" w:semiHidden="1" w:unhideWhenUsed="1"/>
+    <w:lsdException w:name="envelope address" w:semiHidden="1" w:unhideWhenUsed="1"/>
+    <w:lsdException w:name="envelope return" w:semiHidden="1" w:unhideWhenUsed="1"/>
+    <w:lsdException w:name="footnote reference" w:semiHidden="1" w:unhideWhenUsed="1"/>
+    <w:lsdException w:name="annotation reference" w:semiHidden="1" w:unhideWhenUsed="1"/>
+    <w:lsdException w:name="line number" w:semiHidden="1" w:unhideWhenUsed="1"/>
+    <w:lsdException w:name="page number" w:semiHidden="1" w:unhideWhenUsed="1"/>
+    <w:lsdException w:name="endnote reference" w:semiHidden="1" w:unhideWhenUsed="1"/>
+    <w:lsdException w:name="endnote text" w:semiHidden="1" w:unhideWhenUsed="1"/>
+    <w:lsdException w:name="table of authorities" w:semiHidden="1" w:unhideWhenUsed="1"/>
+    <w:lsdException w:name="macro" w:semiHidden="1" w:unhideWhenUsed="1"/>
+    <w:lsdException w:name="toa heading" w:semiHidden="1" w:unhideWhenUsed="1"/>
+    <w:lsdException w:name="List" w:semiHidden="1" w:unhideWhenUsed="1"/>
+    <w:lsdException w:name="List Bullet" w:semiHidden="1" w:unhideWhenUsed="1"/>
+    <w:lsdException w:name="List Number" w:semiHidden="1" w:unhideWhenUsed="1"/>
+    <w:lsdException w:name="List 2" w:semiHidden="1" w:unhideWhenUsed="1"/>
+    <w:lsdException w:name="List 3" w:semiHidden="1" w:unhideWhenUsed="1"/>
+    <w:lsdException w:name="List 4" w:semiHidden="1" w:unhideWhenUsed="1"/>
+    <w:lsdException w:name="List 5" w:semiHidden="1" w:unhideWhenUsed="1"/>
+    <w:lsdException w:name="List Bullet 2" w:semiHidden="1" w:unhideWhenUsed="1"/>
+    <w:lsdException w:name="List Bullet 3" w:semiHidden="1" w:unhideWhenUsed="1"/>
+    <w:lsdException w:name="List Bullet 4" w:semiHidden="1" w:unhideWhenUsed="1"/>
+    <w:lsdException w:name="List Bullet 5" w:semiHidden="1" w:unhideWhenUsed="1"/>
+    <w:lsdException w:name="List Number 2" w:semiHidden="1" w:unhideWhenUsed="1"/>
+    <w:lsdException w:name="List Number 3" w:semiHidden="1" w:unhideWhenUsed="1"/>
+    <w:lsdException w:name="List Number 4" w:semiHidden="1" w:unhideWhenUsed="1"/>
+    <w:lsdException w:name="List Number 5" w:semiHidden="1" w:unhideWhenUsed="1"/>
+    <w:lsdException w:name="Title" w:uiPriority="10" w:qFormat="1"/>
+    <w:lsdException w:name="Closing" w:semiHidden="1" w:unhideWhenUsed="1"/>
+    <w:lsdException w:name="Signature" w:semiHidden="1" w:unhideWhenUsed="1"/>
+    <w:lsdException w:name="Default Paragraph Font" w:semiHidden="1" w:uiPriority="1" w:unhideWhenUsed="1"/>
+    <w:lsdException w:name="Body Text" w:semiHidden="1" w:unhideWhenUsed="1"/>
+    <w:lsdException w:name="Body Text Indent" w:semiHidden="1" w:unhideWhenUsed="1"/>
+    <w:lsdException w:name="List Continue" w:semiHidden="1" w:unhideWhenUsed="1"/>
+    <w:lsdException w:name="List Continue 2" w:semiHidden="1" w:unhideWhenUsed="1"/>
+    <w:lsdException w:name="List Continue 3" w:semiHidden="1" w:unhideWhenUsed="1"/>
+    <w:lsdException w:name="List Continue 4" w:semiHidden="1" w:unhideWhenUsed="1"/>
+    <w:lsdException w:name="List Continue 5" w:semiHidden="1" w:unhideWhenUsed="1"/>
+    <w:lsdException w:name="Message Header" w:semiHidden="1" w:unhideWhenUsed="1"/>
+    <w:lsdException w:name="Subtitle" w:uiPriority="11" w:qFormat="1"/>
+    <w:lsdException w:name="Salutation" w:semiHidden="1" w:unhideWhenUsed="1"/>
+    <w:lsdException w:name="Date" w:semiHidden="1" w:unhideWhenUsed="1"/>
+    <w:lsdException w:name="Body Text First Indent" w:semiHidden="1" w:unhideWhenUsed="1"/>
+    <w:lsdException w:name="Body Text First Indent 2" w:semiHidden="1" w:unhideWhenUsed="1"/>
+    <w:lsdException w:name="Note Heading" w:semiHidden="1" w:unhideWhenUsed="1"/>
+    <w:lsdException w:name="Body Text 2" w:semiHidden="1" w:unhideWhenUsed="1"/>
+    <w:lsdException w:name="Body Text 3" w:semiHidden="1" w:unhideWhenUsed="1"/>
+    <w:lsdException w:name="Body Text Indent 2" w:semiHidden="1" w:unhideWhenUsed="1"/>
+    <w:lsdException w:name="Body Text Indent 3" w:semiHidden="1" w:unhideWhenUsed="1"/>
+    <w:lsdException w:name="Block Text" w:semiHidden="1" w:unhideWhenUsed="1"/>
+    <w:lsdException w:name="Hyperlink" w:semiHidden="1" w:unhideWhenUsed="1"/>
+    <w:lsdException w:name="FollowedHyperlink" w:semiHidden="1" w:unhideWhenUsed="1"/>
+    <w:lsdException w:name="Strong" w:uiPriority="22" w:qFormat="1"/>
+    <w:lsdException w:name="Emphasis" w:uiPriority="20" w:qFormat="1"/>
+    <w:lsdException w:name="Document Map" w:semiHidden="1" w:unhideWhenUsed="1"/>
+    <w:lsdException w:name="Plain Text" w:semiHidden="1" w:unhideWhenUsed="1"/>
+    <w:lsdException w:name="E-mail Signature" w:semiHidden="1" w:unhideWhenUsed="1"/>
+    <w:lsdException w:name="HTML Top of Form" w:semiHidden="1" w:unhideWhenUsed="1"/>
+    <w:lsdException w:name="HTML Bottom of Form" w:semiHidden="1" w:unhideWhenUsed="1"/>
+    <w:lsdException w:name="Normal (Web)" w:semiHidden="1" w:unhideWhenUsed="1"/>
+    <w:lsdException w:name="HTML Acronym" w:semiHidden="1" w:unhideWhenUsed="1"/>
+    <w:lsdException w:name="HTML Address" w:semiHidden="1" w:unhideWhenUsed="1"/>
+    <w:lsdException w:name="HTML Cite" w:semiHidden="1" w:unhideWhenUsed="1"/>
+    <w:lsdException w:name="HTML Code" w:semiHidden="1" w:unhideWhenUsed="1"/>
+    <w:lsdException w:name="HTML Definition" w:semiHidden="1" w:unhideWhenUsed="1"/>
+    <w:lsdException w:name="HTML Keyboard" w:semiHidden="1" w:unhideWhenUsed="1"/>
+    <w:lsdException w:name="HTML Preformatted" w:semiHidden="1" w:unhideWhenUsed="1"/>
+    <w:lsdException w:name="HTML Sample" w:semiHidden="1" w:unhideWhenUsed="1"/>
+    <w:lsdException w:name="HTML Typewriter" w:semiHidden="1" w:unhideWhenUsed="1"/>
+    <w:lsdException w:name="HTML Variable" w:semiHidden="1" w:unhideWhenUsed="1"/>
+    <w:lsdException w:name="Normal Table" w:semiHidden="1" w:unhideWhenUsed="1"/>
+    <w:lsdException w:name="annotation subject" w:semiHidden="1" w:unhideWhenUsed="1"/>
+    <w:lsdException w:name="No List" w:semiHidden="1" w:unhideWhenUsed="1"/>
+    <w:lsdException w:name="Outline List 1" w:semiHidden="1" w:unhideWhenUsed="1"/>
+    <w:lsdException w:name="Outline List 2" w:semiHidden="1" w:unhideWhenUsed="1"/>
+    <w:lsdException w:name="Outline List 3" w:semiHidden="1" w:unhideWhenUsed="1"/>
+    <w:lsdException w:name="Table Simple 1" w:semiHidden="1" w:unhideWhenUsed="1"/>
+    <w:lsdException w:name="Table Simple 2" w:semiHidden="1" w:unhideWhenUsed="1"/>
+    <w:lsdException w:name="Table Simple 3" w:semiHidden="1" w:unhideWhenUsed="1"/>
+    <w:lsdException w:name="Table Classic 1" w:semiHidden="1" w:unhideWhenUsed="1"/>
+    <w:lsdException w:name="Table Classic 2" w:semiHidden="1" w:unhideWhenUsed="1"/>
+    <w:lsdException w:name="Table Classic 3" w:semiHidden="1" w:unhideWhenUsed="1"/>
+    <w:lsdException w:name="Table Classic 4" w:semiHidden="1" w:unhideWhenUsed="1"/>
+    <w:lsdException w:name="Table Colorful 1" w:semiHidden="1" w:unhideWhenUsed="1"/>
+    <w:lsdException w:name="Table Colorful 2" w:semiHidden="1" w:unhideWhenUsed="1"/>
+    <w:lsdException w:name="Table Colorful 3" w:semiHidden="1" w:unhideWhenUsed="1"/>
+    <w:lsdException w:name="Table Columns 1" w:semiHidden="1" w:unhideWhenUsed="1"/>
+    <w:lsdException w:name="Table Columns 2" w:semiHidden="1" w:unhideWhenUsed="1"/>
+    <w:lsdException w:name="Table Columns 3" w:semiHidden="1" w:unhideWhenUsed="1"/>
+    <w:lsdException w:name="Table Columns 4" w:semiHidden="1" w:unhideWhenUsed="1"/>
+    <w:lsdException w:name="Table Columns 5" w:semiHidden="1" w:unhideWhenUsed="1"/>
+    <w:lsdException w:name="Table Grid 1" w:semiHidden="1" w:unhideWhenUsed="1"/>
+    <w:lsdException w:name="Table Grid 2" w:semiHidden="1" w:unhideWhenUsed="1"/>
+    <w:lsdException w:name="Table Grid 3" w:semiHidden="1" w:unhideWhenUsed="1"/>
+    <w:lsdException w:name="Table Grid 4" w:semiHidden="1" w:unhideWhenUsed="1"/>
+    <w:lsdException w:name="Table Grid 5" w:semiHidden="1" w:unhideWhenUsed="1"/>
+    <w:lsdException w:name="Table Grid 6" w:semiHidden="1" w:unhideWhenUsed="1"/>
+    <w:lsdException w:name="Table Grid 7" w:semiHidden="1" w:unhideWhenUsed="1"/>
+    <w:lsdException w:name="Table Grid 8" w:semiHidden="1" w:unhideWhenUsed="1"/>
+    <w:lsdException w:name="Table List 1" w:semiHidden="1" w:unhideWhenUsed="1"/>
+    <w:lsdException w:name="Table List 2" w:semiHidden="1" w:unhideWhenUsed="1"/>
+    <w:lsdException w:name="Table List 3" w:semiHidden="1" w:unhideWhenUsed="1"/>
+    <w:lsdException w:name="Table List 4" w:semiHidden="1" w:unhideWhenUsed="1"/>
+    <w:lsdException w:name="Table List 5" w:semiHidden="1" w:unhideWhenUsed="1"/>
+    <w:lsdException w:name="Table List 6" w:semiHidden="1" w:unhideWhenUsed="1"/>
+    <w:lsdException w:name="Table List 7" w:semiHidden="1" w:unhideWhenUsed="1"/>
+    <w:lsdException w:name="Table List 8" w:semiHidden="1" w:unhideWhenUsed="1"/>
+    <w:lsdException w:name="Table 3D effects 1" w:semiHidden="1" w:unhideWhenUsed="1"/>
+    <w:lsdException w:name="Table 3D effects 2" w:semiHidden="1" w:unhideWhenUsed="1"/>
+    <w:lsdException w:name="Table 3D effects 3" w:semiHidden="1" w:unhideWhenUsed="1"/>
+    <w:lsdException w:name="Table Contemporary" w:semiHidden="1" w:unhideWhenUsed="1"/>
+    <w:lsdException w:name="Table Elegant" w:semiHidden="1" w:unhideWhenUsed="1"/>
+    <w:lsdException w:name="Table Professional" w:semiHidden="1" w:unhideWhenUsed="1"/>
+    <w:lsdException w:name="Table Subtle 1" w:semiHidden="1" w:unhideWhenUsed="1"/>
+    <w:lsdException w:name="Table Subtle 2" w:semiHidden="1" w:unhideWhenUsed="1"/>
+    <w:lsdException w:name="Table Web 1" w:semiHidden="1" w:unhideWhenUsed="1"/>
+    <w:lsdException w:name="Table Web 2" w:semiHidden="1" w:unhideWhenUsed="1"/>
+    <w:lsdException w:name="Table Web 3" w:semiHidden="1" w:unhideWhenUsed="1"/>
+    <w:lsdException w:name="Balloon Text" w:semiHidden="1" w:unhideWhenUsed="1"/>
+    <w:lsdException w:name="Table Grid" w:uiPriority="59"/>
+    <w:lsdException w:name="Table Theme" w:semiHidden="1" w:unhideWhenUsed="1"/>
+    <w:lsdException w:name="Placeholder Text" w:semiHidden="1"/>
+    <w:lsdException w:name="No Spacing" w:uiPriority="1" w:qFormat="1"/>
+    <w:lsdException w:name="Light Shading" w:uiPriority="60"/>
+    <w:lsdException w:name="Light List" w:uiPriority="61"/>
+    <w:lsdException w:name="Light Grid" w:uiPriority="62"/>
+    <w:lsdException w:name="Medium Shading 1" w:uiPriority="63"/>
+    <w:lsdException w:name="Medium Shading 2" w:uiPriority="64"/>
+    <w:lsdException w:name="Medium List 1" w:uiPriority="65"/>
+    <w:lsdException w:name="Medium List 2" w:uiPriority="66"/>
+    <w:lsdException w:name="Medium Grid 1" w:uiPriority="67"/>
+    <w:lsdException w:name="Medium Grid 2" w:uiPriority="68"/>
+    <w:lsdException w:name="Medium Grid 3" w:uiPriority="69"/>
+    <w:lsdException w:name="Dark List" w:uiPriority="70"/>
+    <w:lsdException w:name="Colorful Shading" w:uiPriority="71"/>
+    <w:lsdException w:name="Colorful List" w:uiPriority="72"/>
+    <w:lsdException w:name="Colorful Grid" w:uiPriority="73"/>
+    <w:lsdException w:name="Light Shading Accent 1" w:uiPriority="60"/>
+    <w:lsdException w:name="Light List Accent 1" w:uiPriority="61"/>
+    <w:lsdException w:name="Light Grid Accent 1" w:uiPriority="62"/>
+    <w:lsdException w:name="Medium Shading 1 Accent 1" w:uiPriority="63"/>
+    <w:lsdException w:name="Medium Shading 2 Accent 1" w:uiPriority="64"/>
+    <w:lsdException w:name="Medium List 1 Accent 1" w:uiPriority="65"/>
+    <w:lsdException w:name="Revision" w:semiHidden="1"/>
+    <w:lsdException w:name="List Paragraph" w:uiPriority="34" w:qFormat="1"/>
+    <w:lsdException w:name="Quote" w:uiPriority="29" w:qFormat="1"/>
+    <w:lsdException w:name="Intense Quote" w:uiPriority="30" w:qFormat="1"/>
+    <w:lsdException w:name="Medium List 2 Accent 1" w:uiPriority="66"/>
+    <w:lsdException w:name="Medium Grid 1 Accent 1" w:uiPriority="67"/>
+    <w:lsdException w:name="Medium Grid 2 Accent 1" w:uiPriority="68"/>
+    <w:lsdException w:name="Medium Grid 3 Accent 1" w:uiPriority="69"/>
+    <w:lsdException w:name="Dark List Accent 1" w:uiPriority="70"/>
+    <w:lsdException w:name="Colorful Shading Accent 1" w:uiPriority="71"/>
+    <w:lsdException w:name="Colorful List Accent 1" w:uiPriority="72"/>
+    <w:lsdException w:name="Colorful Grid Accent 1" w:uiPriority="73"/>
+    <w:lsdException w:name="Light Shading Accent 2" w:uiPriority="60"/>
+    <w:lsdException w:name="Light List Accent 2" w:uiPriority="61"/>
+    <w:lsdException w:name="Light Grid Accent 2" w:uiPriority="62"/>
+    <w:lsdException w:name="Medium Shading 1 Accent 2" w:uiPriority="63"/>
+    <w:lsdException w:name="Medium Shading 2 Accent 2" w:uiPriority="64"/>
+    <w:lsdException w:name="Medium List 1 Accent 2" w:uiPriority="65"/>
+    <w:lsdException w:name="Medium List 2 Accent 2" w:uiPriority="66"/>
+    <w:lsdException w:name="Medium Grid 1 Accent 2" w:uiPriority="67"/>
+    <w:lsdException w:name="Medium Grid 2 Accent 2" w:uiPriority="68"/>
+    <w:lsdException w:name="Medium Grid 3 Accent 2" w:uiPriority="69"/>
+    <w:lsdException w:name="Dark List Accent 2" w:uiPriority="70"/>
+    <w:lsdException w:name="Colorful Shading Accent 2" w:uiPriority="71"/>
+    <w:lsdException w:name="Colorful List Accent 2" w:uiPriority="72"/>
+    <w:lsdException w:name="Colorful Grid Accent 2" w:uiPriority="73"/>
+    <w:lsdException w:name="Light Shading Accent 3" w:uiPriority="60"/>
+    <w:lsdException w:name="Light List Accent 3" w:uiPriority="61"/>
+    <w:lsdException w:name="Light Grid Accent 3" w:uiPriority="62"/>
+    <w:lsdException w:name="Medium Shading 1 Accent 3" w:uiPriority="63"/>
+    <w:lsdException w:name="Medium Shading 2 Accent 3" w:uiPriority="64"/>
+    <w:lsdException w:name="Medium List 1 Accent 3" w:uiPriority="65"/>
+    <w:lsdException w:name="Medium List 2 Accent 3" w:uiPriority="66"/>
+    <w:lsdException w:name="Medium Grid 1 Accent 3" w:uiPriority="67"/>
+    <w:lsdException w:name="Medium Grid 2 Accent 3" w:uiPriority="68"/>
+    <w:lsdException w:name="Medium Grid 3 Accent 3" w:uiPriority="69"/>
+    <w:lsdException w:name="Dark List Accent 3" w:uiPriority="70"/>
+    <w:lsdException w:name="Colorful Shading Accent 3" w:uiPriority="71"/>
+    <w:lsdException w:name="Colorful List Accent 3" w:uiPriority="72"/>
+    <w:lsdException w:name="Colorful Grid Accent 3" w:uiPriority="73"/>
+    <w:lsdException w:name="Light Shading Accent 4" w:uiPriority="60"/>
+    <w:lsdException w:name="Light List Accent 4" w:uiPriority="61"/>
+    <w:lsdException w:name="Light Grid Accent 4" w:uiPriority="62"/>
+    <w:lsdException w:name="Medium Shading 1 Accent 4" w:uiPriority="63"/>
+    <w:lsdException w:name="Medium Shading 2 Accent 4" w:uiPriority="64"/>
+    <w:lsdException w:name="Medium List 1 Accent 4" w:uiPriority="65"/>
+    <w:lsdException w:name="Medium List 2 Accent 4" w:uiPriority="66"/>
+    <w:lsdException w:name="Medium Grid 1 Accent 4" w:uiPriority="67"/>
+    <w:lsdException w:name="Medium Grid 2 Accent 4" w:uiPriority="68"/>
+    <w:lsdException w:name="Medium Grid 3 Accent 4" w:uiPriority="69"/>
+    <w:lsdException w:name="Dark List Accent 4" w:uiPriority="70"/>
+    <w:lsdException w:name="Colorful Shading Accent 4" w:uiPriority="71"/>
+    <w:lsdException w:name="Colorful List Accent 4" w:uiPriority="72"/>
+    <w:lsdException w:name="Colorful Grid Accent 4" w:uiPriority="73"/>
+    <w:lsdException w:name="Light Shading Accent 5" w:uiPriority="60"/>
+    <w:lsdException w:name="Light List Accent 5" w:uiPriority="61"/>
+    <w:lsdException w:name="Light Grid Accent 5" w:uiPriority="62"/>
+    <w:lsdException w:name="Medium Shading 1 Accent 5" w:uiPriority="63"/>
+    <w:lsdException w:name="Medium Shading 2 Accent 5" w:uiPriority="64"/>
+    <w:lsdException w:name="Medium List 1 Accent 5" w:uiPriority="65"/>
+    <w:lsdException w:name="Medium List 2 Accent 5" w:uiPriority="66"/>
+    <w:lsdException w:name="Medium Grid 1 Accent 5" w:uiPriority="67"/>
+    <w:lsdException w:name="Medium Grid 2 Accent 5" w:uiPriority="68"/>
+    <w:lsdException w:name="Medium Grid 3 Accent 5" w:uiPriority="69"/>
+    <w:lsdException w:name="Dark List Accent 5" w:uiPriority="70"/>
+    <w:lsdException w:name="Colorful Shading Accent 5" w:uiPriority="71"/>
+    <w:lsdException w:name="Colorful List Accent 5" w:uiPriority="72"/>
+    <w:lsdException w:name="Colorful Grid Accent 5" w:uiPriority="73"/>
+    <w:lsdException w:name="Light Shading Accent 6" w:uiPriority="60"/>
+    <w:lsdException w:name="Light List Accent 6" w:uiPriority="61"/>
+    <w:lsdException w:name="Light Grid Accent 6" w:uiPriority="62"/>
+    <w:lsdException w:name="Medium Shading 1 Accent 6" w:uiPriority="63"/>
+    <w:lsdException w:name="Medium Shading 2 Accent 6" w:uiPriority="64"/>
+    <w:lsdException w:name="Medium List 1 Accent 6" w:uiPriority="65"/>
+    <w:lsdException w:name="Medium List 2 Accent 6" w:uiPriority="66"/>
+    <w:lsdException w:name="Medium Grid 1 Accent 6" w:uiPriority="67"/>
+    <w:lsdException w:name="Medium Grid 2 Accent 6" w:uiPriority="68"/>
+    <w:lsdException w:name="Medium Grid 3 Accent 6" w:uiPriority="69"/>
+    <w:lsdException w:name="Dark List Accent 6" w:uiPriority="70"/>
+    <w:lsdException w:name="Colorful Shading Accent 6" w:uiPriority="71"/>
+    <w:lsdException w:name="Colorful List Accent 6" w:uiPriority="72"/>
+    <w:lsdException w:name="Colorful Grid Accent 6" w:uiPriority="73"/>
+    <w:lsdException w:name="Subtle Emphasis" w:uiPriority="19" w:qFormat="1"/>
+    <w:lsdException w:name="Intense Emphasis" w:uiPriority="21" w:qFormat="1"/>
+    <w:lsdException w:name="Subtle Reference" w:uiPriority="31" w:qFormat="1"/>
+    <w:lsdException w:name="Intense Reference" w:uiPriority="32" w:qFormat="1"/>
+    <w:lsdException w:name="Book Title" w:uiPriority="33" w:qFormat="1"/>
+    <w:lsdException w:name="Bibliography" w:semiHidden="1" w:uiPriority="37" w:unhideWhenUsed="1"/>
+    <w:lsdException w:name="TOC Heading" w:semiHidden="1" w:uiPriority="39" w:unhideWhenUsed="1" w:qFormat="1"/>
+    <w:lsdException w:name="Plain Table 1" w:uiPriority="41"/>
+    <w:lsdException w:name="Plain Table 2" w:uiPriority="42"/>
+    <w:lsdException w:name="Plain Table 3" w:uiPriority="43"/>
+    <w:lsdException w:name="Plain Table 4" w:uiPriority="44"/>
+    <w:lsdException w:name="Plain Table 5" w:uiPriority="45"/>
+    <w:lsdException w:name="Grid Table Light" w:uiPriority="40"/>
+    <w:lsdException w:name="Grid Table 1 Light" w:uiPriority="46"/>
+    <w:lsdException w:name="Grid Table 2" w:uiPriority="47"/>
+    <w:lsdException w:name="Grid Table 3" w:uiPriority="48"/>
+    <w:lsdException w:name="Grid Table 4" w:uiPriority="49"/>
+    <w:lsdException w:name="Grid Table 5 Dark" w:uiPriority="50"/>
+    <w:lsdException w:name="Grid Table 6 Colorful" w:uiPriority="51"/>
+    <w:lsdException w:name="Grid Table 7 Colorful" w:uiPriority="52"/>
+    <w:lsdException w:name="Grid Table 1 Light Accent 1" w:uiPriority="46"/>
+    <w:lsdException w:name="Grid Table 2 Accent 1" w:uiPriority="47"/>
+    <w:lsdException w:name="Grid Table 3 Accent 1" w:uiPriority="48"/>
+    <w:lsdException w:name="Grid Table 4 Accent 1" w:uiPriority="49"/>
+    <w:lsdException w:name="Grid Table 5 Dark Accent 1" w:uiPriority="50"/>
+    <w:lsdException w:name="Grid Table 6 Colorful Accent 1" w:uiPriority="51"/>
+    <w:lsdException w:name="Grid Table 7 Colorful Accent 1" w:uiPriority="52"/>
+    <w:lsdException w:name="Grid Table 1 Light Accent 2" w:uiPriority="46"/>
+    <w:lsdException w:name="Grid Table 2 Accent 2" w:uiPriority="47"/>
+    <w:lsdException w:name="Grid Table 3 Accent 2" w:uiPriority="48"/>
+    <w:lsdException w:name="Grid Table 4 Accent 2" w:uiPriority="49"/>
+    <w:lsdException w:name="Grid Table 5 Dark Accent 2" w:uiPriority="50"/>
+    <w:lsdException w:name="Grid Table 6 Colorful Accent 2" w:uiPriority="51"/>
+    <w:lsdException w:name="Grid Table 7 Colorful Accent 2" w:uiPriority="52"/>
+    <w:lsdException w:name="Grid Table 1 Light Accent 3" w:uiPriority="46"/>
+    <w:lsdException w:name="Grid Table 2 Accent 3" w:uiPriority="47"/>
+    <w:lsdException w:name="Grid Table 3 Accent 3" w:uiPriority="48"/>
+    <w:lsdException w:name="Grid Table 4 Accent 3" w:uiPriority="49"/>
+    <w:lsdException w:name="Grid Table 5 Dark Accent 3" w:uiPriority="50"/>
+    <w:lsdException w:name="Grid Table 6 Colorful Accent 3" w:uiPriority="51"/>
+    <w:lsdException w:name="Grid Table 7 Colorful Accent 3" w:uiPriority="52"/>
+    <w:lsdException w:name="Grid Table 1 Light Accent 4" w:uiPriority="46"/>
+    <w:lsdException w:name="Grid Table 2 Accent 4" w:uiPriority="47"/>
+    <w:lsdException w:name="Grid Table 3 Accent 4" w:uiPriority="48"/>
+    <w:lsdException w:name="Grid Table 4 Accent 4" w:uiPriority="49"/>
+    <w:lsdException w:name="Grid Table 5 Dark Accent 4" w:uiPriority="50"/>
+    <w:lsdException w:name="Grid Table 6 Colorful Accent 4" w:uiPriority="51"/>
+    <w:lsdException w:name="Grid Table 7 Colorful Accent 4" w:uiPriority="52"/>
+    <w:lsdException w:name="Grid Table 1 Light Accent 5" w:uiPriority="46"/>
+    <w:lsdException w:name="Grid Table 2 Accent 5" w:uiPriority="47"/>
+    <w:lsdException w:name="Grid Table 3 Accent 5" w:uiPriority="48"/>
+    <w:lsdException w:name="Grid Table 4 Accent 5" w:uiPriority="49"/>
+    <w:lsdException w:name="Grid Table 5 Dark Accent 5" w:uiPriority="50"/>
+    <w:lsdException w:name="Grid Table 6 Colorful Accent 5" w:uiPriority="51"/>
+    <w:lsdException w:name="Grid Table 7 Colorful Accent 5" w:uiPriority="52"/>
+    <w:lsdException w:name="Grid Table 1 Light Accent 6" w:uiPriority="46"/>
+    <w:lsdException w:name="Grid Table 2 Accent 6" w:uiPriority="47"/>
+    <w:lsdException w:name="Grid Table 3 Accent 6" w:uiPriority="48"/>
+    <w:lsdException w:name="Grid Table 4 Accent 6" w:uiPriority="49"/>
+    <w:lsdException w:name="Grid Table 5 Dark Accent 6" w:uiPriority="50"/>
+    <w:lsdException w:name="Grid Table 6 Colorful Accent 6" w:uiPriority="51"/>
+    <w:lsdException w:name="Grid Table 7 Colorful Accent 6" w:uiPriority="52"/>
+    <w:lsdException w:name="List Table 1 Light" w:uiPriority="46"/>
+    <w:lsdException w:name="List Table 2" w:uiPriority="47"/>
+    <w:lsdException w:name="List Table 3" w:uiPriority="48"/>
+    <w:lsdException w:name="List Table 4" w:uiPriority="49"/>
+    <w:lsdException w:name="List Table 5 Dark" w:uiPriority="50"/>
+    <w:lsdException w:name="List Table 6 Colorful" w:uiPriority="51"/>
+    <w:lsdException w:name="List Table 7 Colorful" w:uiPriority="52"/>
+    <w:lsdException w:name="List Table 1 Light Accent 1" w:uiPriority="46"/>
+    <w:lsdException w:name="List Table 2 Accent 1" w:uiPriority="47"/>
+    <w:lsdException w:name="List Table 3 Accent 1" w:uiPriority="48"/>
+    <w:lsdException w:name="List Table 4 Accent 1" w:uiPriority="49"/>
+    <w:lsdException w:name="List Table 5 Dark Accent 1" w:uiPriority="50"/>
+    <w:lsdException w:name="List Table 6 Colorful Accent 1" w:uiPriority="51"/>
+    <w:lsdException w:name="List Table 7 Colorful Accent 1" w:uiPriority="52"/>
+    <w:lsdException w:name="List Table 1 Light Accent 2" w:uiPriority="46"/>
+    <w:lsdException w:name="List Table 2 Accent 2" w:uiPriority="47"/>
+    <w:lsdException w:name="List Table 3 Accent 2" w:uiPriority="48"/>
+    <w:lsdException w:name="List Table 4 Accent 2" w:uiPriority="49"/>
+    <w:lsdException w:name="List Table 5 Dark Accent 2" w:uiPriority="50"/>
+    <w:lsdException w:name="List Table 6 Colorful Accent 2" w:uiPriority="51"/>
+    <w:lsdException w:name="List Table 7 Colorful Accent 2" w:uiPriority="52"/>
+    <w:lsdException w:name="List Table 1 Light Accent 3" w:uiPriority="46"/>
+    <w:lsdException w:name="List Table 2 Accent 3" w:uiPriority="47"/>
+    <w:lsdException w:name="List Table 3 Accent 3" w:uiPriority="48"/>
+    <w:lsdException w:name="List Table 4 Accent 3" w:uiPriority="49"/>
+    <w:lsdException w:name="List Table 5 Dark Accent 3" w:uiPriority="50"/>
+    <w:lsdException w:name="List Table 6 Colorful Accent 3" w:uiPriority="51"/>
+    <w:lsdException w:name="List Table 7 Colorful Accent 3" w:uiPriority="52"/>
+    <w:lsdException w:name="List Table 1 Light Accent 4" w:uiPriority="46"/>
+    <w:lsdException w:name="List Table 2 Accent 4" w:uiPriority="47"/>
+    <w:lsdException w:name="List Table 3 Accent 4" w:uiPriority="48"/>
+    <w:lsdException w:name="List Table 4 Accent 4" w:uiPriority="49"/>
+    <w:lsdException w:name="List Table 5 Dark Accent 4" w:uiPriority="50"/>
+    <w:lsdException w:name="List Table 6 Colorful Accent 4" w:uiPriority="51"/>
+    <w:lsdException w:name="List Table 7 Colorful Accent 4" w:uiPriority="52"/>
+    <w:lsdException w:name="List Table 1 Light Accent 5" w:uiPriority="46"/>
+    <w:lsdException w:name="List Table 2 Accent 5" w:uiPriority="47"/>
+    <w:lsdException w:name="List Table 3 Accent 5" w:uiPriority="48"/>
+    <w:lsdException w:name="List Table 4 Accent 5" w:uiPriority="49"/>
+    <w:lsdException w:name="List Table 5 Dark Accent 5" w:uiPriority="50"/>
+    <w:lsdException w:name="List Table 6 Colorful Accent 5" w:uiPriority="51"/>
+    <w:lsdException w:name="List Table 7 Colorful Accent 5" w:uiPriority="52"/>
+    <w:lsdException w:name="List Table 1 Light Accent 6" w:uiPriority="46"/>
+    <w:lsdException w:name="List Table 2 Accent 6" w:uiPriority="47"/>
+    <w:lsdException w:name="List Table 3 Accent 6" w:uiPriority="48"/>
+    <w:lsdException w:name="List Table 4 Accent 6" w:uiPriority="49"/>
+    <w:lsdException w:name="List Table 5 Dark Accent 6" w:uiPriority="50"/>
+    <w:lsdException w:name="List Table 6 Colorful Accent 6" w:uiPriority="51"/>
+    <w:lsdException w:name="List Table 7 Colorful Accent 6" w:uiPriority="52"/>
   </w:latentStyles>
   <w:style w:type="paragraph" w:default="1" w:styleId="Normal">
     <w:name w:val="Normal"/>
@@ -1868,7 +2143,7 @@
 </file>
 
 <file path=word/glossary/webSettings.xml><?xml version="1.0" encoding="utf-8"?>
-<w:webSettings xmlns:mc="http://schemas.openxmlformats.org/markup-compatibility/2006" xmlns:r="http://schemas.openxmlformats.org/officeDocument/2006/relationships" xmlns:w="http://schemas.openxmlformats.org/wordprocessingml/2006/main" xmlns:w14="http://schemas.microsoft.com/office/word/2010/wordml" mc:Ignorable="w14">
+<w:webSettings xmlns:mc="http://schemas.openxmlformats.org/markup-compatibility/2006" xmlns:r="http://schemas.openxmlformats.org/officeDocument/2006/relationships" xmlns:w="http://schemas.openxmlformats.org/wordprocessingml/2006/main" xmlns:w14="http://schemas.microsoft.com/office/word/2010/wordml" xmlns:w15="http://schemas.microsoft.com/office/word/2012/wordml" mc:Ignorable="w14 w15">
   <w:optimizeForBrowser/>
   <w:allowPNG/>
 </w:webSettings>
@@ -2183,7 +2458,7 @@
 </file>
 
 <file path=customXml/itemProps2.xml><?xml version="1.0" encoding="utf-8"?>
-<ds:datastoreItem xmlns:ds="http://schemas.openxmlformats.org/officeDocument/2006/customXml" ds:itemID="{E5368700-D960-4C3E-B458-FE0657256F55}">
+<ds:datastoreItem xmlns:ds="http://schemas.openxmlformats.org/officeDocument/2006/customXml" ds:itemID="{DC1DBA17-C26D-46F4-AD23-9598426C0953}">
   <ds:schemaRefs>
     <ds:schemaRef ds:uri="http://schemas.openxmlformats.org/officeDocument/2006/bibliography"/>
   </ds:schemaRefs>

</xml_diff>